<commit_message>
Dokuemntation erweiter, Klassen-Diagramm bearbeitet und Klassen-Diagramm als PNG exportiert
</commit_message>
<xml_diff>
--- a/Hennig_Toshiki_IPA_Dokumentation.docx
+++ b/Hennig_Toshiki_IPA_Dokumentation.docx
@@ -6794,6 +6794,15 @@
       </w:pPr>
       <w:bookmarkStart w:id="18" w:name="_Toc497294849"/>
       <w:r>
+        <w:br w:type="page"/>
+      </w:r>
+    </w:p>
+    <w:p>
+      <w:pPr>
+        <w:pStyle w:val="berschrift2"/>
+      </w:pPr>
+      <w:r>
+        <w:lastRenderedPageBreak/>
         <w:t>Arbeitsprotokoll</w:t>
       </w:r>
       <w:bookmarkEnd w:id="18"/>
@@ -7725,7 +7734,6 @@
           </w:tcPr>
           <w:p>
             <w:r>
-              <w:lastRenderedPageBreak/>
               <w:t>9</w:t>
             </w:r>
           </w:p>
@@ -8043,73 +8051,1637 @@
     <w:p/>
     <w:p>
       <w:pPr>
+        <w:pStyle w:val="berschrift3"/>
+      </w:pPr>
+      <w:r>
+        <w:br w:type="page"/>
+      </w:r>
+    </w:p>
+    <w:p>
+      <w:pPr>
+        <w:pStyle w:val="berschrift3"/>
+      </w:pPr>
+      <w:r>
+        <w:lastRenderedPageBreak/>
+        <w:t>Tag 2 Donnerstag 02.11.2017</w:t>
+      </w:r>
+    </w:p>
+    <w:tbl>
+      <w:tblPr>
+        <w:tblStyle w:val="Gitternetztabelle4Akzent1"/>
+        <w:tblW w:w="9365" w:type="dxa"/>
+        <w:tblLook w:val="04A0" w:firstRow="1" w:lastRow="0" w:firstColumn="1" w:lastColumn="0" w:noHBand="0" w:noVBand="1"/>
+      </w:tblPr>
+      <w:tblGrid>
+        <w:gridCol w:w="536"/>
+        <w:gridCol w:w="2399"/>
+        <w:gridCol w:w="987"/>
+        <w:gridCol w:w="987"/>
+        <w:gridCol w:w="2797"/>
+        <w:gridCol w:w="1628"/>
+        <w:gridCol w:w="31"/>
+      </w:tblGrid>
+      <w:tr>
+        <w:trPr>
+          <w:cnfStyle w:val="100000000000" w:firstRow="1" w:lastRow="0" w:firstColumn="0" w:lastColumn="0" w:oddVBand="0" w:evenVBand="0" w:oddHBand="0" w:evenHBand="0" w:firstRowFirstColumn="0" w:firstRowLastColumn="0" w:lastRowFirstColumn="0" w:lastRowLastColumn="0"/>
+        </w:trPr>
+        <w:tc>
+          <w:tcPr>
+            <w:cnfStyle w:val="001000000000" w:firstRow="0" w:lastRow="0" w:firstColumn="1" w:lastColumn="0" w:oddVBand="0" w:evenVBand="0" w:oddHBand="0" w:evenHBand="0" w:firstRowFirstColumn="0" w:firstRowLastColumn="0" w:lastRowFirstColumn="0" w:lastRowLastColumn="0"/>
+            <w:tcW w:w="536" w:type="dxa"/>
+          </w:tcPr>
+          <w:p>
+            <w:pPr>
+              <w:rPr>
+                <w:b w:val="0"/>
+              </w:rPr>
+            </w:pPr>
+            <w:r>
+              <w:t>Nr.</w:t>
+            </w:r>
+          </w:p>
+        </w:tc>
+        <w:tc>
+          <w:tcPr>
+            <w:tcW w:w="2399" w:type="dxa"/>
+          </w:tcPr>
+          <w:p>
+            <w:pPr>
+              <w:cnfStyle w:val="100000000000" w:firstRow="1" w:lastRow="0" w:firstColumn="0" w:lastColumn="0" w:oddVBand="0" w:evenVBand="0" w:oddHBand="0" w:evenHBand="0" w:firstRowFirstColumn="0" w:firstRowLastColumn="0" w:lastRowFirstColumn="0" w:lastRowLastColumn="0"/>
+              <w:rPr>
+                <w:b w:val="0"/>
+              </w:rPr>
+            </w:pPr>
+            <w:r>
+              <w:t>Arbeit</w:t>
+            </w:r>
+          </w:p>
+        </w:tc>
+        <w:tc>
+          <w:tcPr>
+            <w:tcW w:w="987" w:type="dxa"/>
+          </w:tcPr>
+          <w:p>
+            <w:pPr>
+              <w:cnfStyle w:val="100000000000" w:firstRow="1" w:lastRow="0" w:firstColumn="0" w:lastColumn="0" w:oddVBand="0" w:evenVBand="0" w:oddHBand="0" w:evenHBand="0" w:firstRowFirstColumn="0" w:firstRowLastColumn="0" w:lastRowFirstColumn="0" w:lastRowLastColumn="0"/>
+              <w:rPr>
+                <w:b w:val="0"/>
+              </w:rPr>
+            </w:pPr>
+            <w:r>
+              <w:t>Soll-Stunden</w:t>
+            </w:r>
+          </w:p>
+        </w:tc>
+        <w:tc>
+          <w:tcPr>
+            <w:tcW w:w="987" w:type="dxa"/>
+          </w:tcPr>
+          <w:p>
+            <w:pPr>
+              <w:cnfStyle w:val="100000000000" w:firstRow="1" w:lastRow="0" w:firstColumn="0" w:lastColumn="0" w:oddVBand="0" w:evenVBand="0" w:oddHBand="0" w:evenHBand="0" w:firstRowFirstColumn="0" w:firstRowLastColumn="0" w:lastRowFirstColumn="0" w:lastRowLastColumn="0"/>
+              <w:rPr>
+                <w:b w:val="0"/>
+              </w:rPr>
+            </w:pPr>
+            <w:r>
+              <w:t>Ist-Stunden</w:t>
+            </w:r>
+          </w:p>
+        </w:tc>
+        <w:tc>
+          <w:tcPr>
+            <w:tcW w:w="2797" w:type="dxa"/>
+          </w:tcPr>
+          <w:p>
+            <w:pPr>
+              <w:cnfStyle w:val="100000000000" w:firstRow="1" w:lastRow="0" w:firstColumn="0" w:lastColumn="0" w:oddVBand="0" w:evenVBand="0" w:oddHBand="0" w:evenHBand="0" w:firstRowFirstColumn="0" w:firstRowLastColumn="0" w:lastRowFirstColumn="0" w:lastRowLastColumn="0"/>
+              <w:rPr>
+                <w:b w:val="0"/>
+              </w:rPr>
+            </w:pPr>
+            <w:r>
+              <w:t>Beschreibung</w:t>
+            </w:r>
+          </w:p>
+        </w:tc>
+        <w:tc>
+          <w:tcPr>
+            <w:tcW w:w="1659" w:type="dxa"/>
+            <w:gridSpan w:val="2"/>
+          </w:tcPr>
+          <w:p>
+            <w:pPr>
+              <w:cnfStyle w:val="100000000000" w:firstRow="1" w:lastRow="0" w:firstColumn="0" w:lastColumn="0" w:oddVBand="0" w:evenVBand="0" w:oddHBand="0" w:evenHBand="0" w:firstRowFirstColumn="0" w:firstRowLastColumn="0" w:lastRowFirstColumn="0" w:lastRowLastColumn="0"/>
+              <w:rPr>
+                <w:b w:val="0"/>
+              </w:rPr>
+            </w:pPr>
+            <w:r>
+              <w:t>Abgeschlossen?</w:t>
+            </w:r>
+          </w:p>
+        </w:tc>
+      </w:tr>
+      <w:tr>
+        <w:trPr>
+          <w:cnfStyle w:val="000000100000" w:firstRow="0" w:lastRow="0" w:firstColumn="0" w:lastColumn="0" w:oddVBand="0" w:evenVBand="0" w:oddHBand="1" w:evenHBand="0" w:firstRowFirstColumn="0" w:firstRowLastColumn="0" w:lastRowFirstColumn="0" w:lastRowLastColumn="0"/>
+        </w:trPr>
+        <w:tc>
+          <w:tcPr>
+            <w:cnfStyle w:val="001000000000" w:firstRow="0" w:lastRow="0" w:firstColumn="1" w:lastColumn="0" w:oddVBand="0" w:evenVBand="0" w:oddHBand="0" w:evenHBand="0" w:firstRowFirstColumn="0" w:firstRowLastColumn="0" w:lastRowFirstColumn="0" w:lastRowLastColumn="0"/>
+            <w:tcW w:w="9365" w:type="dxa"/>
+            <w:gridSpan w:val="7"/>
+          </w:tcPr>
+          <w:p>
+            <w:pPr>
+              <w:jc w:val="center"/>
+              <w:rPr>
+                <w:b w:val="0"/>
+                <w:color w:val="FFFFFF" w:themeColor="background1"/>
+              </w:rPr>
+            </w:pPr>
+            <w:r>
+              <w:rPr>
+                <w:color w:val="FFFFFF" w:themeColor="background1"/>
+              </w:rPr>
+              <w:t>Geplante Arbeiten</w:t>
+            </w:r>
+          </w:p>
+        </w:tc>
+      </w:tr>
+      <w:tr>
+        <w:tc>
+          <w:tcPr>
+            <w:cnfStyle w:val="001000000000" w:firstRow="0" w:lastRow="0" w:firstColumn="1" w:lastColumn="0" w:oddVBand="0" w:evenVBand="0" w:oddHBand="0" w:evenHBand="0" w:firstRowFirstColumn="0" w:firstRowLastColumn="0" w:lastRowFirstColumn="0" w:lastRowLastColumn="0"/>
+            <w:tcW w:w="536" w:type="dxa"/>
+          </w:tcPr>
+          <w:p>
+            <w:r>
+              <w:t>1</w:t>
+            </w:r>
+          </w:p>
+        </w:tc>
+        <w:tc>
+          <w:tcPr>
+            <w:tcW w:w="2399" w:type="dxa"/>
+          </w:tcPr>
+          <w:p>
+            <w:pPr>
+              <w:cnfStyle w:val="000000000000" w:firstRow="0" w:lastRow="0" w:firstColumn="0" w:lastColumn="0" w:oddVBand="0" w:evenVBand="0" w:oddHBand="0" w:evenHBand="0" w:firstRowFirstColumn="0" w:firstRowLastColumn="0" w:lastRowFirstColumn="0" w:lastRowLastColumn="0"/>
+            </w:pPr>
+            <w:r>
+              <w:t>Aktivitätsdiagramme erstellt</w:t>
+            </w:r>
+          </w:p>
+        </w:tc>
+        <w:tc>
+          <w:tcPr>
+            <w:tcW w:w="987" w:type="dxa"/>
+          </w:tcPr>
+          <w:p>
+            <w:pPr>
+              <w:jc w:val="center"/>
+              <w:cnfStyle w:val="000000000000" w:firstRow="0" w:lastRow="0" w:firstColumn="0" w:lastColumn="0" w:oddVBand="0" w:evenVBand="0" w:oddHBand="0" w:evenHBand="0" w:firstRowFirstColumn="0" w:firstRowLastColumn="0" w:lastRowFirstColumn="0" w:lastRowLastColumn="0"/>
+            </w:pPr>
+            <w:r>
+              <w:t>00:25</w:t>
+            </w:r>
+          </w:p>
+        </w:tc>
+        <w:tc>
+          <w:tcPr>
+            <w:tcW w:w="987" w:type="dxa"/>
+          </w:tcPr>
+          <w:p>
+            <w:pPr>
+              <w:jc w:val="center"/>
+              <w:cnfStyle w:val="000000000000" w:firstRow="0" w:lastRow="0" w:firstColumn="0" w:lastColumn="0" w:oddVBand="0" w:evenVBand="0" w:oddHBand="0" w:evenHBand="0" w:firstRowFirstColumn="0" w:firstRowLastColumn="0" w:lastRowFirstColumn="0" w:lastRowLastColumn="0"/>
+            </w:pPr>
+            <w:r>
+              <w:t>00:50</w:t>
+            </w:r>
+          </w:p>
+        </w:tc>
+        <w:tc>
+          <w:tcPr>
+            <w:tcW w:w="2797" w:type="dxa"/>
+          </w:tcPr>
+          <w:p>
+            <w:pPr>
+              <w:cnfStyle w:val="000000000000" w:firstRow="0" w:lastRow="0" w:firstColumn="0" w:lastColumn="0" w:oddVBand="0" w:evenVBand="0" w:oddHBand="0" w:evenHBand="0" w:firstRowFirstColumn="0" w:firstRowLastColumn="0" w:lastRowFirstColumn="0" w:lastRowLastColumn="0"/>
+            </w:pPr>
+            <w:r>
+              <w:t>-</w:t>
+            </w:r>
+          </w:p>
+        </w:tc>
+        <w:tc>
+          <w:tcPr>
+            <w:tcW w:w="1659" w:type="dxa"/>
+            <w:gridSpan w:val="2"/>
+          </w:tcPr>
+          <w:p>
+            <w:pPr>
+              <w:jc w:val="center"/>
+              <w:cnfStyle w:val="000000000000" w:firstRow="0" w:lastRow="0" w:firstColumn="0" w:lastColumn="0" w:oddVBand="0" w:evenVBand="0" w:oddHBand="0" w:evenHBand="0" w:firstRowFirstColumn="0" w:firstRowLastColumn="0" w:lastRowFirstColumn="0" w:lastRowLastColumn="0"/>
+              <w:rPr>
+                <w:rFonts w:ascii="Wingdings 2" w:hAnsi="Wingdings 2"/>
+                <w:color w:val="00B050"/>
+                <w:sz w:val="32"/>
+                <w:szCs w:val="32"/>
+              </w:rPr>
+            </w:pPr>
+            <w:r>
+              <w:rPr>
+                <w:rFonts w:ascii="Wingdings 2" w:hAnsi="Wingdings 2"/>
+                <w:color w:val="00B050"/>
+                <w:sz w:val="32"/>
+                <w:szCs w:val="32"/>
+              </w:rPr>
+              <w:sym w:font="Wingdings" w:char="F0FE"/>
+            </w:r>
+          </w:p>
+        </w:tc>
+      </w:tr>
+      <w:tr>
+        <w:trPr>
+          <w:cnfStyle w:val="000000100000" w:firstRow="0" w:lastRow="0" w:firstColumn="0" w:lastColumn="0" w:oddVBand="0" w:evenVBand="0" w:oddHBand="1" w:evenHBand="0" w:firstRowFirstColumn="0" w:firstRowLastColumn="0" w:lastRowFirstColumn="0" w:lastRowLastColumn="0"/>
+        </w:trPr>
+        <w:tc>
+          <w:tcPr>
+            <w:cnfStyle w:val="001000000000" w:firstRow="0" w:lastRow="0" w:firstColumn="1" w:lastColumn="0" w:oddVBand="0" w:evenVBand="0" w:oddHBand="0" w:evenHBand="0" w:firstRowFirstColumn="0" w:firstRowLastColumn="0" w:lastRowFirstColumn="0" w:lastRowLastColumn="0"/>
+            <w:tcW w:w="536" w:type="dxa"/>
+          </w:tcPr>
+          <w:p>
+            <w:r>
+              <w:t>2</w:t>
+            </w:r>
+          </w:p>
+        </w:tc>
+        <w:tc>
+          <w:tcPr>
+            <w:tcW w:w="2399" w:type="dxa"/>
+          </w:tcPr>
+          <w:p>
+            <w:pPr>
+              <w:cnfStyle w:val="000000100000" w:firstRow="0" w:lastRow="0" w:firstColumn="0" w:lastColumn="0" w:oddVBand="0" w:evenVBand="0" w:oddHBand="1" w:evenHBand="0" w:firstRowFirstColumn="0" w:firstRowLastColumn="0" w:lastRowFirstColumn="0" w:lastRowLastColumn="0"/>
+            </w:pPr>
+            <w:r>
+              <w:t>Datenbankkonfiguration dokumentieren</w:t>
+            </w:r>
+          </w:p>
+        </w:tc>
+        <w:tc>
+          <w:tcPr>
+            <w:tcW w:w="987" w:type="dxa"/>
+          </w:tcPr>
+          <w:p>
+            <w:pPr>
+              <w:jc w:val="center"/>
+              <w:cnfStyle w:val="000000100000" w:firstRow="0" w:lastRow="0" w:firstColumn="0" w:lastColumn="0" w:oddVBand="0" w:evenVBand="0" w:oddHBand="1" w:evenHBand="0" w:firstRowFirstColumn="0" w:firstRowLastColumn="0" w:lastRowFirstColumn="0" w:lastRowLastColumn="0"/>
+            </w:pPr>
+            <w:r>
+              <w:t>00:25</w:t>
+            </w:r>
+          </w:p>
+        </w:tc>
+        <w:tc>
+          <w:tcPr>
+            <w:tcW w:w="987" w:type="dxa"/>
+          </w:tcPr>
+          <w:p>
+            <w:pPr>
+              <w:jc w:val="center"/>
+              <w:cnfStyle w:val="000000100000" w:firstRow="0" w:lastRow="0" w:firstColumn="0" w:lastColumn="0" w:oddVBand="0" w:evenVBand="0" w:oddHBand="1" w:evenHBand="0" w:firstRowFirstColumn="0" w:firstRowLastColumn="0" w:lastRowFirstColumn="0" w:lastRowLastColumn="0"/>
+            </w:pPr>
+            <w:r>
+              <w:t>00:</w:t>
+            </w:r>
+            <w:r>
+              <w:t>20</w:t>
+            </w:r>
+          </w:p>
+        </w:tc>
+        <w:tc>
+          <w:tcPr>
+            <w:tcW w:w="2797" w:type="dxa"/>
+          </w:tcPr>
+          <w:p>
+            <w:pPr>
+              <w:cnfStyle w:val="000000100000" w:firstRow="0" w:lastRow="0" w:firstColumn="0" w:lastColumn="0" w:oddVBand="0" w:evenVBand="0" w:oddHBand="1" w:evenHBand="0" w:firstRowFirstColumn="0" w:firstRowLastColumn="0" w:lastRowFirstColumn="0" w:lastRowLastColumn="0"/>
+            </w:pPr>
+          </w:p>
+        </w:tc>
+        <w:tc>
+          <w:tcPr>
+            <w:tcW w:w="1659" w:type="dxa"/>
+            <w:gridSpan w:val="2"/>
+          </w:tcPr>
+          <w:p>
+            <w:pPr>
+              <w:jc w:val="center"/>
+              <w:cnfStyle w:val="000000100000" w:firstRow="0" w:lastRow="0" w:firstColumn="0" w:lastColumn="0" w:oddVBand="0" w:evenVBand="0" w:oddHBand="1" w:evenHBand="0" w:firstRowFirstColumn="0" w:firstRowLastColumn="0" w:lastRowFirstColumn="0" w:lastRowLastColumn="0"/>
+              <w:rPr>
+                <w:rFonts w:ascii="Wingdings 2" w:hAnsi="Wingdings 2"/>
+                <w:color w:val="00B050"/>
+                <w:sz w:val="32"/>
+                <w:szCs w:val="32"/>
+              </w:rPr>
+            </w:pPr>
+            <w:r>
+              <w:rPr>
+                <w:rFonts w:ascii="Wingdings 2" w:hAnsi="Wingdings 2"/>
+                <w:color w:val="00B050"/>
+                <w:sz w:val="32"/>
+                <w:szCs w:val="32"/>
+              </w:rPr>
+              <w:sym w:font="Wingdings" w:char="F0FE"/>
+            </w:r>
+          </w:p>
+        </w:tc>
+      </w:tr>
+      <w:tr>
+        <w:tc>
+          <w:tcPr>
+            <w:cnfStyle w:val="001000000000" w:firstRow="0" w:lastRow="0" w:firstColumn="1" w:lastColumn="0" w:oddVBand="0" w:evenVBand="0" w:oddHBand="0" w:evenHBand="0" w:firstRowFirstColumn="0" w:firstRowLastColumn="0" w:lastRowFirstColumn="0" w:lastRowLastColumn="0"/>
+            <w:tcW w:w="536" w:type="dxa"/>
+          </w:tcPr>
+          <w:p>
+            <w:r>
+              <w:t>3</w:t>
+            </w:r>
+          </w:p>
+        </w:tc>
+        <w:tc>
+          <w:tcPr>
+            <w:tcW w:w="2399" w:type="dxa"/>
+          </w:tcPr>
+          <w:p>
+            <w:pPr>
+              <w:cnfStyle w:val="000000000000" w:firstRow="0" w:lastRow="0" w:firstColumn="0" w:lastColumn="0" w:oddVBand="0" w:evenVBand="0" w:oddHBand="0" w:evenHBand="0" w:firstRowFirstColumn="0" w:firstRowLastColumn="0" w:lastRowFirstColumn="0" w:lastRowLastColumn="0"/>
+            </w:pPr>
+            <w:r>
+              <w:t>ERM erstellen</w:t>
+            </w:r>
+          </w:p>
+        </w:tc>
+        <w:tc>
+          <w:tcPr>
+            <w:tcW w:w="987" w:type="dxa"/>
+          </w:tcPr>
+          <w:p>
+            <w:pPr>
+              <w:jc w:val="center"/>
+              <w:cnfStyle w:val="000000000000" w:firstRow="0" w:lastRow="0" w:firstColumn="0" w:lastColumn="0" w:oddVBand="0" w:evenVBand="0" w:oddHBand="0" w:evenHBand="0" w:firstRowFirstColumn="0" w:firstRowLastColumn="0" w:lastRowFirstColumn="0" w:lastRowLastColumn="0"/>
+            </w:pPr>
+            <w:r>
+              <w:t>00:25</w:t>
+            </w:r>
+          </w:p>
+        </w:tc>
+        <w:tc>
+          <w:tcPr>
+            <w:tcW w:w="987" w:type="dxa"/>
+          </w:tcPr>
+          <w:p>
+            <w:pPr>
+              <w:jc w:val="center"/>
+              <w:cnfStyle w:val="000000000000" w:firstRow="0" w:lastRow="0" w:firstColumn="0" w:lastColumn="0" w:oddVBand="0" w:evenVBand="0" w:oddHBand="0" w:evenHBand="0" w:firstRowFirstColumn="0" w:firstRowLastColumn="0" w:lastRowFirstColumn="0" w:lastRowLastColumn="0"/>
+            </w:pPr>
+            <w:r>
+              <w:t>00:</w:t>
+            </w:r>
+            <w:r>
+              <w:t>25</w:t>
+            </w:r>
+          </w:p>
+        </w:tc>
+        <w:tc>
+          <w:tcPr>
+            <w:tcW w:w="2797" w:type="dxa"/>
+          </w:tcPr>
+          <w:p>
+            <w:pPr>
+              <w:cnfStyle w:val="000000000000" w:firstRow="0" w:lastRow="0" w:firstColumn="0" w:lastColumn="0" w:oddVBand="0" w:evenVBand="0" w:oddHBand="0" w:evenHBand="0" w:firstRowFirstColumn="0" w:firstRowLastColumn="0" w:lastRowFirstColumn="0" w:lastRowLastColumn="0"/>
+            </w:pPr>
+          </w:p>
+        </w:tc>
+        <w:tc>
+          <w:tcPr>
+            <w:tcW w:w="1659" w:type="dxa"/>
+            <w:gridSpan w:val="2"/>
+          </w:tcPr>
+          <w:p>
+            <w:pPr>
+              <w:jc w:val="center"/>
+              <w:cnfStyle w:val="000000000000" w:firstRow="0" w:lastRow="0" w:firstColumn="0" w:lastColumn="0" w:oddVBand="0" w:evenVBand="0" w:oddHBand="0" w:evenHBand="0" w:firstRowFirstColumn="0" w:firstRowLastColumn="0" w:lastRowFirstColumn="0" w:lastRowLastColumn="0"/>
+              <w:rPr>
+                <w:rFonts w:ascii="Wingdings 2" w:hAnsi="Wingdings 2"/>
+                <w:color w:val="00B050"/>
+                <w:sz w:val="32"/>
+                <w:szCs w:val="32"/>
+              </w:rPr>
+            </w:pPr>
+            <w:r>
+              <w:rPr>
+                <w:rFonts w:ascii="Wingdings 2" w:hAnsi="Wingdings 2"/>
+                <w:color w:val="00B050"/>
+                <w:sz w:val="32"/>
+                <w:szCs w:val="32"/>
+              </w:rPr>
+              <w:sym w:font="Wingdings" w:char="F0FE"/>
+            </w:r>
+          </w:p>
+        </w:tc>
+      </w:tr>
+      <w:tr>
+        <w:trPr>
+          <w:cnfStyle w:val="000000100000" w:firstRow="0" w:lastRow="0" w:firstColumn="0" w:lastColumn="0" w:oddVBand="0" w:evenVBand="0" w:oddHBand="1" w:evenHBand="0" w:firstRowFirstColumn="0" w:firstRowLastColumn="0" w:lastRowFirstColumn="0" w:lastRowLastColumn="0"/>
+        </w:trPr>
+        <w:tc>
+          <w:tcPr>
+            <w:cnfStyle w:val="001000000000" w:firstRow="0" w:lastRow="0" w:firstColumn="1" w:lastColumn="0" w:oddVBand="0" w:evenVBand="0" w:oddHBand="0" w:evenHBand="0" w:firstRowFirstColumn="0" w:firstRowLastColumn="0" w:lastRowFirstColumn="0" w:lastRowLastColumn="0"/>
+            <w:tcW w:w="536" w:type="dxa"/>
+          </w:tcPr>
+          <w:p>
+            <w:r>
+              <w:t>4</w:t>
+            </w:r>
+          </w:p>
+        </w:tc>
+        <w:tc>
+          <w:tcPr>
+            <w:tcW w:w="2399" w:type="dxa"/>
+          </w:tcPr>
+          <w:p>
+            <w:pPr>
+              <w:cnfStyle w:val="000000100000" w:firstRow="0" w:lastRow="0" w:firstColumn="0" w:lastColumn="0" w:oddVBand="0" w:evenVBand="0" w:oddHBand="1" w:evenHBand="0" w:firstRowFirstColumn="0" w:firstRowLastColumn="0" w:lastRowFirstColumn="0" w:lastRowLastColumn="0"/>
+            </w:pPr>
+            <w:r>
+              <w:t>ERM-Tabellen beschreiben</w:t>
+            </w:r>
+          </w:p>
+        </w:tc>
+        <w:tc>
+          <w:tcPr>
+            <w:tcW w:w="987" w:type="dxa"/>
+          </w:tcPr>
+          <w:p>
+            <w:pPr>
+              <w:jc w:val="center"/>
+              <w:cnfStyle w:val="000000100000" w:firstRow="0" w:lastRow="0" w:firstColumn="0" w:lastColumn="0" w:oddVBand="0" w:evenVBand="0" w:oddHBand="1" w:evenHBand="0" w:firstRowFirstColumn="0" w:firstRowLastColumn="0" w:lastRowFirstColumn="0" w:lastRowLastColumn="0"/>
+            </w:pPr>
+            <w:r>
+              <w:t>00:15</w:t>
+            </w:r>
+          </w:p>
+        </w:tc>
+        <w:tc>
+          <w:tcPr>
+            <w:tcW w:w="987" w:type="dxa"/>
+          </w:tcPr>
+          <w:p>
+            <w:pPr>
+              <w:jc w:val="center"/>
+              <w:cnfStyle w:val="000000100000" w:firstRow="0" w:lastRow="0" w:firstColumn="0" w:lastColumn="0" w:oddVBand="0" w:evenVBand="0" w:oddHBand="1" w:evenHBand="0" w:firstRowFirstColumn="0" w:firstRowLastColumn="0" w:lastRowFirstColumn="0" w:lastRowLastColumn="0"/>
+            </w:pPr>
+            <w:r>
+              <w:t>00:</w:t>
+            </w:r>
+            <w:r>
+              <w:t>25</w:t>
+            </w:r>
+          </w:p>
+        </w:tc>
+        <w:tc>
+          <w:tcPr>
+            <w:tcW w:w="2797" w:type="dxa"/>
+          </w:tcPr>
+          <w:p>
+            <w:pPr>
+              <w:cnfStyle w:val="000000100000" w:firstRow="0" w:lastRow="0" w:firstColumn="0" w:lastColumn="0" w:oddVBand="0" w:evenVBand="0" w:oddHBand="1" w:evenHBand="0" w:firstRowFirstColumn="0" w:firstRowLastColumn="0" w:lastRowFirstColumn="0" w:lastRowLastColumn="0"/>
+            </w:pPr>
+          </w:p>
+        </w:tc>
+        <w:tc>
+          <w:tcPr>
+            <w:tcW w:w="1659" w:type="dxa"/>
+            <w:gridSpan w:val="2"/>
+          </w:tcPr>
+          <w:p>
+            <w:pPr>
+              <w:jc w:val="center"/>
+              <w:cnfStyle w:val="000000100000" w:firstRow="0" w:lastRow="0" w:firstColumn="0" w:lastColumn="0" w:oddVBand="0" w:evenVBand="0" w:oddHBand="1" w:evenHBand="0" w:firstRowFirstColumn="0" w:firstRowLastColumn="0" w:lastRowFirstColumn="0" w:lastRowLastColumn="0"/>
+              <w:rPr>
+                <w:rFonts w:ascii="Wingdings 2" w:hAnsi="Wingdings 2"/>
+                <w:color w:val="00B050"/>
+                <w:sz w:val="32"/>
+                <w:szCs w:val="32"/>
+              </w:rPr>
+            </w:pPr>
+            <w:r>
+              <w:rPr>
+                <w:rFonts w:ascii="Wingdings 2" w:hAnsi="Wingdings 2"/>
+                <w:color w:val="00B050"/>
+                <w:sz w:val="32"/>
+                <w:szCs w:val="32"/>
+              </w:rPr>
+              <w:sym w:font="Wingdings" w:char="F0FE"/>
+            </w:r>
+          </w:p>
+        </w:tc>
+      </w:tr>
+      <w:tr>
+        <w:tc>
+          <w:tcPr>
+            <w:cnfStyle w:val="001000000000" w:firstRow="0" w:lastRow="0" w:firstColumn="1" w:lastColumn="0" w:oddVBand="0" w:evenVBand="0" w:oddHBand="0" w:evenHBand="0" w:firstRowFirstColumn="0" w:firstRowLastColumn="0" w:lastRowFirstColumn="0" w:lastRowLastColumn="0"/>
+            <w:tcW w:w="536" w:type="dxa"/>
+          </w:tcPr>
+          <w:p>
+            <w:r>
+              <w:t>5</w:t>
+            </w:r>
+          </w:p>
+        </w:tc>
+        <w:tc>
+          <w:tcPr>
+            <w:tcW w:w="2399" w:type="dxa"/>
+          </w:tcPr>
+          <w:p>
+            <w:pPr>
+              <w:cnfStyle w:val="000000000000" w:firstRow="0" w:lastRow="0" w:firstColumn="0" w:lastColumn="0" w:oddVBand="0" w:evenVBand="0" w:oddHBand="0" w:evenHBand="0" w:firstRowFirstColumn="0" w:firstRowLastColumn="0" w:lastRowFirstColumn="0" w:lastRowLastColumn="0"/>
+            </w:pPr>
+            <w:r>
+              <w:t>Testkonzept erstellen</w:t>
+            </w:r>
+          </w:p>
+        </w:tc>
+        <w:tc>
+          <w:tcPr>
+            <w:tcW w:w="987" w:type="dxa"/>
+          </w:tcPr>
+          <w:p>
+            <w:pPr>
+              <w:jc w:val="center"/>
+              <w:cnfStyle w:val="000000000000" w:firstRow="0" w:lastRow="0" w:firstColumn="0" w:lastColumn="0" w:oddVBand="0" w:evenVBand="0" w:oddHBand="0" w:evenHBand="0" w:firstRowFirstColumn="0" w:firstRowLastColumn="0" w:lastRowFirstColumn="0" w:lastRowLastColumn="0"/>
+            </w:pPr>
+            <w:r>
+              <w:t>00:25</w:t>
+            </w:r>
+          </w:p>
+        </w:tc>
+        <w:tc>
+          <w:tcPr>
+            <w:tcW w:w="987" w:type="dxa"/>
+          </w:tcPr>
+          <w:p>
+            <w:pPr>
+              <w:jc w:val="center"/>
+              <w:cnfStyle w:val="000000000000" w:firstRow="0" w:lastRow="0" w:firstColumn="0" w:lastColumn="0" w:oddVBand="0" w:evenVBand="0" w:oddHBand="0" w:evenHBand="0" w:firstRowFirstColumn="0" w:firstRowLastColumn="0" w:lastRowFirstColumn="0" w:lastRowLastColumn="0"/>
+            </w:pPr>
+            <w:r>
+              <w:t>01:</w:t>
+            </w:r>
+            <w:r>
+              <w:t>25</w:t>
+            </w:r>
+          </w:p>
+        </w:tc>
+        <w:tc>
+          <w:tcPr>
+            <w:tcW w:w="2797" w:type="dxa"/>
+          </w:tcPr>
+          <w:p>
+            <w:pPr>
+              <w:cnfStyle w:val="000000000000" w:firstRow="0" w:lastRow="0" w:firstColumn="0" w:lastColumn="0" w:oddVBand="0" w:evenVBand="0" w:oddHBand="0" w:evenHBand="0" w:firstRowFirstColumn="0" w:firstRowLastColumn="0" w:lastRowFirstColumn="0" w:lastRowLastColumn="0"/>
+            </w:pPr>
+          </w:p>
+        </w:tc>
+        <w:tc>
+          <w:tcPr>
+            <w:tcW w:w="1659" w:type="dxa"/>
+            <w:gridSpan w:val="2"/>
+          </w:tcPr>
+          <w:p>
+            <w:pPr>
+              <w:jc w:val="center"/>
+              <w:cnfStyle w:val="000000000000" w:firstRow="0" w:lastRow="0" w:firstColumn="0" w:lastColumn="0" w:oddVBand="0" w:evenVBand="0" w:oddHBand="0" w:evenHBand="0" w:firstRowFirstColumn="0" w:firstRowLastColumn="0" w:lastRowFirstColumn="0" w:lastRowLastColumn="0"/>
+              <w:rPr>
+                <w:rFonts w:ascii="Wingdings 2" w:hAnsi="Wingdings 2"/>
+                <w:color w:val="00B050"/>
+                <w:sz w:val="32"/>
+                <w:szCs w:val="32"/>
+              </w:rPr>
+            </w:pPr>
+            <w:r>
+              <w:rPr>
+                <w:rFonts w:ascii="Wingdings 2" w:hAnsi="Wingdings 2"/>
+                <w:color w:val="00B050"/>
+                <w:sz w:val="32"/>
+                <w:szCs w:val="32"/>
+              </w:rPr>
+              <w:sym w:font="Wingdings" w:char="F0FE"/>
+            </w:r>
+          </w:p>
+        </w:tc>
+      </w:tr>
+      <w:tr>
+        <w:trPr>
+          <w:cnfStyle w:val="000000100000" w:firstRow="0" w:lastRow="0" w:firstColumn="0" w:lastColumn="0" w:oddVBand="0" w:evenVBand="0" w:oddHBand="1" w:evenHBand="0" w:firstRowFirstColumn="0" w:firstRowLastColumn="0" w:lastRowFirstColumn="0" w:lastRowLastColumn="0"/>
+        </w:trPr>
+        <w:tc>
+          <w:tcPr>
+            <w:cnfStyle w:val="001000000000" w:firstRow="0" w:lastRow="0" w:firstColumn="1" w:lastColumn="0" w:oddVBand="0" w:evenVBand="0" w:oddHBand="0" w:evenHBand="0" w:firstRowFirstColumn="0" w:firstRowLastColumn="0" w:lastRowFirstColumn="0" w:lastRowLastColumn="0"/>
+            <w:tcW w:w="536" w:type="dxa"/>
+          </w:tcPr>
+          <w:p>
+            <w:r>
+              <w:t>6</w:t>
+            </w:r>
+          </w:p>
+        </w:tc>
+        <w:tc>
+          <w:tcPr>
+            <w:tcW w:w="2399" w:type="dxa"/>
+          </w:tcPr>
+          <w:p>
+            <w:pPr>
+              <w:cnfStyle w:val="000000100000" w:firstRow="0" w:lastRow="0" w:firstColumn="0" w:lastColumn="0" w:oddVBand="0" w:evenVBand="0" w:oddHBand="1" w:evenHBand="0" w:firstRowFirstColumn="0" w:firstRowLastColumn="0" w:lastRowFirstColumn="0" w:lastRowLastColumn="0"/>
+            </w:pPr>
+            <w:r>
+              <w:t>Umsetzung Rest-Service planen</w:t>
+            </w:r>
+          </w:p>
+        </w:tc>
+        <w:tc>
+          <w:tcPr>
+            <w:tcW w:w="987" w:type="dxa"/>
+          </w:tcPr>
+          <w:p>
+            <w:pPr>
+              <w:jc w:val="center"/>
+              <w:cnfStyle w:val="000000100000" w:firstRow="0" w:lastRow="0" w:firstColumn="0" w:lastColumn="0" w:oddVBand="0" w:evenVBand="0" w:oddHBand="1" w:evenHBand="0" w:firstRowFirstColumn="0" w:firstRowLastColumn="0" w:lastRowFirstColumn="0" w:lastRowLastColumn="0"/>
+            </w:pPr>
+            <w:r>
+              <w:t>00:25</w:t>
+            </w:r>
+          </w:p>
+        </w:tc>
+        <w:tc>
+          <w:tcPr>
+            <w:tcW w:w="987" w:type="dxa"/>
+          </w:tcPr>
+          <w:p>
+            <w:pPr>
+              <w:jc w:val="center"/>
+              <w:cnfStyle w:val="000000100000" w:firstRow="0" w:lastRow="0" w:firstColumn="0" w:lastColumn="0" w:oddVBand="0" w:evenVBand="0" w:oddHBand="1" w:evenHBand="0" w:firstRowFirstColumn="0" w:firstRowLastColumn="0" w:lastRowFirstColumn="0" w:lastRowLastColumn="0"/>
+            </w:pPr>
+            <w:r>
+              <w:t>00:50</w:t>
+            </w:r>
+          </w:p>
+        </w:tc>
+        <w:tc>
+          <w:tcPr>
+            <w:tcW w:w="2797" w:type="dxa"/>
+          </w:tcPr>
+          <w:p>
+            <w:pPr>
+              <w:cnfStyle w:val="000000100000" w:firstRow="0" w:lastRow="0" w:firstColumn="0" w:lastColumn="0" w:oddVBand="0" w:evenVBand="0" w:oddHBand="1" w:evenHBand="0" w:firstRowFirstColumn="0" w:firstRowLastColumn="0" w:lastRowFirstColumn="0" w:lastRowLastColumn="0"/>
+            </w:pPr>
+          </w:p>
+        </w:tc>
+        <w:tc>
+          <w:tcPr>
+            <w:tcW w:w="1659" w:type="dxa"/>
+            <w:gridSpan w:val="2"/>
+          </w:tcPr>
+          <w:p>
+            <w:pPr>
+              <w:jc w:val="center"/>
+              <w:cnfStyle w:val="000000100000" w:firstRow="0" w:lastRow="0" w:firstColumn="0" w:lastColumn="0" w:oddVBand="0" w:evenVBand="0" w:oddHBand="1" w:evenHBand="0" w:firstRowFirstColumn="0" w:firstRowLastColumn="0" w:lastRowFirstColumn="0" w:lastRowLastColumn="0"/>
+              <w:rPr>
+                <w:rFonts w:ascii="Wingdings 2" w:hAnsi="Wingdings 2"/>
+                <w:color w:val="C00000"/>
+                <w:sz w:val="32"/>
+                <w:szCs w:val="32"/>
+              </w:rPr>
+            </w:pPr>
+            <w:r>
+              <w:rPr>
+                <w:rFonts w:ascii="Wingdings 2" w:hAnsi="Wingdings 2"/>
+                <w:color w:val="00B050"/>
+                <w:sz w:val="32"/>
+                <w:szCs w:val="32"/>
+              </w:rPr>
+              <w:sym w:font="Wingdings" w:char="F0FE"/>
+            </w:r>
+          </w:p>
+        </w:tc>
+      </w:tr>
+      <w:tr>
+        <w:tc>
+          <w:tcPr>
+            <w:cnfStyle w:val="001000000000" w:firstRow="0" w:lastRow="0" w:firstColumn="1" w:lastColumn="0" w:oddVBand="0" w:evenVBand="0" w:oddHBand="0" w:evenHBand="0" w:firstRowFirstColumn="0" w:firstRowLastColumn="0" w:lastRowFirstColumn="0" w:lastRowLastColumn="0"/>
+            <w:tcW w:w="536" w:type="dxa"/>
+          </w:tcPr>
+          <w:p>
+            <w:r>
+              <w:t>7</w:t>
+            </w:r>
+          </w:p>
+        </w:tc>
+        <w:tc>
+          <w:tcPr>
+            <w:tcW w:w="2399" w:type="dxa"/>
+          </w:tcPr>
+          <w:p>
+            <w:pPr>
+              <w:cnfStyle w:val="000000000000" w:firstRow="0" w:lastRow="0" w:firstColumn="0" w:lastColumn="0" w:oddVBand="0" w:evenVBand="0" w:oddHBand="0" w:evenHBand="0" w:firstRowFirstColumn="0" w:firstRowLastColumn="0" w:lastRowFirstColumn="0" w:lastRowLastColumn="0"/>
+            </w:pPr>
+            <w:r>
+              <w:t>Umsetzung Spring-Security planen</w:t>
+            </w:r>
+          </w:p>
+        </w:tc>
+        <w:tc>
+          <w:tcPr>
+            <w:tcW w:w="987" w:type="dxa"/>
+          </w:tcPr>
+          <w:p>
+            <w:pPr>
+              <w:jc w:val="center"/>
+              <w:cnfStyle w:val="000000000000" w:firstRow="0" w:lastRow="0" w:firstColumn="0" w:lastColumn="0" w:oddVBand="0" w:evenVBand="0" w:oddHBand="0" w:evenHBand="0" w:firstRowFirstColumn="0" w:firstRowLastColumn="0" w:lastRowFirstColumn="0" w:lastRowLastColumn="0"/>
+            </w:pPr>
+            <w:r>
+              <w:t>00:</w:t>
+            </w:r>
+            <w:r>
+              <w:t>25</w:t>
+            </w:r>
+          </w:p>
+        </w:tc>
+        <w:tc>
+          <w:tcPr>
+            <w:tcW w:w="987" w:type="dxa"/>
+          </w:tcPr>
+          <w:p>
+            <w:pPr>
+              <w:jc w:val="center"/>
+              <w:cnfStyle w:val="000000000000" w:firstRow="0" w:lastRow="0" w:firstColumn="0" w:lastColumn="0" w:oddVBand="0" w:evenVBand="0" w:oddHBand="0" w:evenHBand="0" w:firstRowFirstColumn="0" w:firstRowLastColumn="0" w:lastRowFirstColumn="0" w:lastRowLastColumn="0"/>
+            </w:pPr>
+            <w:r>
+              <w:t>00:25</w:t>
+            </w:r>
+          </w:p>
+        </w:tc>
+        <w:tc>
+          <w:tcPr>
+            <w:tcW w:w="2797" w:type="dxa"/>
+          </w:tcPr>
+          <w:p>
+            <w:pPr>
+              <w:cnfStyle w:val="000000000000" w:firstRow="0" w:lastRow="0" w:firstColumn="0" w:lastColumn="0" w:oddVBand="0" w:evenVBand="0" w:oddHBand="0" w:evenHBand="0" w:firstRowFirstColumn="0" w:firstRowLastColumn="0" w:lastRowFirstColumn="0" w:lastRowLastColumn="0"/>
+            </w:pPr>
+          </w:p>
+        </w:tc>
+        <w:tc>
+          <w:tcPr>
+            <w:tcW w:w="1659" w:type="dxa"/>
+            <w:gridSpan w:val="2"/>
+          </w:tcPr>
+          <w:p>
+            <w:pPr>
+              <w:jc w:val="center"/>
+              <w:cnfStyle w:val="000000000000" w:firstRow="0" w:lastRow="0" w:firstColumn="0" w:lastColumn="0" w:oddVBand="0" w:evenVBand="0" w:oddHBand="0" w:evenHBand="0" w:firstRowFirstColumn="0" w:firstRowLastColumn="0" w:lastRowFirstColumn="0" w:lastRowLastColumn="0"/>
+              <w:rPr>
+                <w:rFonts w:ascii="Wingdings 2" w:hAnsi="Wingdings 2"/>
+                <w:color w:val="C00000"/>
+                <w:sz w:val="32"/>
+                <w:szCs w:val="32"/>
+              </w:rPr>
+            </w:pPr>
+            <w:r>
+              <w:rPr>
+                <w:rFonts w:ascii="Wingdings 2" w:hAnsi="Wingdings 2"/>
+                <w:color w:val="00B050"/>
+                <w:sz w:val="32"/>
+                <w:szCs w:val="32"/>
+              </w:rPr>
+              <w:sym w:font="Wingdings" w:char="F0FE"/>
+            </w:r>
+          </w:p>
+        </w:tc>
+      </w:tr>
+      <w:tr>
+        <w:trPr>
+          <w:cnfStyle w:val="000000100000" w:firstRow="0" w:lastRow="0" w:firstColumn="0" w:lastColumn="0" w:oddVBand="0" w:evenVBand="0" w:oddHBand="1" w:evenHBand="0" w:firstRowFirstColumn="0" w:firstRowLastColumn="0" w:lastRowFirstColumn="0" w:lastRowLastColumn="0"/>
+        </w:trPr>
+        <w:tc>
+          <w:tcPr>
+            <w:cnfStyle w:val="001000000000" w:firstRow="0" w:lastRow="0" w:firstColumn="1" w:lastColumn="0" w:oddVBand="0" w:evenVBand="0" w:oddHBand="0" w:evenHBand="0" w:firstRowFirstColumn="0" w:firstRowLastColumn="0" w:lastRowFirstColumn="0" w:lastRowLastColumn="0"/>
+            <w:tcW w:w="536" w:type="dxa"/>
+          </w:tcPr>
+          <w:p>
+            <w:r>
+              <w:t>8</w:t>
+            </w:r>
+          </w:p>
+        </w:tc>
+        <w:tc>
+          <w:tcPr>
+            <w:tcW w:w="2399" w:type="dxa"/>
+          </w:tcPr>
+          <w:p>
+            <w:pPr>
+              <w:cnfStyle w:val="000000100000" w:firstRow="0" w:lastRow="0" w:firstColumn="0" w:lastColumn="0" w:oddVBand="0" w:evenVBand="0" w:oddHBand="1" w:evenHBand="0" w:firstRowFirstColumn="0" w:firstRowLastColumn="0" w:lastRowFirstColumn="0" w:lastRowLastColumn="0"/>
+            </w:pPr>
+            <w:r>
+              <w:t>Arbeitsjournal führen</w:t>
+            </w:r>
+          </w:p>
+        </w:tc>
+        <w:tc>
+          <w:tcPr>
+            <w:tcW w:w="987" w:type="dxa"/>
+          </w:tcPr>
+          <w:p>
+            <w:pPr>
+              <w:jc w:val="center"/>
+              <w:cnfStyle w:val="000000100000" w:firstRow="0" w:lastRow="0" w:firstColumn="0" w:lastColumn="0" w:oddVBand="0" w:evenVBand="0" w:oddHBand="1" w:evenHBand="0" w:firstRowFirstColumn="0" w:firstRowLastColumn="0" w:lastRowFirstColumn="0" w:lastRowLastColumn="0"/>
+            </w:pPr>
+            <w:r>
+              <w:t>00:45</w:t>
+            </w:r>
+          </w:p>
+        </w:tc>
+        <w:tc>
+          <w:tcPr>
+            <w:tcW w:w="987" w:type="dxa"/>
+          </w:tcPr>
+          <w:p>
+            <w:pPr>
+              <w:jc w:val="center"/>
+              <w:cnfStyle w:val="000000100000" w:firstRow="0" w:lastRow="0" w:firstColumn="0" w:lastColumn="0" w:oddVBand="0" w:evenVBand="0" w:oddHBand="1" w:evenHBand="0" w:firstRowFirstColumn="0" w:firstRowLastColumn="0" w:lastRowFirstColumn="0" w:lastRowLastColumn="0"/>
+            </w:pPr>
+            <w:r>
+              <w:t>01:00</w:t>
+            </w:r>
+          </w:p>
+        </w:tc>
+        <w:tc>
+          <w:tcPr>
+            <w:tcW w:w="2797" w:type="dxa"/>
+          </w:tcPr>
+          <w:p>
+            <w:pPr>
+              <w:cnfStyle w:val="000000100000" w:firstRow="0" w:lastRow="0" w:firstColumn="0" w:lastColumn="0" w:oddVBand="0" w:evenVBand="0" w:oddHBand="1" w:evenHBand="0" w:firstRowFirstColumn="0" w:firstRowLastColumn="0" w:lastRowFirstColumn="0" w:lastRowLastColumn="0"/>
+            </w:pPr>
+          </w:p>
+        </w:tc>
+        <w:tc>
+          <w:tcPr>
+            <w:tcW w:w="1659" w:type="dxa"/>
+            <w:gridSpan w:val="2"/>
+          </w:tcPr>
+          <w:p>
+            <w:pPr>
+              <w:jc w:val="center"/>
+              <w:cnfStyle w:val="000000100000" w:firstRow="0" w:lastRow="0" w:firstColumn="0" w:lastColumn="0" w:oddVBand="0" w:evenVBand="0" w:oddHBand="1" w:evenHBand="0" w:firstRowFirstColumn="0" w:firstRowLastColumn="0" w:lastRowFirstColumn="0" w:lastRowLastColumn="0"/>
+              <w:rPr>
+                <w:rFonts w:ascii="Wingdings 2" w:hAnsi="Wingdings 2"/>
+                <w:color w:val="00B050"/>
+                <w:sz w:val="32"/>
+                <w:szCs w:val="32"/>
+              </w:rPr>
+            </w:pPr>
+            <w:r>
+              <w:rPr>
+                <w:rFonts w:ascii="Wingdings 2" w:hAnsi="Wingdings 2"/>
+                <w:color w:val="00B050"/>
+                <w:sz w:val="32"/>
+                <w:szCs w:val="32"/>
+              </w:rPr>
+              <w:sym w:font="Wingdings" w:char="F0FE"/>
+            </w:r>
+          </w:p>
+        </w:tc>
+      </w:tr>
+      <w:tr>
+        <w:tc>
+          <w:tcPr>
+            <w:cnfStyle w:val="001000000000" w:firstRow="0" w:lastRow="0" w:firstColumn="1" w:lastColumn="0" w:oddVBand="0" w:evenVBand="0" w:oddHBand="0" w:evenHBand="0" w:firstRowFirstColumn="0" w:firstRowLastColumn="0" w:lastRowFirstColumn="0" w:lastRowLastColumn="0"/>
+            <w:tcW w:w="536" w:type="dxa"/>
+          </w:tcPr>
+          <w:p>
+            <w:r>
+              <w:t>9</w:t>
+            </w:r>
+          </w:p>
+        </w:tc>
+        <w:tc>
+          <w:tcPr>
+            <w:tcW w:w="2399" w:type="dxa"/>
+          </w:tcPr>
+          <w:p>
+            <w:pPr>
+              <w:cnfStyle w:val="000000000000" w:firstRow="0" w:lastRow="0" w:firstColumn="0" w:lastColumn="0" w:oddVBand="0" w:evenVBand="0" w:oddHBand="0" w:evenHBand="0" w:firstRowFirstColumn="0" w:firstRowLastColumn="0" w:lastRowFirstColumn="0" w:lastRowLastColumn="0"/>
+            </w:pPr>
+            <w:r>
+              <w:t>Planung</w:t>
+            </w:r>
+          </w:p>
+        </w:tc>
+        <w:tc>
+          <w:tcPr>
+            <w:tcW w:w="987" w:type="dxa"/>
+          </w:tcPr>
+          <w:p>
+            <w:pPr>
+              <w:jc w:val="center"/>
+              <w:cnfStyle w:val="000000000000" w:firstRow="0" w:lastRow="0" w:firstColumn="0" w:lastColumn="0" w:oddVBand="0" w:evenVBand="0" w:oddHBand="0" w:evenHBand="0" w:firstRowFirstColumn="0" w:firstRowLastColumn="0" w:lastRowFirstColumn="0" w:lastRowLastColumn="0"/>
+            </w:pPr>
+            <w:r>
+              <w:t>00:00</w:t>
+            </w:r>
+          </w:p>
+        </w:tc>
+        <w:tc>
+          <w:tcPr>
+            <w:tcW w:w="987" w:type="dxa"/>
+          </w:tcPr>
+          <w:p>
+            <w:pPr>
+              <w:jc w:val="center"/>
+              <w:cnfStyle w:val="000000000000" w:firstRow="0" w:lastRow="0" w:firstColumn="0" w:lastColumn="0" w:oddVBand="0" w:evenVBand="0" w:oddHBand="0" w:evenHBand="0" w:firstRowFirstColumn="0" w:firstRowLastColumn="0" w:lastRowFirstColumn="0" w:lastRowLastColumn="0"/>
+            </w:pPr>
+            <w:r>
+              <w:t>00:20</w:t>
+            </w:r>
+          </w:p>
+        </w:tc>
+        <w:tc>
+          <w:tcPr>
+            <w:tcW w:w="2797" w:type="dxa"/>
+          </w:tcPr>
+          <w:p>
+            <w:pPr>
+              <w:cnfStyle w:val="000000000000" w:firstRow="0" w:lastRow="0" w:firstColumn="0" w:lastColumn="0" w:oddVBand="0" w:evenVBand="0" w:oddHBand="0" w:evenHBand="0" w:firstRowFirstColumn="0" w:firstRowLastColumn="0" w:lastRowFirstColumn="0" w:lastRowLastColumn="0"/>
+            </w:pPr>
+          </w:p>
+        </w:tc>
+        <w:tc>
+          <w:tcPr>
+            <w:tcW w:w="1659" w:type="dxa"/>
+            <w:gridSpan w:val="2"/>
+          </w:tcPr>
+          <w:p>
+            <w:pPr>
+              <w:jc w:val="center"/>
+              <w:cnfStyle w:val="000000000000" w:firstRow="0" w:lastRow="0" w:firstColumn="0" w:lastColumn="0" w:oddVBand="0" w:evenVBand="0" w:oddHBand="0" w:evenHBand="0" w:firstRowFirstColumn="0" w:firstRowLastColumn="0" w:lastRowFirstColumn="0" w:lastRowLastColumn="0"/>
+              <w:rPr>
+                <w:rFonts w:ascii="Wingdings 2" w:hAnsi="Wingdings 2"/>
+                <w:color w:val="00B050"/>
+                <w:sz w:val="32"/>
+                <w:szCs w:val="32"/>
+              </w:rPr>
+            </w:pPr>
+            <w:r>
+              <w:rPr>
+                <w:rFonts w:ascii="Wingdings 2" w:hAnsi="Wingdings 2"/>
+                <w:color w:val="00B050"/>
+                <w:sz w:val="32"/>
+                <w:szCs w:val="32"/>
+              </w:rPr>
+              <w:sym w:font="Wingdings" w:char="F0FE"/>
+            </w:r>
+          </w:p>
+        </w:tc>
+      </w:tr>
+      <w:tr>
+        <w:trPr>
+          <w:cnfStyle w:val="000000100000" w:firstRow="0" w:lastRow="0" w:firstColumn="0" w:lastColumn="0" w:oddVBand="0" w:evenVBand="0" w:oddHBand="1" w:evenHBand="0" w:firstRowFirstColumn="0" w:firstRowLastColumn="0" w:lastRowFirstColumn="0" w:lastRowLastColumn="0"/>
+        </w:trPr>
+        <w:tc>
+          <w:tcPr>
+            <w:cnfStyle w:val="001000000000" w:firstRow="0" w:lastRow="0" w:firstColumn="1" w:lastColumn="0" w:oddVBand="0" w:evenVBand="0" w:oddHBand="0" w:evenHBand="0" w:firstRowFirstColumn="0" w:firstRowLastColumn="0" w:lastRowFirstColumn="0" w:lastRowLastColumn="0"/>
+            <w:tcW w:w="536" w:type="dxa"/>
+          </w:tcPr>
+          <w:p>
+            <w:r>
+              <w:t>10</w:t>
+            </w:r>
+          </w:p>
+        </w:tc>
+        <w:tc>
+          <w:tcPr>
+            <w:tcW w:w="2399" w:type="dxa"/>
+          </w:tcPr>
+          <w:p>
+            <w:pPr>
+              <w:cnfStyle w:val="000000100000" w:firstRow="0" w:lastRow="0" w:firstColumn="0" w:lastColumn="0" w:oddVBand="0" w:evenVBand="0" w:oddHBand="1" w:evenHBand="0" w:firstRowFirstColumn="0" w:firstRowLastColumn="0" w:lastRowFirstColumn="0" w:lastRowLastColumn="0"/>
+            </w:pPr>
+            <w:r>
+              <w:t>Ist-Analyse</w:t>
+            </w:r>
+          </w:p>
+        </w:tc>
+        <w:tc>
+          <w:tcPr>
+            <w:tcW w:w="987" w:type="dxa"/>
+          </w:tcPr>
+          <w:p>
+            <w:pPr>
+              <w:jc w:val="center"/>
+              <w:cnfStyle w:val="000000100000" w:firstRow="0" w:lastRow="0" w:firstColumn="0" w:lastColumn="0" w:oddVBand="0" w:evenVBand="0" w:oddHBand="1" w:evenHBand="0" w:firstRowFirstColumn="0" w:firstRowLastColumn="0" w:lastRowFirstColumn="0" w:lastRowLastColumn="0"/>
+            </w:pPr>
+            <w:r>
+              <w:t>01:20</w:t>
+            </w:r>
+          </w:p>
+        </w:tc>
+        <w:tc>
+          <w:tcPr>
+            <w:tcW w:w="987" w:type="dxa"/>
+          </w:tcPr>
+          <w:p>
+            <w:pPr>
+              <w:jc w:val="center"/>
+              <w:cnfStyle w:val="000000100000" w:firstRow="0" w:lastRow="0" w:firstColumn="0" w:lastColumn="0" w:oddVBand="0" w:evenVBand="0" w:oddHBand="1" w:evenHBand="0" w:firstRowFirstColumn="0" w:firstRowLastColumn="0" w:lastRowFirstColumn="0" w:lastRowLastColumn="0"/>
+            </w:pPr>
+            <w:r>
+              <w:t>00:00</w:t>
+            </w:r>
+          </w:p>
+        </w:tc>
+        <w:tc>
+          <w:tcPr>
+            <w:tcW w:w="2797" w:type="dxa"/>
+          </w:tcPr>
+          <w:p>
+            <w:pPr>
+              <w:cnfStyle w:val="000000100000" w:firstRow="0" w:lastRow="0" w:firstColumn="0" w:lastColumn="0" w:oddVBand="0" w:evenVBand="0" w:oddHBand="1" w:evenHBand="0" w:firstRowFirstColumn="0" w:firstRowLastColumn="0" w:lastRowFirstColumn="0" w:lastRowLastColumn="0"/>
+            </w:pPr>
+          </w:p>
+        </w:tc>
+        <w:tc>
+          <w:tcPr>
+            <w:tcW w:w="1659" w:type="dxa"/>
+            <w:gridSpan w:val="2"/>
+          </w:tcPr>
+          <w:p>
+            <w:pPr>
+              <w:jc w:val="center"/>
+              <w:cnfStyle w:val="000000100000" w:firstRow="0" w:lastRow="0" w:firstColumn="0" w:lastColumn="0" w:oddVBand="0" w:evenVBand="0" w:oddHBand="1" w:evenHBand="0" w:firstRowFirstColumn="0" w:firstRowLastColumn="0" w:lastRowFirstColumn="0" w:lastRowLastColumn="0"/>
+              <w:rPr>
+                <w:rFonts w:ascii="Wingdings 2" w:hAnsi="Wingdings 2"/>
+                <w:color w:val="00B050"/>
+                <w:sz w:val="32"/>
+                <w:szCs w:val="32"/>
+              </w:rPr>
+            </w:pPr>
+            <w:r>
+              <w:rPr>
+                <w:rFonts w:ascii="Wingdings 2" w:hAnsi="Wingdings 2"/>
+                <w:color w:val="00B050"/>
+                <w:sz w:val="32"/>
+                <w:szCs w:val="32"/>
+              </w:rPr>
+              <w:sym w:font="Wingdings" w:char="F0FE"/>
+            </w:r>
+          </w:p>
+        </w:tc>
+      </w:tr>
+      <w:tr>
+        <w:tc>
+          <w:tcPr>
+            <w:cnfStyle w:val="001000000000" w:firstRow="0" w:lastRow="0" w:firstColumn="1" w:lastColumn="0" w:oddVBand="0" w:evenVBand="0" w:oddHBand="0" w:evenHBand="0" w:firstRowFirstColumn="0" w:firstRowLastColumn="0" w:lastRowFirstColumn="0" w:lastRowLastColumn="0"/>
+            <w:tcW w:w="536" w:type="dxa"/>
+          </w:tcPr>
+          <w:p>
+            <w:r>
+              <w:t>11</w:t>
+            </w:r>
+          </w:p>
+        </w:tc>
+        <w:tc>
+          <w:tcPr>
+            <w:tcW w:w="2399" w:type="dxa"/>
+          </w:tcPr>
+          <w:p>
+            <w:pPr>
+              <w:cnfStyle w:val="000000000000" w:firstRow="0" w:lastRow="0" w:firstColumn="0" w:lastColumn="0" w:oddVBand="0" w:evenVBand="0" w:oddHBand="0" w:evenHBand="0" w:firstRowFirstColumn="0" w:firstRowLastColumn="0" w:lastRowFirstColumn="0" w:lastRowLastColumn="0"/>
+            </w:pPr>
+            <w:r>
+              <w:t>Soll-Analyse</w:t>
+            </w:r>
+          </w:p>
+        </w:tc>
+        <w:tc>
+          <w:tcPr>
+            <w:tcW w:w="987" w:type="dxa"/>
+          </w:tcPr>
+          <w:p>
+            <w:pPr>
+              <w:jc w:val="center"/>
+              <w:cnfStyle w:val="000000000000" w:firstRow="0" w:lastRow="0" w:firstColumn="0" w:lastColumn="0" w:oddVBand="0" w:evenVBand="0" w:oddHBand="0" w:evenHBand="0" w:firstRowFirstColumn="0" w:firstRowLastColumn="0" w:lastRowFirstColumn="0" w:lastRowLastColumn="0"/>
+            </w:pPr>
+            <w:r>
+              <w:t>00:50</w:t>
+            </w:r>
+          </w:p>
+        </w:tc>
+        <w:tc>
+          <w:tcPr>
+            <w:tcW w:w="987" w:type="dxa"/>
+          </w:tcPr>
+          <w:p>
+            <w:pPr>
+              <w:jc w:val="center"/>
+              <w:cnfStyle w:val="000000000000" w:firstRow="0" w:lastRow="0" w:firstColumn="0" w:lastColumn="0" w:oddVBand="0" w:evenVBand="0" w:oddHBand="0" w:evenHBand="0" w:firstRowFirstColumn="0" w:firstRowLastColumn="0" w:lastRowFirstColumn="0" w:lastRowLastColumn="0"/>
+            </w:pPr>
+            <w:r>
+              <w:t>00:00</w:t>
+            </w:r>
+          </w:p>
+        </w:tc>
+        <w:tc>
+          <w:tcPr>
+            <w:tcW w:w="2797" w:type="dxa"/>
+          </w:tcPr>
+          <w:p>
+            <w:pPr>
+              <w:cnfStyle w:val="000000000000" w:firstRow="0" w:lastRow="0" w:firstColumn="0" w:lastColumn="0" w:oddVBand="0" w:evenVBand="0" w:oddHBand="0" w:evenHBand="0" w:firstRowFirstColumn="0" w:firstRowLastColumn="0" w:lastRowFirstColumn="0" w:lastRowLastColumn="0"/>
+            </w:pPr>
+          </w:p>
+        </w:tc>
+        <w:tc>
+          <w:tcPr>
+            <w:tcW w:w="1659" w:type="dxa"/>
+            <w:gridSpan w:val="2"/>
+          </w:tcPr>
+          <w:p>
+            <w:pPr>
+              <w:jc w:val="center"/>
+              <w:cnfStyle w:val="000000000000" w:firstRow="0" w:lastRow="0" w:firstColumn="0" w:lastColumn="0" w:oddVBand="0" w:evenVBand="0" w:oddHBand="0" w:evenHBand="0" w:firstRowFirstColumn="0" w:firstRowLastColumn="0" w:lastRowFirstColumn="0" w:lastRowLastColumn="0"/>
+              <w:rPr>
+                <w:rFonts w:ascii="Wingdings 2" w:hAnsi="Wingdings 2"/>
+                <w:color w:val="00B050"/>
+                <w:sz w:val="32"/>
+                <w:szCs w:val="32"/>
+              </w:rPr>
+            </w:pPr>
+            <w:r>
+              <w:rPr>
+                <w:rFonts w:ascii="Wingdings 2" w:hAnsi="Wingdings 2"/>
+                <w:color w:val="00B050"/>
+                <w:sz w:val="32"/>
+                <w:szCs w:val="32"/>
+              </w:rPr>
+              <w:sym w:font="Wingdings" w:char="F0FE"/>
+            </w:r>
+          </w:p>
+        </w:tc>
+      </w:tr>
+      <w:tr>
+        <w:trPr>
+          <w:cnfStyle w:val="000000100000" w:firstRow="0" w:lastRow="0" w:firstColumn="0" w:lastColumn="0" w:oddVBand="0" w:evenVBand="0" w:oddHBand="1" w:evenHBand="0" w:firstRowFirstColumn="0" w:firstRowLastColumn="0" w:lastRowFirstColumn="0" w:lastRowLastColumn="0"/>
+        </w:trPr>
+        <w:tc>
+          <w:tcPr>
+            <w:cnfStyle w:val="001000000000" w:firstRow="0" w:lastRow="0" w:firstColumn="1" w:lastColumn="0" w:oddVBand="0" w:evenVBand="0" w:oddHBand="0" w:evenHBand="0" w:firstRowFirstColumn="0" w:firstRowLastColumn="0" w:lastRowFirstColumn="0" w:lastRowLastColumn="0"/>
+            <w:tcW w:w="536" w:type="dxa"/>
+          </w:tcPr>
+          <w:p>
+            <w:r>
+              <w:t>12</w:t>
+            </w:r>
+          </w:p>
+        </w:tc>
+        <w:tc>
+          <w:tcPr>
+            <w:tcW w:w="2399" w:type="dxa"/>
+          </w:tcPr>
+          <w:p>
+            <w:pPr>
+              <w:cnfStyle w:val="000000100000" w:firstRow="0" w:lastRow="0" w:firstColumn="0" w:lastColumn="0" w:oddVBand="0" w:evenVBand="0" w:oddHBand="1" w:evenHBand="0" w:firstRowFirstColumn="0" w:firstRowLastColumn="0" w:lastRowFirstColumn="0" w:lastRowLastColumn="0"/>
+            </w:pPr>
+            <w:r>
+              <w:t>Use-Cases dokumentieren</w:t>
+            </w:r>
+          </w:p>
+        </w:tc>
+        <w:tc>
+          <w:tcPr>
+            <w:tcW w:w="987" w:type="dxa"/>
+          </w:tcPr>
+          <w:p>
+            <w:pPr>
+              <w:jc w:val="center"/>
+              <w:cnfStyle w:val="000000100000" w:firstRow="0" w:lastRow="0" w:firstColumn="0" w:lastColumn="0" w:oddVBand="0" w:evenVBand="0" w:oddHBand="1" w:evenHBand="0" w:firstRowFirstColumn="0" w:firstRowLastColumn="0" w:lastRowFirstColumn="0" w:lastRowLastColumn="0"/>
+            </w:pPr>
+            <w:r>
+              <w:t>00:</w:t>
+            </w:r>
+            <w:r>
+              <w:t>20</w:t>
+            </w:r>
+          </w:p>
+        </w:tc>
+        <w:tc>
+          <w:tcPr>
+            <w:tcW w:w="987" w:type="dxa"/>
+          </w:tcPr>
+          <w:p>
+            <w:pPr>
+              <w:jc w:val="center"/>
+              <w:cnfStyle w:val="000000100000" w:firstRow="0" w:lastRow="0" w:firstColumn="0" w:lastColumn="0" w:oddVBand="0" w:evenVBand="0" w:oddHBand="1" w:evenHBand="0" w:firstRowFirstColumn="0" w:firstRowLastColumn="0" w:lastRowFirstColumn="0" w:lastRowLastColumn="0"/>
+            </w:pPr>
+            <w:r>
+              <w:t>00:00</w:t>
+            </w:r>
+          </w:p>
+        </w:tc>
+        <w:tc>
+          <w:tcPr>
+            <w:tcW w:w="2797" w:type="dxa"/>
+          </w:tcPr>
+          <w:p>
+            <w:pPr>
+              <w:cnfStyle w:val="000000100000" w:firstRow="0" w:lastRow="0" w:firstColumn="0" w:lastColumn="0" w:oddVBand="0" w:evenVBand="0" w:oddHBand="1" w:evenHBand="0" w:firstRowFirstColumn="0" w:firstRowLastColumn="0" w:lastRowFirstColumn="0" w:lastRowLastColumn="0"/>
+            </w:pPr>
+          </w:p>
+        </w:tc>
+        <w:tc>
+          <w:tcPr>
+            <w:tcW w:w="1659" w:type="dxa"/>
+            <w:gridSpan w:val="2"/>
+          </w:tcPr>
+          <w:p>
+            <w:pPr>
+              <w:jc w:val="center"/>
+              <w:cnfStyle w:val="000000100000" w:firstRow="0" w:lastRow="0" w:firstColumn="0" w:lastColumn="0" w:oddVBand="0" w:evenVBand="0" w:oddHBand="1" w:evenHBand="0" w:firstRowFirstColumn="0" w:firstRowLastColumn="0" w:lastRowFirstColumn="0" w:lastRowLastColumn="0"/>
+              <w:rPr>
+                <w:rFonts w:ascii="Wingdings 2" w:hAnsi="Wingdings 2"/>
+                <w:color w:val="00B050"/>
+                <w:sz w:val="32"/>
+                <w:szCs w:val="32"/>
+              </w:rPr>
+            </w:pPr>
+            <w:r>
+              <w:rPr>
+                <w:rFonts w:ascii="Wingdings 2" w:hAnsi="Wingdings 2"/>
+                <w:color w:val="00B050"/>
+                <w:sz w:val="32"/>
+                <w:szCs w:val="32"/>
+              </w:rPr>
+              <w:sym w:font="Wingdings" w:char="F0FE"/>
+            </w:r>
+          </w:p>
+        </w:tc>
+      </w:tr>
+      <w:tr>
+        <w:tc>
+          <w:tcPr>
+            <w:cnfStyle w:val="001000000000" w:firstRow="0" w:lastRow="0" w:firstColumn="1" w:lastColumn="0" w:oddVBand="0" w:evenVBand="0" w:oddHBand="0" w:evenHBand="0" w:firstRowFirstColumn="0" w:firstRowLastColumn="0" w:lastRowFirstColumn="0" w:lastRowLastColumn="0"/>
+            <w:tcW w:w="9365" w:type="dxa"/>
+            <w:gridSpan w:val="7"/>
+          </w:tcPr>
+          <w:p>
+            <w:pPr>
+              <w:rPr>
+                <w:b w:val="0"/>
+                <w:color w:val="FFFFFF" w:themeColor="background1"/>
+              </w:rPr>
+            </w:pPr>
+            <w:r>
+              <w:rPr>
+                <w:color w:val="FFFFFF" w:themeColor="background1"/>
+              </w:rPr>
+              <w:t>Gesamtarbeitszeit</w:t>
+            </w:r>
+          </w:p>
+        </w:tc>
+      </w:tr>
+      <w:tr>
+        <w:trPr>
+          <w:cnfStyle w:val="000000100000" w:firstRow="0" w:lastRow="0" w:firstColumn="0" w:lastColumn="0" w:oddVBand="0" w:evenVBand="0" w:oddHBand="1" w:evenHBand="0" w:firstRowFirstColumn="0" w:firstRowLastColumn="0" w:lastRowFirstColumn="0" w:lastRowLastColumn="0"/>
+        </w:trPr>
+        <w:tc>
+          <w:tcPr>
+            <w:cnfStyle w:val="001000000000" w:firstRow="0" w:lastRow="0" w:firstColumn="1" w:lastColumn="0" w:oddVBand="0" w:evenVBand="0" w:oddHBand="0" w:evenHBand="0" w:firstRowFirstColumn="0" w:firstRowLastColumn="0" w:lastRowFirstColumn="0" w:lastRowLastColumn="0"/>
+            <w:tcW w:w="9365" w:type="dxa"/>
+            <w:gridSpan w:val="7"/>
+          </w:tcPr>
+          <w:p>
+            <w:r>
+              <w:t xml:space="preserve">Soll-Stunden: </w:t>
+            </w:r>
+            <w:r>
+              <w:t>06:00</w:t>
+            </w:r>
+            <w:r>
+              <w:t xml:space="preserve"> | Ist-Stunden: 06:00</w:t>
+            </w:r>
+          </w:p>
+        </w:tc>
+      </w:tr>
+      <w:tr>
+        <w:trPr>
+          <w:gridAfter w:val="1"/>
+          <w:wAfter w:w="31" w:type="dxa"/>
+        </w:trPr>
+        <w:tc>
+          <w:tcPr>
+            <w:cnfStyle w:val="001000000000" w:firstRow="0" w:lastRow="0" w:firstColumn="1" w:lastColumn="0" w:oddVBand="0" w:evenVBand="0" w:oddHBand="0" w:evenHBand="0" w:firstRowFirstColumn="0" w:firstRowLastColumn="0" w:lastRowFirstColumn="0" w:lastRowLastColumn="0"/>
+            <w:tcW w:w="9334" w:type="dxa"/>
+            <w:gridSpan w:val="6"/>
+          </w:tcPr>
+          <w:p>
+            <w:pPr>
+              <w:rPr>
+                <w:b w:val="0"/>
+                <w:color w:val="FFFFFF" w:themeColor="background1"/>
+              </w:rPr>
+            </w:pPr>
+            <w:r>
+              <w:rPr>
+                <w:color w:val="FFFFFF" w:themeColor="background1"/>
+              </w:rPr>
+              <w:t>Erfolge</w:t>
+            </w:r>
+          </w:p>
+        </w:tc>
+      </w:tr>
+      <w:tr>
+        <w:trPr>
+          <w:gridAfter w:val="1"/>
+          <w:cnfStyle w:val="000000100000" w:firstRow="0" w:lastRow="0" w:firstColumn="0" w:lastColumn="0" w:oddVBand="0" w:evenVBand="0" w:oddHBand="1" w:evenHBand="0" w:firstRowFirstColumn="0" w:firstRowLastColumn="0" w:lastRowFirstColumn="0" w:lastRowLastColumn="0"/>
+          <w:wAfter w:w="31" w:type="dxa"/>
+        </w:trPr>
+        <w:tc>
+          <w:tcPr>
+            <w:cnfStyle w:val="001000000000" w:firstRow="0" w:lastRow="0" w:firstColumn="1" w:lastColumn="0" w:oddVBand="0" w:evenVBand="0" w:oddHBand="0" w:evenHBand="0" w:firstRowFirstColumn="0" w:firstRowLastColumn="0" w:lastRowFirstColumn="0" w:lastRowLastColumn="0"/>
+            <w:tcW w:w="9334" w:type="dxa"/>
+            <w:gridSpan w:val="6"/>
+          </w:tcPr>
+          <w:p>
+            <w:pPr>
+              <w:rPr>
+                <w:color w:val="FFFFFF" w:themeColor="background1"/>
+              </w:rPr>
+            </w:pPr>
+            <w:r>
+              <w:rPr>
+                <w:color w:val="FFFFFF" w:themeColor="background1"/>
+              </w:rPr>
+              <w:t>Journal</w:t>
+            </w:r>
+          </w:p>
+        </w:tc>
+      </w:tr>
+      <w:tr>
+        <w:trPr>
+          <w:gridAfter w:val="1"/>
+          <w:wAfter w:w="31" w:type="dxa"/>
+        </w:trPr>
+        <w:tc>
+          <w:tcPr>
+            <w:cnfStyle w:val="001000000000" w:firstRow="0" w:lastRow="0" w:firstColumn="1" w:lastColumn="0" w:oddVBand="0" w:evenVBand="0" w:oddHBand="0" w:evenHBand="0" w:firstRowFirstColumn="0" w:firstRowLastColumn="0" w:lastRowFirstColumn="0" w:lastRowLastColumn="0"/>
+            <w:tcW w:w="9334" w:type="dxa"/>
+            <w:gridSpan w:val="6"/>
+          </w:tcPr>
+          <w:p>
+            <w:r>
+              <w:t>Da ich gestern mehr Arbeit geleistet habe, als ich nach Zeitplan sollte, konnte ich heute bereits mit dem Aktivitätsdiagramm beginnen.</w:t>
+            </w:r>
+            <w:r>
+              <w:t xml:space="preserve"> Dieses hat mehr Zeit gebraucht, als ich dachte, sehr wahrscheinlich, weil es morgen war und ich noch nicht ganz konzentriert war. Auf jeden Fall hatte ich Mühe, das Diagramm fertig zu stellen. Danach fing ich mit der Erstellung des ERMs an. </w:t>
+            </w:r>
+            <w:r>
+              <w:t xml:space="preserve">Dies ging gut und konnte schnell erledigt werden, da ich ein sehr kleines ERM habe. Auch die Dokumentation des ERMs ging schnell. </w:t>
+            </w:r>
+            <w:r>
+              <w:t xml:space="preserve">Bei der Umsetzung des Testkonzepts habe ich mehr Zeit gebraucht, als ich eigentlich eingeplant hatte, da es mehr Tests gab als ich dachte. </w:t>
+            </w:r>
+            <w:r>
+              <w:t xml:space="preserve">Da ich jedoch schon weiter als im Plan war, konnte ich es nun gemütlich nehmen. </w:t>
+            </w:r>
+            <w:r>
+              <w:t xml:space="preserve">Die Planung des Rest-Services ging auch länger als erwartet. Ich habe nicht damit gerechnet, dass ich hier bereits ein Klassendiagramm erstelle und habe hier auch Zeit verbraten. </w:t>
+            </w:r>
+            <w:r>
+              <w:t xml:space="preserve">Die Dokumentation des Rest-Service ging jedoch einigermassen gut. </w:t>
+            </w:r>
+            <w:r>
+              <w:t xml:space="preserve">Durch die ganzen unerwarteten Ereignisse bin ich jetzt wieder genau in meinem Zeitplan. </w:t>
+            </w:r>
+            <w:r>
+              <w:t xml:space="preserve">Zum einen heisst </w:t>
+            </w:r>
+            <w:r>
+              <w:t>das,</w:t>
+            </w:r>
+            <w:r>
+              <w:t xml:space="preserve"> das</w:t>
+            </w:r>
+            <w:r>
+              <w:t>s</w:t>
+            </w:r>
+            <w:r>
+              <w:t xml:space="preserve"> mein Plan bis jetzt nicht ganz korrekt war und zum </w:t>
+            </w:r>
+            <w:r>
+              <w:t>anderen</w:t>
+            </w:r>
+            <w:r>
+              <w:t xml:space="preserve">, dass ich nun meinen Zeitpuffer aufgehoben habe, was meiner Meinung nach nicht das Beste ist. </w:t>
+            </w:r>
+            <w:r>
+              <w:t xml:space="preserve">Da ich jedoch wieder perfekt im </w:t>
+            </w:r>
+            <w:r>
+              <w:t>Zeitplan bin, ist alles noch OK, trotzdem muss ich aufpassen, dass dies nicht wieder vorkommt, da ich sonst hinter dem Zeitplan bin und in Stress gerate.</w:t>
+            </w:r>
+            <w:bookmarkStart w:id="19" w:name="_GoBack"/>
+            <w:bookmarkEnd w:id="19"/>
+          </w:p>
+        </w:tc>
+      </w:tr>
+      <w:tr>
+        <w:trPr>
+          <w:gridAfter w:val="1"/>
+          <w:cnfStyle w:val="000000100000" w:firstRow="0" w:lastRow="0" w:firstColumn="0" w:lastColumn="0" w:oddVBand="0" w:evenVBand="0" w:oddHBand="1" w:evenHBand="0" w:firstRowFirstColumn="0" w:firstRowLastColumn="0" w:lastRowFirstColumn="0" w:lastRowLastColumn="0"/>
+          <w:wAfter w:w="31" w:type="dxa"/>
+        </w:trPr>
+        <w:tc>
+          <w:tcPr>
+            <w:cnfStyle w:val="001000000000" w:firstRow="0" w:lastRow="0" w:firstColumn="1" w:lastColumn="0" w:oddVBand="0" w:evenVBand="0" w:oddHBand="0" w:evenHBand="0" w:firstRowFirstColumn="0" w:firstRowLastColumn="0" w:lastRowFirstColumn="0" w:lastRowLastColumn="0"/>
+            <w:tcW w:w="9334" w:type="dxa"/>
+            <w:gridSpan w:val="6"/>
+          </w:tcPr>
+          <w:p>
+            <w:pPr>
+              <w:rPr>
+                <w:b w:val="0"/>
+                <w:color w:val="FFFFFF" w:themeColor="background1"/>
+              </w:rPr>
+            </w:pPr>
+            <w:r>
+              <w:rPr>
+                <w:b w:val="0"/>
+                <w:color w:val="FFFFFF" w:themeColor="background1"/>
+              </w:rPr>
+              <w:t>Ziele</w:t>
+            </w:r>
+          </w:p>
+        </w:tc>
+      </w:tr>
+      <w:tr>
+        <w:trPr>
+          <w:gridAfter w:val="1"/>
+          <w:wAfter w:w="31" w:type="dxa"/>
+        </w:trPr>
+        <w:tc>
+          <w:tcPr>
+            <w:cnfStyle w:val="001000000000" w:firstRow="0" w:lastRow="0" w:firstColumn="1" w:lastColumn="0" w:oddVBand="0" w:evenVBand="0" w:oddHBand="0" w:evenHBand="0" w:firstRowFirstColumn="0" w:firstRowLastColumn="0" w:lastRowFirstColumn="0" w:lastRowLastColumn="0"/>
+            <w:tcW w:w="9334" w:type="dxa"/>
+            <w:gridSpan w:val="6"/>
+          </w:tcPr>
+          <w:p>
+            <w:r>
+              <w:t xml:space="preserve">Morgen muss ich noch das Exception-Handling planen, die Mockups erstellen und das Frontend noch beschreiben, die Entscheidung abschliessen, das heisst entscheiden, welche Entwicklungsumgebung ich benutze für die Programmierung und wie die User-Authentifizierung </w:t>
+            </w:r>
+            <w:r>
+              <w:t>stattfindet</w:t>
+            </w:r>
+            <w:r>
+              <w:t xml:space="preserve">. </w:t>
+            </w:r>
+            <w:r>
+              <w:t>Danach geht es an die Implementierung der Klassen für die Datenbank. Zusätzlich muss auch morgen schon der REST-Service implementiert werden, inklusive Login (Spring Security).</w:t>
+            </w:r>
+          </w:p>
+        </w:tc>
+      </w:tr>
+      <w:tr>
+        <w:trPr>
+          <w:gridAfter w:val="1"/>
+          <w:cnfStyle w:val="000000100000" w:firstRow="0" w:lastRow="0" w:firstColumn="0" w:lastColumn="0" w:oddVBand="0" w:evenVBand="0" w:oddHBand="1" w:evenHBand="0" w:firstRowFirstColumn="0" w:firstRowLastColumn="0" w:lastRowFirstColumn="0" w:lastRowLastColumn="0"/>
+          <w:wAfter w:w="31" w:type="dxa"/>
+        </w:trPr>
+        <w:tc>
+          <w:tcPr>
+            <w:cnfStyle w:val="001000000000" w:firstRow="0" w:lastRow="0" w:firstColumn="1" w:lastColumn="0" w:oddVBand="0" w:evenVBand="0" w:oddHBand="0" w:evenHBand="0" w:firstRowFirstColumn="0" w:firstRowLastColumn="0" w:lastRowFirstColumn="0" w:lastRowLastColumn="0"/>
+            <w:tcW w:w="9334" w:type="dxa"/>
+            <w:gridSpan w:val="6"/>
+          </w:tcPr>
+          <w:p>
+            <w:pPr>
+              <w:rPr>
+                <w:b w:val="0"/>
+                <w:color w:val="FFFFFF" w:themeColor="background1"/>
+              </w:rPr>
+            </w:pPr>
+            <w:r>
+              <w:rPr>
+                <w:color w:val="FFFFFF" w:themeColor="background1"/>
+              </w:rPr>
+              <w:t>Lage im Zeitplan</w:t>
+            </w:r>
+          </w:p>
+        </w:tc>
+      </w:tr>
+      <w:tr>
+        <w:trPr>
+          <w:gridAfter w:val="1"/>
+          <w:wAfter w:w="31" w:type="dxa"/>
+        </w:trPr>
+        <w:tc>
+          <w:tcPr>
+            <w:cnfStyle w:val="001000000000" w:firstRow="0" w:lastRow="0" w:firstColumn="1" w:lastColumn="0" w:oddVBand="0" w:evenVBand="0" w:oddHBand="0" w:evenHBand="0" w:firstRowFirstColumn="0" w:firstRowLastColumn="0" w:lastRowFirstColumn="0" w:lastRowLastColumn="0"/>
+            <w:tcW w:w="9334" w:type="dxa"/>
+            <w:gridSpan w:val="6"/>
+          </w:tcPr>
+          <w:p>
+            <w:r>
+              <w:t>Im Moment liege ich genau in meinem Zeitplan</w:t>
+            </w:r>
+          </w:p>
+        </w:tc>
+      </w:tr>
+    </w:tbl>
+    <w:p/>
+    <w:p>
+      <w:pPr>
         <w:pStyle w:val="berschrift1"/>
       </w:pPr>
-      <w:bookmarkStart w:id="19" w:name="_Toc497294850"/>
+      <w:bookmarkStart w:id="20" w:name="_Toc497294850"/>
       <w:r>
         <w:t>Teil 2: Projekt</w:t>
       </w:r>
-      <w:bookmarkEnd w:id="19"/>
+      <w:bookmarkEnd w:id="20"/>
     </w:p>
     <w:p>
       <w:pPr>
         <w:pStyle w:val="berschrift2"/>
       </w:pPr>
-      <w:bookmarkStart w:id="20" w:name="_Toc497294851"/>
+      <w:bookmarkStart w:id="21" w:name="_Toc497294851"/>
       <w:r>
         <w:t>Kurzfassung</w:t>
       </w:r>
-      <w:bookmarkEnd w:id="20"/>
+      <w:bookmarkEnd w:id="21"/>
     </w:p>
     <w:p>
       <w:pPr>
         <w:pStyle w:val="berschrift3"/>
       </w:pPr>
-      <w:bookmarkStart w:id="21" w:name="_Toc497294852"/>
+      <w:bookmarkStart w:id="22" w:name="_Toc497294852"/>
       <w:r>
         <w:t>Ausgangssituation</w:t>
       </w:r>
-      <w:bookmarkEnd w:id="21"/>
+      <w:bookmarkEnd w:id="22"/>
     </w:p>
     <w:p>
       <w:pPr>
         <w:pStyle w:val="berschrift3"/>
       </w:pPr>
-      <w:bookmarkStart w:id="22" w:name="_Toc497294853"/>
+      <w:bookmarkStart w:id="23" w:name="_Toc497294853"/>
       <w:r>
         <w:t>Umsetzung</w:t>
       </w:r>
-      <w:bookmarkEnd w:id="22"/>
+      <w:bookmarkEnd w:id="23"/>
     </w:p>
     <w:p>
       <w:pPr>
         <w:pStyle w:val="berschrift3"/>
       </w:pPr>
-      <w:bookmarkStart w:id="23" w:name="_Toc497294854"/>
+      <w:bookmarkStart w:id="24" w:name="_Toc497294854"/>
       <w:r>
         <w:t>Ergebnis</w:t>
       </w:r>
-      <w:bookmarkEnd w:id="23"/>
+      <w:bookmarkEnd w:id="24"/>
     </w:p>
     <w:p>
       <w:pPr>
         <w:pStyle w:val="berschrift2"/>
       </w:pPr>
-      <w:bookmarkStart w:id="24" w:name="_Toc497294855"/>
+      <w:bookmarkStart w:id="25" w:name="_Toc497294855"/>
       <w:r>
         <w:t>Informieren</w:t>
       </w:r>
-      <w:bookmarkEnd w:id="24"/>
+      <w:bookmarkEnd w:id="25"/>
     </w:p>
     <w:p>
       <w:pPr>
         <w:pStyle w:val="berschrift3"/>
       </w:pPr>
-      <w:bookmarkStart w:id="25" w:name="_Toc497294856"/>
+      <w:bookmarkStart w:id="26" w:name="_Toc497294856"/>
       <w:r>
         <w:t>Ist-Analyse</w:t>
       </w:r>
-      <w:bookmarkEnd w:id="25"/>
+      <w:bookmarkEnd w:id="26"/>
     </w:p>
     <w:p>
       <w:pPr>
@@ -8132,27 +9704,15 @@
         <w:pStyle w:val="berschrift4"/>
       </w:pPr>
       <w:r>
-        <w:t>Entwicklungsumgebung</w:t>
-      </w:r>
-    </w:p>
-    <w:p>
-      <w:r>
-        <w:t>Als Entwicklungsumgebung wird Eclipse Neon</w:t>
-      </w:r>
-      <w:r>
-        <w:t xml:space="preserve"> IDE</w:t>
-      </w:r>
-      <w:r>
-        <w:t xml:space="preserve"> benutzt. </w:t>
-      </w:r>
-      <w:r>
-        <w:t>Diese Umgebung unterstützt verschiedene Programmier</w:t>
-      </w:r>
-      <w:r>
-        <w:t>- und Skriptsprachen und ist ko</w:t>
-      </w:r>
-      <w:r>
-        <w:t xml:space="preserve">stenfrei erhältlich.  </w:t>
+        <w:t>Java JDK</w:t>
+      </w:r>
+    </w:p>
+    <w:p>
+      <w:r>
+        <w:t xml:space="preserve">Für die Entwicklung von Java seht das JDK (Java Development Kit) zur Verfügung, welche zusätzliche Funktionen zum JRE besitzt. </w:t>
+      </w:r>
+      <w:r>
+        <w:t>Dieses Development-Kit wird auch von Eclipse benötigt, da sonst die Entwicklung in Java nicht funktioniert.</w:t>
       </w:r>
     </w:p>
     <w:p>
@@ -8160,15 +9720,15 @@
         <w:pStyle w:val="berschrift4"/>
       </w:pPr>
       <w:r>
-        <w:t>Java JDK</w:t>
-      </w:r>
-    </w:p>
-    <w:p>
-      <w:r>
-        <w:t xml:space="preserve">Für die Entwicklung von Java seht das JDK (Java Development Kit) zur Verfügung, welche zusätzliche Funktionen zum JRE besitzt. </w:t>
-      </w:r>
-      <w:r>
-        <w:t>Dieses Development-Kit wird auch von Eclipse benötigt, da sonst die Entwicklung in Java nicht funktioniert.</w:t>
+        <w:t>Maven</w:t>
+      </w:r>
+    </w:p>
+    <w:p>
+      <w:r>
+        <w:t>Eclipse bietet bereits standar</w:t>
+      </w:r>
+      <w:r>
+        <w:t>dmässig eine Maven-Integration. Maven wird standardmässig von der Atos genutzt, da hier die Java-Libraries nicht immer manuell eingelesen werden müssen sondern in einem Dependency-File angegeben werden. Somit stehen sie für alle zur Verfügung und müssen nicht von jedem neu angegeben werden.</w:t>
       </w:r>
     </w:p>
     <w:p>
@@ -8176,15 +9736,15 @@
         <w:pStyle w:val="berschrift4"/>
       </w:pPr>
       <w:r>
-        <w:t>Maven</w:t>
-      </w:r>
-    </w:p>
-    <w:p>
-      <w:r>
-        <w:t>Eclipse bietet bereits standar</w:t>
-      </w:r>
-      <w:r>
-        <w:t>dmässig eine Maven-Integration. Maven wird standardmässig von der Atos genutzt, da hier die Java-Libraries nicht immer manuell eingelesen werden müssen sondern in einem Dependency-File angegeben werden. Somit stehen sie für alle zur Verfügung und müssen nicht von jedem neu angegeben werden.</w:t>
+        <w:t>MySQL</w:t>
+      </w:r>
+    </w:p>
+    <w:p>
+      <w:r>
+        <w:t xml:space="preserve">Die benutzte Datenbank im Projekt ist MySQL. Damit ich SQL-Syntax nicht selber schreiben muss wurde XAMPP heruntergeladen. </w:t>
+      </w:r>
+      <w:r>
+        <w:t xml:space="preserve">MySQL ist ein Bestandteil von XAMPP und kann über den Localhost konfiguriert werden. </w:t>
       </w:r>
     </w:p>
     <w:p>
@@ -8192,81 +9752,65 @@
         <w:pStyle w:val="berschrift4"/>
       </w:pPr>
       <w:r>
+        <w:t>Tomcat-Server</w:t>
+      </w:r>
+    </w:p>
+    <w:p>
+      <w:r>
+        <w:t>Hier wurde kein eigener Tomcat-Server aufgesetzt. Hier wird der bereits integrierte Tomcat-Server von Spring benutzt, welcher bei Start des Programms von alleine gestartet wird. Zusätzlich wird während der Bearbeitung des Projekts dieser von alleine neu gestartet, bei jeder erkannten Änderung.</w:t>
+      </w:r>
+    </w:p>
+    <w:p>
+      <w:pPr>
+        <w:pStyle w:val="berschrift4"/>
+      </w:pPr>
+      <w:r>
+        <w:t>Spring Framework</w:t>
+      </w:r>
+    </w:p>
+    <w:p>
+      <w:r>
+        <w:t xml:space="preserve">Das ganze Backend wird mithilfe vom Spring-Framework umgesetzt. </w:t>
+      </w:r>
+      <w:r>
+        <w:t xml:space="preserve">Spring ist ein Open-Source Framework, mit welchem Java vereinfacht implementiert werden kann. </w:t>
+      </w:r>
+      <w:r>
+        <w:t xml:space="preserve">Hierfür müssen nicht die mühsamen Java-Wege genutzt werden. </w:t>
+      </w:r>
+      <w:r>
+        <w:t>In meinem Fall wird der Rest-Service, sowie das Login mit Spring umgesetzt werden.</w:t>
+      </w:r>
+    </w:p>
+    <w:p>
+      <w:pPr>
+        <w:pStyle w:val="berschrift3"/>
+      </w:pPr>
+      <w:bookmarkStart w:id="27" w:name="_Toc497294857"/>
+      <w:r>
+        <w:t>Soll-Analyse</w:t>
+      </w:r>
+      <w:bookmarkEnd w:id="27"/>
+    </w:p>
+    <w:p>
+      <w:pPr>
+        <w:pStyle w:val="berschrift4"/>
+      </w:pPr>
+      <w:r>
+        <w:t>Frontend</w:t>
+      </w:r>
+    </w:p>
+    <w:p>
+      <w:r>
+        <w:t xml:space="preserve">Als Frontend soll eine Webseite mit HTML/CSS, sowie mit Javascript/JQuery erstellt werden. </w:t>
+      </w:r>
+      <w:r>
+        <w:t>Wenn der User auf die Webseite geht, erscheint als erstes ein Login, bei dem er sich mit den vordefinierten Benutzern anmelden muss.</w:t>
+      </w:r>
+    </w:p>
+    <w:p>
+      <w:r>
         <w:lastRenderedPageBreak/>
-        <w:t>MySQL</w:t>
-      </w:r>
-    </w:p>
-    <w:p>
-      <w:r>
-        <w:t xml:space="preserve">Die benutzte Datenbank im Projekt ist MySQL. Damit ich SQL-Syntax nicht selber schreiben muss wurde XAMPP heruntergeladen. </w:t>
-      </w:r>
-      <w:r>
-        <w:t xml:space="preserve">MySQL ist ein Bestandteil von XAMPP und kann über den Localhost konfiguriert werden. </w:t>
-      </w:r>
-    </w:p>
-    <w:p>
-      <w:pPr>
-        <w:pStyle w:val="berschrift4"/>
-      </w:pPr>
-      <w:r>
-        <w:t>Tomcat-Server</w:t>
-      </w:r>
-    </w:p>
-    <w:p>
-      <w:r>
-        <w:t>Hier wurde kein eigener Tomcat-Server aufgesetzt. Hier wird der bereits integrierte Tomcat-Server von Spring benutzt, welcher bei Start des Programms von alleine gestartet wird. Zusätzlich wird während der Bearbeitung des Projekts dieser von alleine neu gestartet, bei jeder erkannten Änderung.</w:t>
-      </w:r>
-    </w:p>
-    <w:p>
-      <w:pPr>
-        <w:pStyle w:val="berschrift4"/>
-      </w:pPr>
-      <w:r>
-        <w:t>Spring Framework</w:t>
-      </w:r>
-    </w:p>
-    <w:p>
-      <w:r>
-        <w:t xml:space="preserve">Das ganze Backend wird mithilfe vom Spring-Framework umgesetzt. </w:t>
-      </w:r>
-      <w:r>
-        <w:t xml:space="preserve">Spring ist ein Open-Source Framework, mit welchem Java vereinfacht implementiert werden kann. </w:t>
-      </w:r>
-      <w:r>
-        <w:t xml:space="preserve">Hierfür müssen nicht die mühsamen Java-Wege genutzt werden. </w:t>
-      </w:r>
-      <w:r>
-        <w:t>In meinem Fall wird der Rest-Service, sowie das Login mit Spring umgesetzt werden.</w:t>
-      </w:r>
-    </w:p>
-    <w:p>
-      <w:pPr>
-        <w:pStyle w:val="berschrift3"/>
-      </w:pPr>
-      <w:bookmarkStart w:id="26" w:name="_Toc497294857"/>
-      <w:r>
-        <w:t>Soll-Analyse</w:t>
-      </w:r>
-      <w:bookmarkEnd w:id="26"/>
-    </w:p>
-    <w:p>
-      <w:pPr>
-        <w:pStyle w:val="berschrift4"/>
-      </w:pPr>
-      <w:r>
-        <w:t>Frontend</w:t>
-      </w:r>
-    </w:p>
-    <w:p>
-      <w:r>
-        <w:t xml:space="preserve">Als Frontend soll eine Webseite mit HTML/CSS, sowie mit Javascript/JQuery erstellt werden. </w:t>
-      </w:r>
-      <w:r>
-        <w:t>Wenn der User auf die Webseite geht, erscheint als erstes ein Login, bei dem er sich mit den vordefinierten Benutzern anmelden muss.</w:t>
-      </w:r>
-    </w:p>
-    <w:p>
-      <w:r>
         <w:t>Auf der Startseite erscheinen alle Tasks, welche ihm zugewiesen wurden und die Task</w:t>
       </w:r>
       <w:r>
@@ -8379,7 +9923,6 @@
         <w:pStyle w:val="berschrift4"/>
       </w:pPr>
       <w:r>
-        <w:lastRenderedPageBreak/>
         <w:t>MySQL</w:t>
       </w:r>
     </w:p>
@@ -8395,11 +9938,11 @@
       <w:pPr>
         <w:pStyle w:val="berschrift3"/>
       </w:pPr>
-      <w:bookmarkStart w:id="27" w:name="_Toc497294858"/>
+      <w:bookmarkStart w:id="28" w:name="_Toc497294858"/>
       <w:r>
         <w:t>Use-Cases</w:t>
       </w:r>
-      <w:bookmarkEnd w:id="27"/>
+      <w:bookmarkEnd w:id="28"/>
     </w:p>
     <w:p>
       <w:pPr>
@@ -8464,7 +10007,7 @@
       <w:pPr>
         <w:pStyle w:val="Beschriftung"/>
       </w:pPr>
-      <w:bookmarkStart w:id="28" w:name="_Toc497384931"/>
+      <w:bookmarkStart w:id="29" w:name="_Toc497384931"/>
       <w:r>
         <w:t xml:space="preserve">Abbildung </w:t>
       </w:r>
@@ -8479,7 +10022,7 @@
       <w:r>
         <w:t>: Use-Cases</w:t>
       </w:r>
-      <w:bookmarkEnd w:id="28"/>
+      <w:bookmarkEnd w:id="29"/>
     </w:p>
     <w:p>
       <w:pPr>
@@ -8582,7 +10125,11 @@
               <w:t>Benutzer</w:t>
             </w:r>
             <w:r>
-              <w:t xml:space="preserve"> überhaupt auf die Webseite gelangt, muss er autorisiert sein. Hierfür muss er auf der Login-Seite Username und Passwort eingeben. Danach wird er weitergeleitet.</w:t>
+              <w:t xml:space="preserve"> überhaupt auf die Webseite gelangt, muss er autorisiert sein. Hierfür muss </w:t>
+            </w:r>
+            <w:r>
+              <w:lastRenderedPageBreak/>
+              <w:t>er auf der Login-Seite Username und Passwort eingeben. Danach wird er weitergeleitet.</w:t>
             </w:r>
           </w:p>
           <w:p/>
@@ -8595,6 +10142,7 @@
           </w:tcPr>
           <w:p>
             <w:r>
+              <w:lastRenderedPageBreak/>
               <w:t>Ziel / Ergebnis</w:t>
             </w:r>
           </w:p>
@@ -8822,7 +10370,7 @@
       <w:pPr>
         <w:pStyle w:val="Beschriftung"/>
       </w:pPr>
-      <w:bookmarkStart w:id="29" w:name="_Toc497392187"/>
+      <w:bookmarkStart w:id="30" w:name="_Toc497392187"/>
       <w:r>
         <w:t xml:space="preserve">Tabelle </w:t>
       </w:r>
@@ -8837,7 +10385,7 @@
       <w:r>
         <w:t>: Autorisieren</w:t>
       </w:r>
-      <w:bookmarkEnd w:id="29"/>
+      <w:bookmarkEnd w:id="30"/>
     </w:p>
     <w:p>
       <w:pPr>
@@ -8974,7 +10522,6 @@
           </w:tcPr>
           <w:p>
             <w:r>
-              <w:lastRenderedPageBreak/>
               <w:t>Kategorie</w:t>
             </w:r>
           </w:p>
@@ -9146,7 +10693,7 @@
       <w:pPr>
         <w:pStyle w:val="Beschriftung"/>
       </w:pPr>
-      <w:bookmarkStart w:id="30" w:name="_Toc497392188"/>
+      <w:bookmarkStart w:id="31" w:name="_Toc497392188"/>
       <w:r>
         <w:t xml:space="preserve">Tabelle </w:t>
       </w:r>
@@ -9161,7 +10708,7 @@
       <w:r>
         <w:t>: Eigene Tasks ansehen</w:t>
       </w:r>
-      <w:bookmarkEnd w:id="30"/>
+      <w:bookmarkEnd w:id="31"/>
     </w:p>
     <w:p>
       <w:pPr>
@@ -9436,6 +10983,7 @@
           </w:tcPr>
           <w:p>
             <w:r>
+              <w:lastRenderedPageBreak/>
               <w:t>Ablaufbeschreibung</w:t>
             </w:r>
           </w:p>
@@ -9512,7 +11060,7 @@
       <w:pPr>
         <w:pStyle w:val="Beschriftung"/>
       </w:pPr>
-      <w:bookmarkStart w:id="31" w:name="_Toc497392189"/>
+      <w:bookmarkStart w:id="32" w:name="_Toc497392189"/>
       <w:r>
         <w:t xml:space="preserve">Tabelle </w:t>
       </w:r>
@@ -9527,7 +11075,7 @@
       <w:r>
         <w:t>: Neuer Task erstellen</w:t>
       </w:r>
-      <w:bookmarkEnd w:id="31"/>
+      <w:bookmarkEnd w:id="32"/>
     </w:p>
     <w:p>
       <w:pPr>
@@ -9830,44 +11378,44 @@
       <w:pPr>
         <w:pStyle w:val="Beschriftung"/>
       </w:pPr>
-      <w:bookmarkStart w:id="32" w:name="_Toc497294859"/>
-      <w:bookmarkStart w:id="33" w:name="_Toc497392190"/>
+      <w:bookmarkStart w:id="33" w:name="_Toc497294859"/>
+      <w:bookmarkStart w:id="34" w:name="_Toc497392190"/>
+      <w:r>
+        <w:t xml:space="preserve">Tabelle </w:t>
+      </w:r>
+      <w:fldSimple w:instr=" SEQ Tabelle \* ARABIC ">
+        <w:r>
+          <w:rPr>
+            <w:noProof/>
+          </w:rPr>
+          <w:t>10</w:t>
+        </w:r>
+      </w:fldSimple>
+      <w:r>
+        <w:t>: Task-Status bearbeiten</w:t>
+      </w:r>
+      <w:bookmarkEnd w:id="34"/>
+    </w:p>
+    <w:p>
+      <w:pPr>
+        <w:pStyle w:val="berschrift3"/>
+      </w:pPr>
+      <w:r>
+        <w:t>Aktivitäten</w:t>
+      </w:r>
+      <w:bookmarkEnd w:id="33"/>
+    </w:p>
+    <w:p>
+      <w:r>
+        <w:t>Aus den Use-Cases werden nun die Aktivitätsdiagramme abgeleitet.</w:t>
+      </w:r>
+    </w:p>
+    <w:p>
+      <w:pPr>
+        <w:pStyle w:val="berschrift4"/>
+      </w:pPr>
       <w:r>
         <w:lastRenderedPageBreak/>
-        <w:t xml:space="preserve">Tabelle </w:t>
-      </w:r>
-      <w:fldSimple w:instr=" SEQ Tabelle \* ARABIC ">
-        <w:r>
-          <w:rPr>
-            <w:noProof/>
-          </w:rPr>
-          <w:t>10</w:t>
-        </w:r>
-      </w:fldSimple>
-      <w:r>
-        <w:t>: Task-Status bearbeiten</w:t>
-      </w:r>
-      <w:bookmarkEnd w:id="33"/>
-    </w:p>
-    <w:p>
-      <w:pPr>
-        <w:pStyle w:val="berschrift3"/>
-      </w:pPr>
-      <w:r>
-        <w:t>Aktivitäten</w:t>
-      </w:r>
-      <w:bookmarkEnd w:id="32"/>
-    </w:p>
-    <w:p>
-      <w:r>
-        <w:t>Aus den Use-Cases werden nun die Aktivitätsdiagramme abgeleitet.</w:t>
-      </w:r>
-    </w:p>
-    <w:p>
-      <w:pPr>
-        <w:pStyle w:val="berschrift4"/>
-      </w:pPr>
-      <w:r>
         <w:t>Login</w:t>
       </w:r>
     </w:p>
@@ -9934,7 +11482,7 @@
       <w:pPr>
         <w:pStyle w:val="Beschriftung"/>
       </w:pPr>
-      <w:bookmarkStart w:id="34" w:name="_Toc497384932"/>
+      <w:bookmarkStart w:id="35" w:name="_Toc497384932"/>
       <w:r>
         <w:t xml:space="preserve">Abbildung </w:t>
       </w:r>
@@ -9949,7 +11497,7 @@
       <w:r>
         <w:t>: Login</w:t>
       </w:r>
-      <w:bookmarkEnd w:id="34"/>
+      <w:bookmarkEnd w:id="35"/>
     </w:p>
     <w:p>
       <w:pPr>
@@ -10023,7 +11571,7 @@
       <w:pPr>
         <w:pStyle w:val="Beschriftung"/>
       </w:pPr>
-      <w:bookmarkStart w:id="35" w:name="_Toc497384933"/>
+      <w:bookmarkStart w:id="36" w:name="_Toc497384933"/>
       <w:r>
         <w:t xml:space="preserve">Abbildung </w:t>
       </w:r>
@@ -10044,7 +11592,7 @@
       <w:r>
         <w:t>asks ansehen</w:t>
       </w:r>
-      <w:bookmarkEnd w:id="35"/>
+      <w:bookmarkEnd w:id="36"/>
     </w:p>
     <w:p>
       <w:pPr>
@@ -10118,7 +11666,7 @@
       <w:pPr>
         <w:pStyle w:val="Beschriftung"/>
       </w:pPr>
-      <w:bookmarkStart w:id="36" w:name="_Toc497384934"/>
+      <w:bookmarkStart w:id="37" w:name="_Toc497384934"/>
       <w:r>
         <w:t xml:space="preserve">Abbildung </w:t>
       </w:r>
@@ -10133,7 +11681,7 @@
       <w:r>
         <w:t>: Neuer Task erstellen</w:t>
       </w:r>
-      <w:bookmarkEnd w:id="36"/>
+      <w:bookmarkEnd w:id="37"/>
     </w:p>
     <w:p>
       <w:pPr>
@@ -10207,7 +11755,7 @@
       <w:pPr>
         <w:pStyle w:val="Beschriftung"/>
       </w:pPr>
-      <w:bookmarkStart w:id="37" w:name="_Toc497384935"/>
+      <w:bookmarkStart w:id="38" w:name="_Toc497384935"/>
       <w:r>
         <w:t xml:space="preserve">Abbildung </w:t>
       </w:r>
@@ -10222,27 +11770,27 @@
       <w:r>
         <w:t>: Task-Status bearbeiten</w:t>
       </w:r>
-      <w:bookmarkEnd w:id="37"/>
+      <w:bookmarkEnd w:id="38"/>
     </w:p>
     <w:p>
       <w:pPr>
         <w:pStyle w:val="berschrift2"/>
       </w:pPr>
-      <w:bookmarkStart w:id="38" w:name="_Toc497294860"/>
+      <w:bookmarkStart w:id="39" w:name="_Toc497294860"/>
       <w:r>
         <w:t>Planen</w:t>
       </w:r>
-      <w:bookmarkEnd w:id="38"/>
+      <w:bookmarkEnd w:id="39"/>
     </w:p>
     <w:p>
       <w:pPr>
         <w:pStyle w:val="berschrift3"/>
       </w:pPr>
-      <w:bookmarkStart w:id="39" w:name="_Toc497294861"/>
+      <w:bookmarkStart w:id="40" w:name="_Toc497294861"/>
       <w:r>
         <w:t>Versionsverwaltungssystem</w:t>
       </w:r>
-      <w:bookmarkEnd w:id="39"/>
+      <w:bookmarkEnd w:id="40"/>
     </w:p>
     <w:p>
       <w:r>
@@ -10374,7 +11922,7 @@
                                 <w:noProof/>
                               </w:rPr>
                             </w:pPr>
-                            <w:bookmarkStart w:id="40" w:name="_Toc497384936"/>
+                            <w:bookmarkStart w:id="41" w:name="_Toc497384936"/>
                             <w:r>
                               <w:t xml:space="preserve">Abbildung </w:t>
                             </w:r>
@@ -10389,7 +11937,7 @@
                             <w:r>
                               <w:t>: Systemgrenzen</w:t>
                             </w:r>
-                            <w:bookmarkEnd w:id="40"/>
+                            <w:bookmarkEnd w:id="41"/>
                           </w:p>
                         </w:txbxContent>
                       </wps:txbx>
@@ -10421,7 +11969,7 @@
                           <w:noProof/>
                         </w:rPr>
                       </w:pPr>
-                      <w:bookmarkStart w:id="41" w:name="_Toc497384936"/>
+                      <w:bookmarkStart w:id="42" w:name="_Toc497384936"/>
                       <w:r>
                         <w:t xml:space="preserve">Abbildung </w:t>
                       </w:r>
@@ -10436,7 +11984,7 @@
                       <w:r>
                         <w:t>: Systemgrenzen</w:t>
                       </w:r>
-                      <w:bookmarkEnd w:id="41"/>
+                      <w:bookmarkEnd w:id="42"/>
                     </w:p>
                   </w:txbxContent>
                 </v:textbox>
@@ -11214,7 +12762,7 @@
       <w:pPr>
         <w:pStyle w:val="berschrift3"/>
       </w:pPr>
-      <w:bookmarkStart w:id="42" w:name="_Toc497294863"/>
+      <w:bookmarkStart w:id="43" w:name="_Toc497294863"/>
       <w:r>
         <w:br w:type="page"/>
       </w:r>
@@ -11233,7 +12781,7 @@
       <w:r>
         <w:t>bank</w:t>
       </w:r>
-      <w:bookmarkEnd w:id="42"/>
+      <w:bookmarkEnd w:id="43"/>
     </w:p>
     <w:p>
       <w:pPr>
@@ -11407,7 +12955,7 @@
       <w:pPr>
         <w:pStyle w:val="Beschriftung"/>
       </w:pPr>
-      <w:bookmarkStart w:id="43" w:name="_Toc497384937"/>
+      <w:bookmarkStart w:id="44" w:name="_Toc497384937"/>
       <w:r>
         <w:t xml:space="preserve">Abbildung </w:t>
       </w:r>
@@ -11422,7 +12970,7 @@
       <w:r>
         <w:t>: ERM bzw. Datenmodell</w:t>
       </w:r>
-      <w:bookmarkEnd w:id="43"/>
+      <w:bookmarkEnd w:id="44"/>
     </w:p>
     <w:p>
       <w:r>
@@ -11514,7 +13062,7 @@
       <w:pPr>
         <w:pStyle w:val="Beschriftung"/>
       </w:pPr>
-      <w:bookmarkStart w:id="44" w:name="_Toc497384938"/>
+      <w:bookmarkStart w:id="45" w:name="_Toc497384938"/>
       <w:r>
         <w:t xml:space="preserve">Abbildung </w:t>
       </w:r>
@@ -11529,7 +13077,7 @@
       <w:r>
         <w:t>: Tabelle User</w:t>
       </w:r>
-      <w:bookmarkEnd w:id="44"/>
+      <w:bookmarkEnd w:id="45"/>
     </w:p>
     <w:p>
       <w:r>
@@ -11608,7 +13156,7 @@
       <w:pPr>
         <w:pStyle w:val="Beschriftung"/>
       </w:pPr>
-      <w:bookmarkStart w:id="45" w:name="_Toc497384939"/>
+      <w:bookmarkStart w:id="46" w:name="_Toc497384939"/>
       <w:r>
         <w:t xml:space="preserve">Abbildung </w:t>
       </w:r>
@@ -11623,7 +13171,7 @@
       <w:r>
         <w:t>: Tabelle Task</w:t>
       </w:r>
-      <w:bookmarkEnd w:id="45"/>
+      <w:bookmarkEnd w:id="46"/>
     </w:p>
     <w:p>
       <w:r>
@@ -11649,24 +13197,275 @@
       <w:pPr>
         <w:pStyle w:val="berschrift3"/>
       </w:pPr>
-      <w:bookmarkStart w:id="46" w:name="_Toc497294864"/>
+      <w:bookmarkStart w:id="47" w:name="_Toc497294864"/>
       <w:r>
         <w:t>Java-Backend</w:t>
       </w:r>
-      <w:bookmarkEnd w:id="46"/>
+      <w:bookmarkEnd w:id="47"/>
     </w:p>
     <w:p>
       <w:r>
         <w:t xml:space="preserve">Das Java-Backend besteht aus drei Komponenten. Einmal aus der Rest-Schnittstelle, der Spring-Security-Schnittstelle und der Datenbank-Anbindung. </w:t>
       </w:r>
       <w:r>
-        <w:t xml:space="preserve">Alle Komponenten werden hier </w:t>
-      </w:r>
-      <w:r>
-        <w:t>in einem Klassendiagramm geplant und aufgelistet.</w:t>
-      </w:r>
-      <w:bookmarkStart w:id="47" w:name="_GoBack"/>
-      <w:bookmarkEnd w:id="47"/>
+        <w:t xml:space="preserve">Es wird ein Klassendiagramm für die REST-Schnittstelle inklusive Datenbankanbindung erstellt. </w:t>
+      </w:r>
+      <w:r>
+        <w:t>Die</w:t>
+      </w:r>
+      <w:r>
+        <w:t xml:space="preserve"> Security-Konfiguration wird noch selber dargestellt.</w:t>
+      </w:r>
+    </w:p>
+    <w:p>
+      <w:pPr>
+        <w:pStyle w:val="berschrift4"/>
+      </w:pPr>
+      <w:r>
+        <w:t>Klassendiagramm</w:t>
+      </w:r>
+    </w:p>
+    <w:p>
+      <w:pPr>
+        <w:keepNext/>
+      </w:pPr>
+      <w:r>
+        <w:rPr>
+          <w:noProof/>
+          <w:lang w:eastAsia="de-CH"/>
+        </w:rPr>
+        <w:drawing>
+          <wp:inline distT="0" distB="0" distL="0" distR="0">
+            <wp:extent cx="4408293" cy="3253740"/>
+            <wp:effectExtent l="0" t="0" r="0" b="3810"/>
+            <wp:docPr id="38" name="Grafik 38" descr="C:\Users\a610237\Desktop\IPA\IPA_Taskingboard\class_diagramm.png"/>
+            <wp:cNvGraphicFramePr>
+              <a:graphicFrameLocks xmlns:a="http://schemas.openxmlformats.org/drawingml/2006/main" noChangeAspect="1"/>
+            </wp:cNvGraphicFramePr>
+            <a:graphic xmlns:a="http://schemas.openxmlformats.org/drawingml/2006/main">
+              <a:graphicData uri="http://schemas.openxmlformats.org/drawingml/2006/picture">
+                <pic:pic xmlns:pic="http://schemas.openxmlformats.org/drawingml/2006/picture">
+                  <pic:nvPicPr>
+                    <pic:cNvPr id="0" name="Picture 20" descr="C:\Users\a610237\Desktop\IPA\IPA_Taskingboard\class_diagramm.png"/>
+                    <pic:cNvPicPr>
+                      <a:picLocks noChangeAspect="1" noChangeArrowheads="1"/>
+                    </pic:cNvPicPr>
+                  </pic:nvPicPr>
+                  <pic:blipFill>
+                    <a:blip r:embed="rId26">
+                      <a:extLst>
+                        <a:ext uri="{28A0092B-C50C-407E-A947-70E740481C1C}">
+                          <a14:useLocalDpi xmlns:a14="http://schemas.microsoft.com/office/drawing/2010/main" val="0"/>
+                        </a:ext>
+                      </a:extLst>
+                    </a:blip>
+                    <a:srcRect/>
+                    <a:stretch>
+                      <a:fillRect/>
+                    </a:stretch>
+                  </pic:blipFill>
+                  <pic:spPr bwMode="auto">
+                    <a:xfrm>
+                      <a:off x="0" y="0"/>
+                      <a:ext cx="4411242" cy="3255917"/>
+                    </a:xfrm>
+                    <a:prstGeom prst="rect">
+                      <a:avLst/>
+                    </a:prstGeom>
+                    <a:noFill/>
+                    <a:ln>
+                      <a:noFill/>
+                    </a:ln>
+                  </pic:spPr>
+                </pic:pic>
+              </a:graphicData>
+            </a:graphic>
+          </wp:inline>
+        </w:drawing>
+      </w:r>
+    </w:p>
+    <w:p>
+      <w:pPr>
+        <w:pStyle w:val="Beschriftung"/>
+      </w:pPr>
+      <w:r>
+        <w:t xml:space="preserve">Abbildung </w:t>
+      </w:r>
+      <w:fldSimple w:instr=" SEQ Abbildung \* ARABIC ">
+        <w:r>
+          <w:rPr>
+            <w:noProof/>
+          </w:rPr>
+          <w:t>10</w:t>
+        </w:r>
+      </w:fldSimple>
+      <w:r>
+        <w:t>: Klassendiagramm</w:t>
+      </w:r>
+    </w:p>
+    <w:p>
+      <w:pPr>
+        <w:pStyle w:val="berschrift5"/>
+      </w:pPr>
+      <w:r>
+        <w:lastRenderedPageBreak/>
+        <w:t>SpringBootApplication</w:t>
+      </w:r>
+    </w:p>
+    <w:p>
+      <w:r>
+        <w:t xml:space="preserve">SpringBootApplication ist die Starter-Klasse, welche die Main-Methode beinhaltet. </w:t>
+      </w:r>
+      <w:r>
+        <w:t>Hier gibt es eine Annotation namens «@ComponentScan», welche nach den einzelnen Spring-Annotationen sucht, wie zum Beispiel beim RestController nach «@Controller»</w:t>
+      </w:r>
+      <w:r>
+        <w:t>.</w:t>
+      </w:r>
+    </w:p>
+    <w:p>
+      <w:pPr>
+        <w:pStyle w:val="berschrift5"/>
+      </w:pPr>
+      <w:r>
+        <w:t>RestController</w:t>
+      </w:r>
+    </w:p>
+    <w:p>
+      <w:r>
+        <w:t>Der RestController ist für alle Anfragen vom Browser zuständig, d.h. falls ein GET- oder POST-Request</w:t>
+      </w:r>
+      <w:r>
+        <w:t xml:space="preserve"> reinkommt, werden die Daten über den RestController erhalten und geschickt. </w:t>
+      </w:r>
+      <w:r>
+        <w:t>Der RestConroller ist zusätzlich auch für das Mapping der einzelnen Seiten zuständig.</w:t>
+      </w:r>
+    </w:p>
+    <w:p>
+      <w:pPr>
+        <w:pStyle w:val="berschrift5"/>
+      </w:pPr>
+      <w:r>
+        <w:t>UserRepository</w:t>
+      </w:r>
+    </w:p>
+    <w:p>
+      <w:r>
+        <w:t>Das UserRepository ist ein Interface, über welchen die ganzen SQL-Abfragen</w:t>
+      </w:r>
+      <w:r>
+        <w:t xml:space="preserve"> für die User-Tabelle</w:t>
+      </w:r>
+      <w:r>
+        <w:t xml:space="preserve"> laufen. </w:t>
+      </w:r>
+      <w:r>
+        <w:t xml:space="preserve">Hier handelt es sich um ein JPA-Repository, welcher über das Config-File von Spring schaut, wo die Datenbank steht. </w:t>
+      </w:r>
+      <w:r>
+        <w:t>Wie eine solche Abfrage funktioniert, wird in der Realisierungsphase gezeigt.</w:t>
+      </w:r>
+    </w:p>
+    <w:p>
+      <w:pPr>
+        <w:pStyle w:val="berschrift5"/>
+      </w:pPr>
+      <w:r>
+        <w:t>TaskRepository</w:t>
+      </w:r>
+    </w:p>
+    <w:p>
+      <w:r>
+        <w:t xml:space="preserve">Das TaskRepository ist ein Interface, über den auch die ganzen SQL-Abfragen für die Task-Tabelle laufen. Hier handelt es sich ebenfalls um ein JPA-Repository. </w:t>
+      </w:r>
+    </w:p>
+    <w:p>
+      <w:pPr>
+        <w:pStyle w:val="berschrift5"/>
+      </w:pPr>
+      <w:r>
+        <w:t>User</w:t>
+      </w:r>
+    </w:p>
+    <w:p>
+      <w:r>
+        <w:t xml:space="preserve">Die User-Klasse wird für das Mapping gebraucht. So wird über der Klasse mit «@Entity» annotiert um klarzustellen, dass diese Klasse für die Datenbank gebraucht wird. Diese Klasse beinhaltet nur die Attribute für die User-Tabelle und Getter- und Setter-Methoden. </w:t>
+      </w:r>
+    </w:p>
+    <w:p>
+      <w:pPr>
+        <w:pStyle w:val="berschrift5"/>
+      </w:pPr>
+      <w:r>
+        <w:t>Task</w:t>
+      </w:r>
+    </w:p>
+    <w:p>
+      <w:r>
+        <w:t xml:space="preserve">Die Task-Klasse wird für auch für das Mapping gebraucht. </w:t>
+      </w:r>
+      <w:r>
+        <w:t xml:space="preserve">Diese Klasse wird ebenfalls mit der Annotation «@Entity» annotiert. </w:t>
+      </w:r>
+      <w:r>
+        <w:t>Auch hier gibt es nur Attribute und Getter- und Setter-Methoden.</w:t>
+      </w:r>
+    </w:p>
+    <w:p>
+      <w:pPr>
+        <w:pStyle w:val="berschrift4"/>
+      </w:pPr>
+      <w:r>
+        <w:t>Spring Security</w:t>
+      </w:r>
+    </w:p>
+    <w:p>
+      <w:r>
+        <w:t>In diesem Projekt wird mit Spring Security für die Sicherheit des Programmes gearbeitet, d.h. Seitenaufrufe laufen erst einmal über die Spring Security Klasse. Hier wird geschaut, ob der User bereits eingeloggt ist, welche Seiten ohne Authentisierung aufrufbar sind, und für welche man bestimmte Rechte benötigt.</w:t>
+      </w:r>
+      <w:r>
+        <w:t xml:space="preserve"> </w:t>
+      </w:r>
+    </w:p>
+    <w:p>
+      <w:r>
+        <w:t>Hier gibt es mehrere Möglichkeiten</w:t>
+      </w:r>
+      <w:r>
+        <w:t xml:space="preserve"> der Authentisierung: LDAP, Database-Authentication und In-Memory-Authentication. </w:t>
+      </w:r>
+      <w:r>
+        <w:t xml:space="preserve">Welche Authentisierungsmethode genutzt wird, wird in der Entscheidungsphase dargestellt. </w:t>
+      </w:r>
+    </w:p>
+    <w:p>
+      <w:r>
+        <w:t>Nach der Authentisierung, wird dem User eine Session-ID geschickt. D</w:t>
+      </w:r>
+      <w:r>
+        <w:t>as G</w:t>
+      </w:r>
+      <w:r>
+        <w:t>anze kann auch Token-basiert umgesetzt werden.</w:t>
+      </w:r>
+      <w:r>
+        <w:t xml:space="preserve"> </w:t>
+      </w:r>
+    </w:p>
+    <w:p>
+      <w:r>
+        <w:t>Jede</w:t>
+      </w:r>
+      <w:r>
+        <w:t xml:space="preserve"> </w:t>
+      </w:r>
+      <w:r>
+        <w:t>einzelne Anfrage wird vorher von Spring-Security kontrolliert und falls diese nicht zulässig sind, wird man auf eine Error-Seite weitergeleitet.</w:t>
+      </w:r>
+      <w:r>
+        <w:t xml:space="preserve"> Hierfür gibt es zwei Methoden: einmal die Methode mit HttpSecurity, welche alle Anfragen überprüft und einmal die Methode mit dem AuthenticationManagerBuilder, welcher für die Authentisierung zuständig ist. Falls die Authentisierung erfolgreich war, geht es zurück zur HttpSecurity-Methode und leitet einen entsprechend zur aufgerufenen Webseite, oder wenn man einen SuccessHandler definiert hat, zur definierten Webseite.</w:t>
+      </w:r>
     </w:p>
     <w:p>
       <w:pPr>
@@ -11674,6 +13473,7 @@
       </w:pPr>
       <w:bookmarkStart w:id="48" w:name="_Toc497294865"/>
       <w:r>
+        <w:lastRenderedPageBreak/>
         <w:t>Web-Frontend</w:t>
       </w:r>
       <w:bookmarkEnd w:id="48"/>
@@ -12742,7 +14542,11 @@
                     <w:cnfStyle w:val="000000100000" w:firstRow="0" w:lastRow="0" w:firstColumn="0" w:lastColumn="0" w:oddVBand="0" w:evenVBand="0" w:oddHBand="1" w:evenHBand="0" w:firstRowFirstColumn="0" w:firstRowLastColumn="0" w:lastRowFirstColumn="0" w:lastRowLastColumn="0"/>
                   </w:pPr>
                   <w:r>
-                    <w:t>Daten werden als neuer Task gespeichert</w:t>
+                    <w:t xml:space="preserve">Daten werden als neuer Task </w:t>
+                  </w:r>
+                  <w:r>
+                    <w:lastRenderedPageBreak/>
+                    <w:t>gespeichert</w:t>
                   </w:r>
                 </w:p>
               </w:tc>
@@ -12755,6 +14559,7 @@
                 </w:tcPr>
                 <w:p>
                   <w:r>
+                    <w:lastRenderedPageBreak/>
                     <w:t>6</w:t>
                   </w:r>
                 </w:p>
@@ -12794,6 +14599,7 @@
               </w:rPr>
             </w:pPr>
             <w:r>
+              <w:lastRenderedPageBreak/>
               <w:t>Erwartetes Resultat:</w:t>
             </w:r>
           </w:p>
@@ -15859,7 +17665,7 @@
           <w:lang w:eastAsia="de-CH"/>
         </w:rPr>
       </w:pPr>
-      <w:hyperlink r:id="rId26" w:anchor="_Toc497384936" w:history="1">
+      <w:hyperlink r:id="rId27" w:anchor="_Toc497384936" w:history="1">
         <w:r>
           <w:rPr>
             <w:rStyle w:val="Hyperlink"/>
@@ -17675,7 +19481,7 @@
             <w:noProof/>
             <w:lang w:val="de-DE"/>
           </w:rPr>
-          <w:t>21</w:t>
+          <w:t>13</w:t>
         </w:r>
         <w:r>
           <w:fldChar w:fldCharType="end"/>
@@ -20494,7 +22300,7 @@
 </file>
 
 <file path=customXml/itemProps1.xml><?xml version="1.0" encoding="utf-8"?>
-<ds:datastoreItem xmlns:ds="http://schemas.openxmlformats.org/officeDocument/2006/customXml" ds:itemID="{85715189-14CE-4BA1-8EDC-4485A6C1ADAA}">
+<ds:datastoreItem xmlns:ds="http://schemas.openxmlformats.org/officeDocument/2006/customXml" ds:itemID="{DF6BEE09-E860-4909-B092-24576BA4A6C6}">
   <ds:schemaRefs>
     <ds:schemaRef ds:uri="http://schemas.openxmlformats.org/officeDocument/2006/bibliography"/>
   </ds:schemaRefs>

</xml_diff>

<commit_message>
Dokumentation bearbeitet, Bilder in Ordner verschoben, Mockups erstellt
</commit_message>
<xml_diff>
--- a/Hennig_Toshiki_IPA_Dokumentation.docx
+++ b/Hennig_Toshiki_IPA_Dokumentation.docx
@@ -9504,8 +9504,6 @@
             <w:r>
               <w:t>Zeitplan bin, ist alles noch OK, trotzdem muss ich aufpassen, dass dies nicht wieder vorkommt, da ich sonst hinter dem Zeitplan bin und in Stress gerate.</w:t>
             </w:r>
-            <w:bookmarkStart w:id="19" w:name="_GoBack"/>
-            <w:bookmarkEnd w:id="19"/>
           </w:p>
         </w:tc>
       </w:tr>
@@ -9617,180 +9615,180 @@
       <w:pPr>
         <w:pStyle w:val="berschrift1"/>
       </w:pPr>
-      <w:bookmarkStart w:id="20" w:name="_Toc497294850"/>
+      <w:bookmarkStart w:id="19" w:name="_Toc497294850"/>
       <w:r>
         <w:t>Teil 2: Projekt</w:t>
       </w:r>
+      <w:bookmarkEnd w:id="19"/>
+    </w:p>
+    <w:p>
+      <w:pPr>
+        <w:pStyle w:val="berschrift2"/>
+      </w:pPr>
+      <w:bookmarkStart w:id="20" w:name="_Toc497294851"/>
+      <w:r>
+        <w:t>Kurzfassung</w:t>
+      </w:r>
       <w:bookmarkEnd w:id="20"/>
     </w:p>
     <w:p>
       <w:pPr>
+        <w:pStyle w:val="berschrift3"/>
+      </w:pPr>
+      <w:bookmarkStart w:id="21" w:name="_Toc497294852"/>
+      <w:r>
+        <w:t>Ausgangssituation</w:t>
+      </w:r>
+      <w:bookmarkEnd w:id="21"/>
+    </w:p>
+    <w:p>
+      <w:pPr>
+        <w:pStyle w:val="berschrift3"/>
+      </w:pPr>
+      <w:bookmarkStart w:id="22" w:name="_Toc497294853"/>
+      <w:r>
+        <w:t>Umsetzung</w:t>
+      </w:r>
+      <w:bookmarkEnd w:id="22"/>
+    </w:p>
+    <w:p>
+      <w:pPr>
+        <w:pStyle w:val="berschrift3"/>
+      </w:pPr>
+      <w:bookmarkStart w:id="23" w:name="_Toc497294854"/>
+      <w:r>
+        <w:t>Ergebnis</w:t>
+      </w:r>
+      <w:bookmarkEnd w:id="23"/>
+    </w:p>
+    <w:p>
+      <w:pPr>
         <w:pStyle w:val="berschrift2"/>
       </w:pPr>
-      <w:bookmarkStart w:id="21" w:name="_Toc497294851"/>
-      <w:r>
-        <w:t>Kurzfassung</w:t>
-      </w:r>
-      <w:bookmarkEnd w:id="21"/>
+      <w:bookmarkStart w:id="24" w:name="_Toc497294855"/>
+      <w:r>
+        <w:t>Informieren</w:t>
+      </w:r>
+      <w:bookmarkEnd w:id="24"/>
     </w:p>
     <w:p>
       <w:pPr>
         <w:pStyle w:val="berschrift3"/>
       </w:pPr>
-      <w:bookmarkStart w:id="22" w:name="_Toc497294852"/>
-      <w:r>
-        <w:t>Ausgangssituation</w:t>
-      </w:r>
-      <w:bookmarkEnd w:id="22"/>
+      <w:bookmarkStart w:id="25" w:name="_Toc497294856"/>
+      <w:r>
+        <w:t>Ist-Analyse</w:t>
+      </w:r>
+      <w:bookmarkEnd w:id="25"/>
+    </w:p>
+    <w:p>
+      <w:pPr>
+        <w:pStyle w:val="berschrift4"/>
+      </w:pPr>
+      <w:r>
+        <w:t>Hardware</w:t>
+      </w:r>
+    </w:p>
+    <w:p>
+      <w:r>
+        <w:t>Als Entwicklungsgerät steht ein Lenovo P70 Notebook zur Verfügung, mit dem Betriebssystem Windows 7.</w:t>
+      </w:r>
+      <w:r>
+        <w:t xml:space="preserve"> Das Entwicklungsgerät dient auch als Testserver für die Applikation</w:t>
+      </w:r>
+    </w:p>
+    <w:p>
+      <w:pPr>
+        <w:pStyle w:val="berschrift4"/>
+      </w:pPr>
+      <w:r>
+        <w:t>Java JDK</w:t>
+      </w:r>
+    </w:p>
+    <w:p>
+      <w:r>
+        <w:t xml:space="preserve">Für die Entwicklung von Java seht das JDK (Java Development Kit) zur Verfügung, welche zusätzliche Funktionen zum JRE besitzt. </w:t>
+      </w:r>
+      <w:r>
+        <w:t>Dieses Development-Kit wird auch von Eclipse benötigt, da sonst die Entwicklung in Java nicht funktioniert.</w:t>
+      </w:r>
+    </w:p>
+    <w:p>
+      <w:pPr>
+        <w:pStyle w:val="berschrift4"/>
+      </w:pPr>
+      <w:r>
+        <w:t>Maven</w:t>
+      </w:r>
+    </w:p>
+    <w:p>
+      <w:r>
+        <w:t>Eclipse bietet bereits standar</w:t>
+      </w:r>
+      <w:r>
+        <w:t>dmässig eine Maven-Integration. Maven wird standardmässig von der Atos genutzt, da hier die Java-Libraries nicht immer manuell eingelesen werden müssen sondern in einem Dependency-File angegeben werden. Somit stehen sie für alle zur Verfügung und müssen nicht von jedem neu angegeben werden.</w:t>
+      </w:r>
+    </w:p>
+    <w:p>
+      <w:pPr>
+        <w:pStyle w:val="berschrift4"/>
+      </w:pPr>
+      <w:r>
+        <w:t>MySQL</w:t>
+      </w:r>
+    </w:p>
+    <w:p>
+      <w:r>
+        <w:t xml:space="preserve">Die benutzte Datenbank im Projekt ist MySQL. Damit ich SQL-Syntax nicht selber schreiben muss wurde XAMPP heruntergeladen. </w:t>
+      </w:r>
+      <w:r>
+        <w:t xml:space="preserve">MySQL ist ein Bestandteil von XAMPP und kann über den Localhost konfiguriert werden. </w:t>
+      </w:r>
+    </w:p>
+    <w:p>
+      <w:pPr>
+        <w:pStyle w:val="berschrift4"/>
+      </w:pPr>
+      <w:r>
+        <w:t>Tomcat-Server</w:t>
+      </w:r>
+    </w:p>
+    <w:p>
+      <w:r>
+        <w:t>Hier wurde kein eigener Tomcat-Server aufgesetzt. Hier wird der bereits integrierte Tomcat-Server von Spring benutzt, welcher bei Start des Programms von alleine gestartet wird. Zusätzlich wird während der Bearbeitung des Projekts dieser von alleine neu gestartet, bei jeder erkannten Änderung.</w:t>
+      </w:r>
+    </w:p>
+    <w:p>
+      <w:pPr>
+        <w:pStyle w:val="berschrift4"/>
+      </w:pPr>
+      <w:r>
+        <w:t>Spring Framework</w:t>
+      </w:r>
+    </w:p>
+    <w:p>
+      <w:r>
+        <w:t xml:space="preserve">Das ganze Backend wird mithilfe vom Spring-Framework umgesetzt. </w:t>
+      </w:r>
+      <w:r>
+        <w:t xml:space="preserve">Spring ist ein Open-Source Framework, mit welchem Java vereinfacht implementiert werden kann. </w:t>
+      </w:r>
+      <w:r>
+        <w:t xml:space="preserve">Hierfür müssen nicht die mühsamen Java-Wege genutzt werden. </w:t>
+      </w:r>
+      <w:r>
+        <w:t>In meinem Fall wird der Rest-Service, sowie das Login mit Spring umgesetzt werden.</w:t>
+      </w:r>
     </w:p>
     <w:p>
       <w:pPr>
         <w:pStyle w:val="berschrift3"/>
       </w:pPr>
-      <w:bookmarkStart w:id="23" w:name="_Toc497294853"/>
-      <w:r>
-        <w:t>Umsetzung</w:t>
-      </w:r>
-      <w:bookmarkEnd w:id="23"/>
-    </w:p>
-    <w:p>
-      <w:pPr>
-        <w:pStyle w:val="berschrift3"/>
-      </w:pPr>
-      <w:bookmarkStart w:id="24" w:name="_Toc497294854"/>
-      <w:r>
-        <w:t>Ergebnis</w:t>
-      </w:r>
-      <w:bookmarkEnd w:id="24"/>
-    </w:p>
-    <w:p>
-      <w:pPr>
-        <w:pStyle w:val="berschrift2"/>
-      </w:pPr>
-      <w:bookmarkStart w:id="25" w:name="_Toc497294855"/>
-      <w:r>
-        <w:t>Informieren</w:t>
-      </w:r>
-      <w:bookmarkEnd w:id="25"/>
-    </w:p>
-    <w:p>
-      <w:pPr>
-        <w:pStyle w:val="berschrift3"/>
-      </w:pPr>
-      <w:bookmarkStart w:id="26" w:name="_Toc497294856"/>
-      <w:r>
-        <w:t>Ist-Analyse</w:t>
+      <w:bookmarkStart w:id="26" w:name="_Toc497294857"/>
+      <w:r>
+        <w:t>Soll-Analyse</w:t>
       </w:r>
       <w:bookmarkEnd w:id="26"/>
-    </w:p>
-    <w:p>
-      <w:pPr>
-        <w:pStyle w:val="berschrift4"/>
-      </w:pPr>
-      <w:r>
-        <w:t>Hardware</w:t>
-      </w:r>
-    </w:p>
-    <w:p>
-      <w:r>
-        <w:t>Als Entwicklungsgerät steht ein Lenovo P70 Notebook zur Verfügung, mit dem Betriebssystem Windows 7.</w:t>
-      </w:r>
-      <w:r>
-        <w:t xml:space="preserve"> Das Entwicklungsgerät dient auch als Testserver für die Applikation</w:t>
-      </w:r>
-    </w:p>
-    <w:p>
-      <w:pPr>
-        <w:pStyle w:val="berschrift4"/>
-      </w:pPr>
-      <w:r>
-        <w:t>Java JDK</w:t>
-      </w:r>
-    </w:p>
-    <w:p>
-      <w:r>
-        <w:t xml:space="preserve">Für die Entwicklung von Java seht das JDK (Java Development Kit) zur Verfügung, welche zusätzliche Funktionen zum JRE besitzt. </w:t>
-      </w:r>
-      <w:r>
-        <w:t>Dieses Development-Kit wird auch von Eclipse benötigt, da sonst die Entwicklung in Java nicht funktioniert.</w:t>
-      </w:r>
-    </w:p>
-    <w:p>
-      <w:pPr>
-        <w:pStyle w:val="berschrift4"/>
-      </w:pPr>
-      <w:r>
-        <w:t>Maven</w:t>
-      </w:r>
-    </w:p>
-    <w:p>
-      <w:r>
-        <w:t>Eclipse bietet bereits standar</w:t>
-      </w:r>
-      <w:r>
-        <w:t>dmässig eine Maven-Integration. Maven wird standardmässig von der Atos genutzt, da hier die Java-Libraries nicht immer manuell eingelesen werden müssen sondern in einem Dependency-File angegeben werden. Somit stehen sie für alle zur Verfügung und müssen nicht von jedem neu angegeben werden.</w:t>
-      </w:r>
-    </w:p>
-    <w:p>
-      <w:pPr>
-        <w:pStyle w:val="berschrift4"/>
-      </w:pPr>
-      <w:r>
-        <w:t>MySQL</w:t>
-      </w:r>
-    </w:p>
-    <w:p>
-      <w:r>
-        <w:t xml:space="preserve">Die benutzte Datenbank im Projekt ist MySQL. Damit ich SQL-Syntax nicht selber schreiben muss wurde XAMPP heruntergeladen. </w:t>
-      </w:r>
-      <w:r>
-        <w:t xml:space="preserve">MySQL ist ein Bestandteil von XAMPP und kann über den Localhost konfiguriert werden. </w:t>
-      </w:r>
-    </w:p>
-    <w:p>
-      <w:pPr>
-        <w:pStyle w:val="berschrift4"/>
-      </w:pPr>
-      <w:r>
-        <w:t>Tomcat-Server</w:t>
-      </w:r>
-    </w:p>
-    <w:p>
-      <w:r>
-        <w:t>Hier wurde kein eigener Tomcat-Server aufgesetzt. Hier wird der bereits integrierte Tomcat-Server von Spring benutzt, welcher bei Start des Programms von alleine gestartet wird. Zusätzlich wird während der Bearbeitung des Projekts dieser von alleine neu gestartet, bei jeder erkannten Änderung.</w:t>
-      </w:r>
-    </w:p>
-    <w:p>
-      <w:pPr>
-        <w:pStyle w:val="berschrift4"/>
-      </w:pPr>
-      <w:r>
-        <w:t>Spring Framework</w:t>
-      </w:r>
-    </w:p>
-    <w:p>
-      <w:r>
-        <w:t xml:space="preserve">Das ganze Backend wird mithilfe vom Spring-Framework umgesetzt. </w:t>
-      </w:r>
-      <w:r>
-        <w:t xml:space="preserve">Spring ist ein Open-Source Framework, mit welchem Java vereinfacht implementiert werden kann. </w:t>
-      </w:r>
-      <w:r>
-        <w:t xml:space="preserve">Hierfür müssen nicht die mühsamen Java-Wege genutzt werden. </w:t>
-      </w:r>
-      <w:r>
-        <w:t>In meinem Fall wird der Rest-Service, sowie das Login mit Spring umgesetzt werden.</w:t>
-      </w:r>
-    </w:p>
-    <w:p>
-      <w:pPr>
-        <w:pStyle w:val="berschrift3"/>
-      </w:pPr>
-      <w:bookmarkStart w:id="27" w:name="_Toc497294857"/>
-      <w:r>
-        <w:t>Soll-Analyse</w:t>
-      </w:r>
-      <w:bookmarkEnd w:id="27"/>
     </w:p>
     <w:p>
       <w:pPr>
@@ -9938,11 +9936,11 @@
       <w:pPr>
         <w:pStyle w:val="berschrift3"/>
       </w:pPr>
-      <w:bookmarkStart w:id="28" w:name="_Toc497294858"/>
+      <w:bookmarkStart w:id="27" w:name="_Toc497294858"/>
       <w:r>
         <w:t>Use-Cases</w:t>
       </w:r>
-      <w:bookmarkEnd w:id="28"/>
+      <w:bookmarkEnd w:id="27"/>
     </w:p>
     <w:p>
       <w:pPr>
@@ -10007,7 +10005,7 @@
       <w:pPr>
         <w:pStyle w:val="Beschriftung"/>
       </w:pPr>
-      <w:bookmarkStart w:id="29" w:name="_Toc497384931"/>
+      <w:bookmarkStart w:id="28" w:name="_Toc497384931"/>
       <w:r>
         <w:t xml:space="preserve">Abbildung </w:t>
       </w:r>
@@ -10022,7 +10020,7 @@
       <w:r>
         <w:t>: Use-Cases</w:t>
       </w:r>
-      <w:bookmarkEnd w:id="29"/>
+      <w:bookmarkEnd w:id="28"/>
     </w:p>
     <w:p>
       <w:pPr>
@@ -10370,7 +10368,7 @@
       <w:pPr>
         <w:pStyle w:val="Beschriftung"/>
       </w:pPr>
-      <w:bookmarkStart w:id="30" w:name="_Toc497392187"/>
+      <w:bookmarkStart w:id="29" w:name="_Toc497392187"/>
       <w:r>
         <w:t xml:space="preserve">Tabelle </w:t>
       </w:r>
@@ -10385,7 +10383,7 @@
       <w:r>
         <w:t>: Autorisieren</w:t>
       </w:r>
-      <w:bookmarkEnd w:id="30"/>
+      <w:bookmarkEnd w:id="29"/>
     </w:p>
     <w:p>
       <w:pPr>
@@ -10693,7 +10691,7 @@
       <w:pPr>
         <w:pStyle w:val="Beschriftung"/>
       </w:pPr>
-      <w:bookmarkStart w:id="31" w:name="_Toc497392188"/>
+      <w:bookmarkStart w:id="30" w:name="_Toc497392188"/>
       <w:r>
         <w:t xml:space="preserve">Tabelle </w:t>
       </w:r>
@@ -10708,7 +10706,7 @@
       <w:r>
         <w:t>: Eigene Tasks ansehen</w:t>
       </w:r>
-      <w:bookmarkEnd w:id="31"/>
+      <w:bookmarkEnd w:id="30"/>
     </w:p>
     <w:p>
       <w:pPr>
@@ -11060,7 +11058,7 @@
       <w:pPr>
         <w:pStyle w:val="Beschriftung"/>
       </w:pPr>
-      <w:bookmarkStart w:id="32" w:name="_Toc497392189"/>
+      <w:bookmarkStart w:id="31" w:name="_Toc497392189"/>
       <w:r>
         <w:t xml:space="preserve">Tabelle </w:t>
       </w:r>
@@ -11075,7 +11073,7 @@
       <w:r>
         <w:t>: Neuer Task erstellen</w:t>
       </w:r>
-      <w:bookmarkEnd w:id="32"/>
+      <w:bookmarkEnd w:id="31"/>
     </w:p>
     <w:p>
       <w:pPr>
@@ -11378,8 +11376,8 @@
       <w:pPr>
         <w:pStyle w:val="Beschriftung"/>
       </w:pPr>
-      <w:bookmarkStart w:id="33" w:name="_Toc497294859"/>
-      <w:bookmarkStart w:id="34" w:name="_Toc497392190"/>
+      <w:bookmarkStart w:id="32" w:name="_Toc497294859"/>
+      <w:bookmarkStart w:id="33" w:name="_Toc497392190"/>
       <w:r>
         <w:t xml:space="preserve">Tabelle </w:t>
       </w:r>
@@ -11394,7 +11392,7 @@
       <w:r>
         <w:t>: Task-Status bearbeiten</w:t>
       </w:r>
-      <w:bookmarkEnd w:id="34"/>
+      <w:bookmarkEnd w:id="33"/>
     </w:p>
     <w:p>
       <w:pPr>
@@ -11403,7 +11401,7 @@
       <w:r>
         <w:t>Aktivitäten</w:t>
       </w:r>
-      <w:bookmarkEnd w:id="33"/>
+      <w:bookmarkEnd w:id="32"/>
     </w:p>
     <w:p>
       <w:r>
@@ -11482,7 +11480,7 @@
       <w:pPr>
         <w:pStyle w:val="Beschriftung"/>
       </w:pPr>
-      <w:bookmarkStart w:id="35" w:name="_Toc497384932"/>
+      <w:bookmarkStart w:id="34" w:name="_Toc497384932"/>
       <w:r>
         <w:t xml:space="preserve">Abbildung </w:t>
       </w:r>
@@ -11497,7 +11495,7 @@
       <w:r>
         <w:t>: Login</w:t>
       </w:r>
-      <w:bookmarkEnd w:id="35"/>
+      <w:bookmarkEnd w:id="34"/>
     </w:p>
     <w:p>
       <w:pPr>
@@ -11571,7 +11569,7 @@
       <w:pPr>
         <w:pStyle w:val="Beschriftung"/>
       </w:pPr>
-      <w:bookmarkStart w:id="36" w:name="_Toc497384933"/>
+      <w:bookmarkStart w:id="35" w:name="_Toc497384933"/>
       <w:r>
         <w:t xml:space="preserve">Abbildung </w:t>
       </w:r>
@@ -11592,7 +11590,7 @@
       <w:r>
         <w:t>asks ansehen</w:t>
       </w:r>
-      <w:bookmarkEnd w:id="36"/>
+      <w:bookmarkEnd w:id="35"/>
     </w:p>
     <w:p>
       <w:pPr>
@@ -11666,7 +11664,7 @@
       <w:pPr>
         <w:pStyle w:val="Beschriftung"/>
       </w:pPr>
-      <w:bookmarkStart w:id="37" w:name="_Toc497384934"/>
+      <w:bookmarkStart w:id="36" w:name="_Toc497384934"/>
       <w:r>
         <w:t xml:space="preserve">Abbildung </w:t>
       </w:r>
@@ -11681,7 +11679,7 @@
       <w:r>
         <w:t>: Neuer Task erstellen</w:t>
       </w:r>
-      <w:bookmarkEnd w:id="37"/>
+      <w:bookmarkEnd w:id="36"/>
     </w:p>
     <w:p>
       <w:pPr>
@@ -11755,7 +11753,7 @@
       <w:pPr>
         <w:pStyle w:val="Beschriftung"/>
       </w:pPr>
-      <w:bookmarkStart w:id="38" w:name="_Toc497384935"/>
+      <w:bookmarkStart w:id="37" w:name="_Toc497384935"/>
       <w:r>
         <w:t xml:space="preserve">Abbildung </w:t>
       </w:r>
@@ -11770,27 +11768,27 @@
       <w:r>
         <w:t>: Task-Status bearbeiten</w:t>
       </w:r>
+      <w:bookmarkEnd w:id="37"/>
+    </w:p>
+    <w:p>
+      <w:pPr>
+        <w:pStyle w:val="berschrift2"/>
+      </w:pPr>
+      <w:bookmarkStart w:id="38" w:name="_Toc497294860"/>
+      <w:r>
+        <w:t>Planen</w:t>
+      </w:r>
       <w:bookmarkEnd w:id="38"/>
     </w:p>
     <w:p>
       <w:pPr>
-        <w:pStyle w:val="berschrift2"/>
-      </w:pPr>
-      <w:bookmarkStart w:id="39" w:name="_Toc497294860"/>
-      <w:r>
-        <w:t>Planen</w:t>
+        <w:pStyle w:val="berschrift3"/>
+      </w:pPr>
+      <w:bookmarkStart w:id="39" w:name="_Toc497294861"/>
+      <w:r>
+        <w:t>Versionsverwaltungssystem</w:t>
       </w:r>
       <w:bookmarkEnd w:id="39"/>
-    </w:p>
-    <w:p>
-      <w:pPr>
-        <w:pStyle w:val="berschrift3"/>
-      </w:pPr>
-      <w:bookmarkStart w:id="40" w:name="_Toc497294861"/>
-      <w:r>
-        <w:t>Versionsverwaltungssystem</w:t>
-      </w:r>
-      <w:bookmarkEnd w:id="40"/>
     </w:p>
     <w:p>
       <w:r>
@@ -11922,7 +11920,7 @@
                                 <w:noProof/>
                               </w:rPr>
                             </w:pPr>
-                            <w:bookmarkStart w:id="41" w:name="_Toc497384936"/>
+                            <w:bookmarkStart w:id="40" w:name="_Toc497384936"/>
                             <w:r>
                               <w:t xml:space="preserve">Abbildung </w:t>
                             </w:r>
@@ -11937,7 +11935,7 @@
                             <w:r>
                               <w:t>: Systemgrenzen</w:t>
                             </w:r>
-                            <w:bookmarkEnd w:id="41"/>
+                            <w:bookmarkEnd w:id="40"/>
                           </w:p>
                         </w:txbxContent>
                       </wps:txbx>
@@ -11969,7 +11967,7 @@
                           <w:noProof/>
                         </w:rPr>
                       </w:pPr>
-                      <w:bookmarkStart w:id="42" w:name="_Toc497384936"/>
+                      <w:bookmarkStart w:id="41" w:name="_Toc497384936"/>
                       <w:r>
                         <w:t xml:space="preserve">Abbildung </w:t>
                       </w:r>
@@ -11984,7 +11982,7 @@
                       <w:r>
                         <w:t>: Systemgrenzen</w:t>
                       </w:r>
-                      <w:bookmarkEnd w:id="42"/>
+                      <w:bookmarkEnd w:id="41"/>
                     </w:p>
                   </w:txbxContent>
                 </v:textbox>
@@ -12762,7 +12760,7 @@
       <w:pPr>
         <w:pStyle w:val="berschrift3"/>
       </w:pPr>
-      <w:bookmarkStart w:id="43" w:name="_Toc497294863"/>
+      <w:bookmarkStart w:id="42" w:name="_Toc497294863"/>
       <w:r>
         <w:br w:type="page"/>
       </w:r>
@@ -12781,7 +12779,7 @@
       <w:r>
         <w:t>bank</w:t>
       </w:r>
-      <w:bookmarkEnd w:id="43"/>
+      <w:bookmarkEnd w:id="42"/>
     </w:p>
     <w:p>
       <w:pPr>
@@ -12955,7 +12953,7 @@
       <w:pPr>
         <w:pStyle w:val="Beschriftung"/>
       </w:pPr>
-      <w:bookmarkStart w:id="44" w:name="_Toc497384937"/>
+      <w:bookmarkStart w:id="43" w:name="_Toc497384937"/>
       <w:r>
         <w:t xml:space="preserve">Abbildung </w:t>
       </w:r>
@@ -12970,7 +12968,7 @@
       <w:r>
         <w:t>: ERM bzw. Datenmodell</w:t>
       </w:r>
-      <w:bookmarkEnd w:id="44"/>
+      <w:bookmarkEnd w:id="43"/>
     </w:p>
     <w:p>
       <w:r>
@@ -13062,7 +13060,7 @@
       <w:pPr>
         <w:pStyle w:val="Beschriftung"/>
       </w:pPr>
-      <w:bookmarkStart w:id="45" w:name="_Toc497384938"/>
+      <w:bookmarkStart w:id="44" w:name="_Toc497384938"/>
       <w:r>
         <w:t xml:space="preserve">Abbildung </w:t>
       </w:r>
@@ -13077,7 +13075,7 @@
       <w:r>
         <w:t>: Tabelle User</w:t>
       </w:r>
-      <w:bookmarkEnd w:id="45"/>
+      <w:bookmarkEnd w:id="44"/>
     </w:p>
     <w:p>
       <w:r>
@@ -13156,7 +13154,7 @@
       <w:pPr>
         <w:pStyle w:val="Beschriftung"/>
       </w:pPr>
-      <w:bookmarkStart w:id="46" w:name="_Toc497384939"/>
+      <w:bookmarkStart w:id="45" w:name="_Toc497384939"/>
       <w:r>
         <w:t xml:space="preserve">Abbildung </w:t>
       </w:r>
@@ -13171,37 +13169,37 @@
       <w:r>
         <w:t>: Tabelle Task</w:t>
       </w:r>
+      <w:bookmarkEnd w:id="45"/>
+    </w:p>
+    <w:p>
+      <w:r>
+        <w:t xml:space="preserve">In der Tabelle Task gibt es insgesamt fünf Attribute. </w:t>
+      </w:r>
+      <w:r>
+        <w:t xml:space="preserve">«idTask», welche als Primary Key dient, title – ist </w:t>
+      </w:r>
+      <w:r>
+        <w:t>der Titel des Tasks -</w:t>
+      </w:r>
+      <w:r>
+        <w:t>, description – ist die Besch</w:t>
+      </w:r>
+      <w:r>
+        <w:t>reibung des Tasks -</w:t>
+      </w:r>
+      <w:r>
+        <w:t>, assignee – Ist der zugewiesene User, welcher für den Task zuständig ist – und creator – ist der Ersteller des Tasks -.</w:t>
+      </w:r>
+    </w:p>
+    <w:p>
+      <w:pPr>
+        <w:pStyle w:val="berschrift3"/>
+      </w:pPr>
+      <w:bookmarkStart w:id="46" w:name="_Toc497294864"/>
+      <w:r>
+        <w:t>Java-Backend</w:t>
+      </w:r>
       <w:bookmarkEnd w:id="46"/>
-    </w:p>
-    <w:p>
-      <w:r>
-        <w:t xml:space="preserve">In der Tabelle Task gibt es insgesamt fünf Attribute. </w:t>
-      </w:r>
-      <w:r>
-        <w:t xml:space="preserve">«idTask», welche als Primary Key dient, title – ist </w:t>
-      </w:r>
-      <w:r>
-        <w:t>der Titel des Tasks -</w:t>
-      </w:r>
-      <w:r>
-        <w:t>, description – ist die Besch</w:t>
-      </w:r>
-      <w:r>
-        <w:t>reibung des Tasks -</w:t>
-      </w:r>
-      <w:r>
-        <w:t>, assignee – Ist der zugewiesene User, welcher für den Task zuständig ist – und creator – ist der Ersteller des Tasks -.</w:t>
-      </w:r>
-    </w:p>
-    <w:p>
-      <w:pPr>
-        <w:pStyle w:val="berschrift3"/>
-      </w:pPr>
-      <w:bookmarkStart w:id="47" w:name="_Toc497294864"/>
-      <w:r>
-        <w:t>Java-Backend</w:t>
-      </w:r>
-      <w:bookmarkEnd w:id="47"/>
     </w:p>
     <w:p>
       <w:r>
@@ -13469,13 +13467,51 @@
     </w:p>
     <w:p>
       <w:pPr>
+        <w:pStyle w:val="berschrift4"/>
+      </w:pPr>
+      <w:r>
+        <w:lastRenderedPageBreak/>
+        <w:t>Exception-Handling</w:t>
+      </w:r>
+    </w:p>
+    <w:p>
+      <w:r>
+        <w:t>Bei jeder Methode im RestController wird mit</w:t>
+      </w:r>
+      <w:r>
+        <w:t xml:space="preserve"> Exception-Handling gearbeitet. So kann man beispielsweise, wenn kein Task gefunden wurde, eine selbst definierte Exception schmeissen. Über jeder selbst definierten Exception, wird ein ResponseStatus gesetzt, welcher dem User dann zurückgeliefert wird – hier beispielsweise HttpStatus «Not Found». </w:t>
+      </w:r>
+      <w:r>
+        <w:t>In Unserem Fall wird eine Exception für die Tasks geschmissen, falls dieser nicht gespeichert werden konnte, falls keine gefunden wurden und falls Task-Status nicht aktualisiert werden konnte.</w:t>
+      </w:r>
+      <w:r>
+        <w:t xml:space="preserve"> </w:t>
+      </w:r>
+    </w:p>
+    <w:p>
+      <w:pPr>
         <w:pStyle w:val="berschrift3"/>
       </w:pPr>
-      <w:bookmarkStart w:id="48" w:name="_Toc497294865"/>
-      <w:r>
-        <w:lastRenderedPageBreak/>
+      <w:bookmarkStart w:id="47" w:name="_Toc497294865"/>
+      <w:r>
         <w:t>Web-Frontend</w:t>
       </w:r>
+      <w:bookmarkEnd w:id="47"/>
+    </w:p>
+    <w:p>
+      <w:r>
+        <w:t>Hier werden alle Mockups aufgezeigt, welche dann so im Frontend umgesetzt werden.</w:t>
+      </w:r>
+      <w:r>
+        <w:t xml:space="preserve"> Hierfür verwende ich Balsamiq Mockups. Balsamiq ist ein lizenziertes «wireframing»-Tool, mit welchem man GUIs für, sowohl Mobile, als auch Desktop erstellen kann. </w:t>
+      </w:r>
+      <w:r>
+        <w:t xml:space="preserve">Man kann nicht nur GUIs erstellen, sondern einzelne Komponenten können auf andere Wireframes referenzieren und man kann bereits eine eigene Demo nur mit Balsamiq machen. </w:t>
+      </w:r>
+      <w:r>
+        <w:t>Natürlich gibt es auch eine 30 tägige gratis Version. Ich verwende jedoch die lizenzierte Version, da ich den License-Key von der Atos erhalten habe und in meiner Abteilung immer mit diesem gearbeitet wird.</w:t>
+      </w:r>
+      <w:bookmarkStart w:id="48" w:name="_GoBack"/>
       <w:bookmarkEnd w:id="48"/>
     </w:p>
     <w:p>
@@ -14107,6 +14143,7 @@
                 </w:tcPr>
                 <w:p>
                   <w:r>
+                    <w:lastRenderedPageBreak/>
                     <w:t>2</w:t>
                   </w:r>
                 </w:p>
@@ -14175,6 +14212,7 @@
               </w:rPr>
             </w:pPr>
             <w:r>
+              <w:lastRenderedPageBreak/>
               <w:t>Erwartetes Resultat:</w:t>
             </w:r>
           </w:p>
@@ -14542,11 +14580,7 @@
                     <w:cnfStyle w:val="000000100000" w:firstRow="0" w:lastRow="0" w:firstColumn="0" w:lastColumn="0" w:oddVBand="0" w:evenVBand="0" w:oddHBand="1" w:evenHBand="0" w:firstRowFirstColumn="0" w:firstRowLastColumn="0" w:lastRowFirstColumn="0" w:lastRowLastColumn="0"/>
                   </w:pPr>
                   <w:r>
-                    <w:t xml:space="preserve">Daten werden als neuer Task </w:t>
-                  </w:r>
-                  <w:r>
-                    <w:lastRenderedPageBreak/>
-                    <w:t>gespeichert</w:t>
+                    <w:t>Daten werden als neuer Task gespeichert</w:t>
                   </w:r>
                 </w:p>
               </w:tc>
@@ -14559,7 +14593,6 @@
                 </w:tcPr>
                 <w:p>
                   <w:r>
-                    <w:lastRenderedPageBreak/>
                     <w:t>6</w:t>
                   </w:r>
                 </w:p>
@@ -14599,7 +14632,6 @@
               </w:rPr>
             </w:pPr>
             <w:r>
-              <w:lastRenderedPageBreak/>
               <w:t>Erwartetes Resultat:</w:t>
             </w:r>
           </w:p>
@@ -19481,7 +19513,7 @@
             <w:noProof/>
             <w:lang w:val="de-DE"/>
           </w:rPr>
-          <w:t>13</w:t>
+          <w:t>25</w:t>
         </w:r>
         <w:r>
           <w:fldChar w:fldCharType="end"/>
@@ -22300,7 +22332,7 @@
 </file>
 
 <file path=customXml/itemProps1.xml><?xml version="1.0" encoding="utf-8"?>
-<ds:datastoreItem xmlns:ds="http://schemas.openxmlformats.org/officeDocument/2006/customXml" ds:itemID="{DF6BEE09-E860-4909-B092-24576BA4A6C6}">
+<ds:datastoreItem xmlns:ds="http://schemas.openxmlformats.org/officeDocument/2006/customXml" ds:itemID="{46A39E8D-D5EB-4D73-8650-2406ADA074A0}">
   <ds:schemaRefs>
     <ds:schemaRef ds:uri="http://schemas.openxmlformats.org/officeDocument/2006/bibliography"/>
   </ds:schemaRefs>

</xml_diff>

<commit_message>
Projekt erstellt, Dokumentation bearbeitet, Mockups-Bilder erstellt
</commit_message>
<xml_diff>
--- a/Hennig_Toshiki_IPA_Dokumentation.docx
+++ b/Hennig_Toshiki_IPA_Dokumentation.docx
@@ -6094,7 +6094,7 @@
           </w:tcPr>
           <w:p>
             <w:r>
-              <w:t>Eclipse</w:t>
+              <w:t>OR-Mapper</w:t>
             </w:r>
           </w:p>
         </w:tc>
@@ -6107,7 +6107,7 @@
               <w:cnfStyle w:val="000000100000" w:firstRow="0" w:lastRow="0" w:firstColumn="0" w:lastColumn="0" w:oddVBand="0" w:evenVBand="0" w:oddHBand="1" w:evenHBand="0" w:firstRowFirstColumn="0" w:firstRowLastColumn="0" w:lastRowFirstColumn="0" w:lastRowLastColumn="0"/>
             </w:pPr>
             <w:r>
-              <w:t>Starke Kenntnisse, da Programme immer in Eclipse geschrieben werden</w:t>
+              <w:t>Grundkenntnisse von JPA &amp; Hibernate durch mehrmaliges Nutzen für das OR-Mapping</w:t>
             </w:r>
           </w:p>
         </w:tc>
@@ -6120,7 +6120,7 @@
           </w:tcPr>
           <w:p>
             <w:r>
-              <w:t>OR-Mapper</w:t>
+              <w:t>Tortoisegit</w:t>
             </w:r>
           </w:p>
         </w:tc>
@@ -6130,37 +6130,8 @@
           </w:tcPr>
           <w:p>
             <w:pPr>
+              <w:keepNext/>
               <w:cnfStyle w:val="000000000000" w:firstRow="0" w:lastRow="0" w:firstColumn="0" w:lastColumn="0" w:oddVBand="0" w:evenVBand="0" w:oddHBand="0" w:evenHBand="0" w:firstRowFirstColumn="0" w:firstRowLastColumn="0" w:lastRowFirstColumn="0" w:lastRowLastColumn="0"/>
-            </w:pPr>
-            <w:r>
-              <w:t>Grundkenntnisse von JPA &amp; Hibernate durch mehrmaliges Nutzen für das OR-Mapping</w:t>
-            </w:r>
-          </w:p>
-        </w:tc>
-      </w:tr>
-      <w:tr>
-        <w:trPr>
-          <w:cnfStyle w:val="000000100000" w:firstRow="0" w:lastRow="0" w:firstColumn="0" w:lastColumn="0" w:oddVBand="0" w:evenVBand="0" w:oddHBand="1" w:evenHBand="0" w:firstRowFirstColumn="0" w:firstRowLastColumn="0" w:lastRowFirstColumn="0" w:lastRowLastColumn="0"/>
-        </w:trPr>
-        <w:tc>
-          <w:tcPr>
-            <w:cnfStyle w:val="001000000000" w:firstRow="0" w:lastRow="0" w:firstColumn="1" w:lastColumn="0" w:oddVBand="0" w:evenVBand="0" w:oddHBand="0" w:evenHBand="0" w:firstRowFirstColumn="0" w:firstRowLastColumn="0" w:lastRowFirstColumn="0" w:lastRowLastColumn="0"/>
-            <w:tcW w:w="4606" w:type="dxa"/>
-          </w:tcPr>
-          <w:p>
-            <w:r>
-              <w:t>Tortoisegit</w:t>
-            </w:r>
-          </w:p>
-        </w:tc>
-        <w:tc>
-          <w:tcPr>
-            <w:tcW w:w="4606" w:type="dxa"/>
-          </w:tcPr>
-          <w:p>
-            <w:pPr>
-              <w:keepNext/>
-              <w:cnfStyle w:val="000000100000" w:firstRow="0" w:lastRow="0" w:firstColumn="0" w:lastColumn="0" w:oddVBand="0" w:evenVBand="0" w:oddHBand="1" w:evenHBand="0" w:firstRowFirstColumn="0" w:firstRowLastColumn="0" w:lastRowFirstColumn="0" w:lastRowLastColumn="0"/>
             </w:pPr>
             <w:r>
               <w:t>Grundkenntnisse durch mehrmaliges Nutzen um auf Github Versionen zu verwalten</w:t>
@@ -9709,9 +9680,6 @@
       <w:r>
         <w:t xml:space="preserve">Für die Entwicklung von Java seht das JDK (Java Development Kit) zur Verfügung, welche zusätzliche Funktionen zum JRE besitzt. </w:t>
       </w:r>
-      <w:r>
-        <w:t>Dieses Development-Kit wird auch von Eclipse benötigt, da sonst die Entwicklung in Java nicht funktioniert.</w:t>
-      </w:r>
     </w:p>
     <w:p>
       <w:pPr>
@@ -9723,10 +9691,7 @@
     </w:p>
     <w:p>
       <w:r>
-        <w:t>Eclipse bietet bereits standar</w:t>
-      </w:r>
-      <w:r>
-        <w:t>dmässig eine Maven-Integration. Maven wird standardmässig von der Atos genutzt, da hier die Java-Libraries nicht immer manuell eingelesen werden müssen sondern in einem Dependency-File angegeben werden. Somit stehen sie für alle zur Verfügung und müssen nicht von jedem neu angegeben werden.</w:t>
+        <w:t>Maven wird standardmässig von der Atos genutzt, da hier die Java-Libraries nicht immer manuell eingelesen werden müssen sondern in einem Dependency-File angegeben werden. Somit stehen sie für alle zur Verfügung und müssen nicht von jedem neu angegeben werden.</w:t>
       </w:r>
     </w:p>
     <w:p>
@@ -13482,7 +13447,16 @@
         <w:t xml:space="preserve"> Exception-Handling gearbeitet. So kann man beispielsweise, wenn kein Task gefunden wurde, eine selbst definierte Exception schmeissen. Über jeder selbst definierten Exception, wird ein ResponseStatus gesetzt, welcher dem User dann zurückgeliefert wird – hier beispielsweise HttpStatus «Not Found». </w:t>
       </w:r>
       <w:r>
-        <w:t>In Unserem Fall wird eine Exception für die Tasks geschmissen, falls dieser nicht gespeichert werden konnte, falls keine gefunden wurden und falls Task-Status nicht aktualisiert werden konnte.</w:t>
+        <w:t>In Unserem Fall wird eine Exception für die Tasks geschmissen, falls dieser nicht gespeichert werden konnte, falls keine gefunden wurden und falls Task-Status nicht aktualisiert werden konnte</w:t>
+      </w:r>
+      <w:r>
+        <w:rPr>
+          <w:rStyle w:val="Funotenzeichen"/>
+        </w:rPr>
+        <w:footnoteReference w:id="5"/>
+      </w:r>
+      <w:r>
+        <w:t>.</w:t>
       </w:r>
       <w:r>
         <w:t xml:space="preserve"> </w:t>
@@ -13511,18 +13485,576 @@
       <w:r>
         <w:t>Natürlich gibt es auch eine 30 tägige gratis Version. Ich verwende jedoch die lizenzierte Version, da ich den License-Key von der Atos erhalten habe und in meiner Abteilung immer mit diesem gearbeitet wird.</w:t>
       </w:r>
-      <w:bookmarkStart w:id="48" w:name="_GoBack"/>
+      <w:r>
+        <w:rPr>
+          <w:rStyle w:val="Funotenzeichen"/>
+        </w:rPr>
+        <w:footnoteReference w:id="6"/>
+      </w:r>
+    </w:p>
+    <w:p>
+      <w:pPr>
+        <w:pStyle w:val="berschrift4"/>
+      </w:pPr>
+      <w:r>
+        <w:t>Login</w:t>
+      </w:r>
+    </w:p>
+    <w:p>
+      <w:r>
+        <w:t>Bevor der User überhaupt auf die Webseite gelangt, wird er</w:t>
+      </w:r>
+      <w:r>
+        <w:t xml:space="preserve"> zur Login-Seite weitergeleitet:</w:t>
+      </w:r>
+    </w:p>
+    <w:p>
+      <w:pPr>
+        <w:keepNext/>
+      </w:pPr>
+      <w:r>
+        <w:rPr>
+          <w:noProof/>
+          <w:lang w:eastAsia="de-CH"/>
+        </w:rPr>
+        <w:drawing>
+          <wp:inline distT="0" distB="0" distL="0" distR="0">
+            <wp:extent cx="5753100" cy="3246120"/>
+            <wp:effectExtent l="0" t="0" r="0" b="0"/>
+            <wp:docPr id="39" name="Grafik 39" descr="C:\Users\a610237\Desktop\IPA\IPA_Taskingboard\Bilder\Mockups\Login.png"/>
+            <wp:cNvGraphicFramePr>
+              <a:graphicFrameLocks xmlns:a="http://schemas.openxmlformats.org/drawingml/2006/main" noChangeAspect="1"/>
+            </wp:cNvGraphicFramePr>
+            <a:graphic xmlns:a="http://schemas.openxmlformats.org/drawingml/2006/main">
+              <a:graphicData uri="http://schemas.openxmlformats.org/drawingml/2006/picture">
+                <pic:pic xmlns:pic="http://schemas.openxmlformats.org/drawingml/2006/picture">
+                  <pic:nvPicPr>
+                    <pic:cNvPr id="0" name="Picture 21" descr="C:\Users\a610237\Desktop\IPA\IPA_Taskingboard\Bilder\Mockups\Login.png"/>
+                    <pic:cNvPicPr>
+                      <a:picLocks noChangeAspect="1" noChangeArrowheads="1"/>
+                    </pic:cNvPicPr>
+                  </pic:nvPicPr>
+                  <pic:blipFill>
+                    <a:blip r:embed="rId27">
+                      <a:extLst>
+                        <a:ext uri="{28A0092B-C50C-407E-A947-70E740481C1C}">
+                          <a14:useLocalDpi xmlns:a14="http://schemas.microsoft.com/office/drawing/2010/main" val="0"/>
+                        </a:ext>
+                      </a:extLst>
+                    </a:blip>
+                    <a:srcRect/>
+                    <a:stretch>
+                      <a:fillRect/>
+                    </a:stretch>
+                  </pic:blipFill>
+                  <pic:spPr bwMode="auto">
+                    <a:xfrm>
+                      <a:off x="0" y="0"/>
+                      <a:ext cx="5753100" cy="3246120"/>
+                    </a:xfrm>
+                    <a:prstGeom prst="rect">
+                      <a:avLst/>
+                    </a:prstGeom>
+                    <a:noFill/>
+                    <a:ln>
+                      <a:noFill/>
+                    </a:ln>
+                  </pic:spPr>
+                </pic:pic>
+              </a:graphicData>
+            </a:graphic>
+          </wp:inline>
+        </w:drawing>
+      </w:r>
+    </w:p>
+    <w:p>
+      <w:pPr>
+        <w:pStyle w:val="Beschriftung"/>
+      </w:pPr>
+      <w:r>
+        <w:t xml:space="preserve">Abbildung </w:t>
+      </w:r>
+      <w:fldSimple w:instr=" SEQ Abbildung \* ARABIC ">
+        <w:r>
+          <w:rPr>
+            <w:noProof/>
+          </w:rPr>
+          <w:t>11</w:t>
+        </w:r>
+      </w:fldSimple>
+      <w:r>
+        <w:t xml:space="preserve">: Mockup </w:t>
+      </w:r>
+      <w:r>
+        <w:t>–</w:t>
+      </w:r>
+      <w:r>
+        <w:t xml:space="preserve"> Login</w:t>
+      </w:r>
+    </w:p>
+    <w:p>
+      <w:r>
+        <w:t xml:space="preserve">Hier muss der User einen Usernamen und ein Passwort eingeben. </w:t>
+      </w:r>
+      <w:r>
+        <w:t xml:space="preserve">Danach kann er entweder auf den Button Anmelden klicken, oder er drückt auf Enter. </w:t>
+      </w:r>
+      <w:r>
+        <w:t>Falls nicht alle Felder ausgefüllt sind, erhält der User gleich eine Benachrichtigung:</w:t>
+      </w:r>
+    </w:p>
+    <w:p>
+      <w:pPr>
+        <w:keepNext/>
+      </w:pPr>
+      <w:r>
+        <w:rPr>
+          <w:noProof/>
+          <w:lang w:eastAsia="de-CH"/>
+        </w:rPr>
+        <w:lastRenderedPageBreak/>
+        <w:drawing>
+          <wp:inline distT="0" distB="0" distL="0" distR="0">
+            <wp:extent cx="5753100" cy="3246120"/>
+            <wp:effectExtent l="0" t="0" r="0" b="0"/>
+            <wp:docPr id="40" name="Grafik 40" descr="C:\Users\a610237\Desktop\IPA\IPA_Taskingboard\Bilder\Mockups\Login - not all Fields.png"/>
+            <wp:cNvGraphicFramePr>
+              <a:graphicFrameLocks xmlns:a="http://schemas.openxmlformats.org/drawingml/2006/main" noChangeAspect="1"/>
+            </wp:cNvGraphicFramePr>
+            <a:graphic xmlns:a="http://schemas.openxmlformats.org/drawingml/2006/main">
+              <a:graphicData uri="http://schemas.openxmlformats.org/drawingml/2006/picture">
+                <pic:pic xmlns:pic="http://schemas.openxmlformats.org/drawingml/2006/picture">
+                  <pic:nvPicPr>
+                    <pic:cNvPr id="0" name="Picture 22" descr="C:\Users\a610237\Desktop\IPA\IPA_Taskingboard\Bilder\Mockups\Login - not all Fields.png"/>
+                    <pic:cNvPicPr>
+                      <a:picLocks noChangeAspect="1" noChangeArrowheads="1"/>
+                    </pic:cNvPicPr>
+                  </pic:nvPicPr>
+                  <pic:blipFill>
+                    <a:blip r:embed="rId28">
+                      <a:extLst>
+                        <a:ext uri="{28A0092B-C50C-407E-A947-70E740481C1C}">
+                          <a14:useLocalDpi xmlns:a14="http://schemas.microsoft.com/office/drawing/2010/main" val="0"/>
+                        </a:ext>
+                      </a:extLst>
+                    </a:blip>
+                    <a:srcRect/>
+                    <a:stretch>
+                      <a:fillRect/>
+                    </a:stretch>
+                  </pic:blipFill>
+                  <pic:spPr bwMode="auto">
+                    <a:xfrm>
+                      <a:off x="0" y="0"/>
+                      <a:ext cx="5753100" cy="3246120"/>
+                    </a:xfrm>
+                    <a:prstGeom prst="rect">
+                      <a:avLst/>
+                    </a:prstGeom>
+                    <a:noFill/>
+                    <a:ln>
+                      <a:noFill/>
+                    </a:ln>
+                  </pic:spPr>
+                </pic:pic>
+              </a:graphicData>
+            </a:graphic>
+          </wp:inline>
+        </w:drawing>
+      </w:r>
+    </w:p>
+    <w:p>
+      <w:pPr>
+        <w:pStyle w:val="Beschriftung"/>
+      </w:pPr>
+      <w:r>
+        <w:t xml:space="preserve">Abbildung </w:t>
+      </w:r>
+      <w:fldSimple w:instr=" SEQ Abbildung \* ARABIC ">
+        <w:r>
+          <w:rPr>
+            <w:noProof/>
+          </w:rPr>
+          <w:t>12</w:t>
+        </w:r>
+      </w:fldSimple>
+      <w:r>
+        <w:t>: Mockup – Login – nicht alle Felder ausgefüllt</w:t>
+      </w:r>
+    </w:p>
+    <w:p>
+      <w:pPr>
+        <w:keepNext/>
+      </w:pPr>
+      <w:r>
+        <w:t>Falls er den Benutzernamen bzw. das falsche Passwort eingibt, erhält der User eine Benachrichtigung, das der Falsche Benutzername oder falsches Passwort eingegeben wurde:</w:t>
+      </w:r>
+      <w:r>
+        <w:br/>
+      </w:r>
+      <w:r>
+        <w:rPr>
+          <w:noProof/>
+          <w:lang w:eastAsia="de-CH"/>
+        </w:rPr>
+        <w:drawing>
+          <wp:inline distT="0" distB="0" distL="0" distR="0">
+            <wp:extent cx="5753100" cy="3246120"/>
+            <wp:effectExtent l="0" t="0" r="0" b="0"/>
+            <wp:docPr id="41" name="Grafik 41" descr="C:\Users\a610237\Desktop\IPA\IPA_Taskingboard\Bilder\Mockups\Login - wrong user _ passwort.png"/>
+            <wp:cNvGraphicFramePr>
+              <a:graphicFrameLocks xmlns:a="http://schemas.openxmlformats.org/drawingml/2006/main" noChangeAspect="1"/>
+            </wp:cNvGraphicFramePr>
+            <a:graphic xmlns:a="http://schemas.openxmlformats.org/drawingml/2006/main">
+              <a:graphicData uri="http://schemas.openxmlformats.org/drawingml/2006/picture">
+                <pic:pic xmlns:pic="http://schemas.openxmlformats.org/drawingml/2006/picture">
+                  <pic:nvPicPr>
+                    <pic:cNvPr id="0" name="Picture 23" descr="C:\Users\a610237\Desktop\IPA\IPA_Taskingboard\Bilder\Mockups\Login - wrong user _ passwort.png"/>
+                    <pic:cNvPicPr>
+                      <a:picLocks noChangeAspect="1" noChangeArrowheads="1"/>
+                    </pic:cNvPicPr>
+                  </pic:nvPicPr>
+                  <pic:blipFill>
+                    <a:blip r:embed="rId29">
+                      <a:extLst>
+                        <a:ext uri="{28A0092B-C50C-407E-A947-70E740481C1C}">
+                          <a14:useLocalDpi xmlns:a14="http://schemas.microsoft.com/office/drawing/2010/main" val="0"/>
+                        </a:ext>
+                      </a:extLst>
+                    </a:blip>
+                    <a:srcRect/>
+                    <a:stretch>
+                      <a:fillRect/>
+                    </a:stretch>
+                  </pic:blipFill>
+                  <pic:spPr bwMode="auto">
+                    <a:xfrm>
+                      <a:off x="0" y="0"/>
+                      <a:ext cx="5753100" cy="3246120"/>
+                    </a:xfrm>
+                    <a:prstGeom prst="rect">
+                      <a:avLst/>
+                    </a:prstGeom>
+                    <a:noFill/>
+                    <a:ln>
+                      <a:noFill/>
+                    </a:ln>
+                  </pic:spPr>
+                </pic:pic>
+              </a:graphicData>
+            </a:graphic>
+          </wp:inline>
+        </w:drawing>
+      </w:r>
+    </w:p>
+    <w:p>
+      <w:pPr>
+        <w:pStyle w:val="Beschriftung"/>
+      </w:pPr>
+      <w:r>
+        <w:t xml:space="preserve">Abbildung </w:t>
+      </w:r>
+      <w:fldSimple w:instr=" SEQ Abbildung \* ARABIC ">
+        <w:r>
+          <w:rPr>
+            <w:noProof/>
+          </w:rPr>
+          <w:t>13</w:t>
+        </w:r>
+      </w:fldSimple>
+      <w:r>
+        <w:t>: Mockup – Login – falscher Benutzername/Passwort</w:t>
+      </w:r>
+    </w:p>
+    <w:p>
+      <w:pPr>
+        <w:pStyle w:val="berschrift4"/>
+      </w:pPr>
+      <w:r>
+        <w:t>Meine Tasks</w:t>
+      </w:r>
+    </w:p>
+    <w:p>
+      <w:r>
+        <w:t xml:space="preserve">Nach der erfolgreichen Anmeldung wird der User zur Startseite weitergeleitet. Hier sind all seine Tasks ersichtlich. Dabei wird in zwei Spalten unterschieden. Einmal Offene Tasks und einmal Geschlossene Tasks. </w:t>
+      </w:r>
+      <w:r>
+        <w:t>Über die Navigation gelangt er dann zur Erstellung neuer Tasks:</w:t>
+      </w:r>
+    </w:p>
+    <w:p>
+      <w:pPr>
+        <w:keepNext/>
+      </w:pPr>
+      <w:r>
+        <w:rPr>
+          <w:noProof/>
+          <w:lang w:eastAsia="de-CH"/>
+        </w:rPr>
+        <w:lastRenderedPageBreak/>
+        <w:drawing>
+          <wp:inline distT="0" distB="0" distL="0" distR="0">
+            <wp:extent cx="5753100" cy="3246120"/>
+            <wp:effectExtent l="0" t="0" r="0" b="0"/>
+            <wp:docPr id="42" name="Grafik 42" descr="C:\Users\a610237\Desktop\IPA\IPA_Taskingboard\Bilder\Mockups\Meine Tasks.png"/>
+            <wp:cNvGraphicFramePr>
+              <a:graphicFrameLocks xmlns:a="http://schemas.openxmlformats.org/drawingml/2006/main" noChangeAspect="1"/>
+            </wp:cNvGraphicFramePr>
+            <a:graphic xmlns:a="http://schemas.openxmlformats.org/drawingml/2006/main">
+              <a:graphicData uri="http://schemas.openxmlformats.org/drawingml/2006/picture">
+                <pic:pic xmlns:pic="http://schemas.openxmlformats.org/drawingml/2006/picture">
+                  <pic:nvPicPr>
+                    <pic:cNvPr id="0" name="Picture 24" descr="C:\Users\a610237\Desktop\IPA\IPA_Taskingboard\Bilder\Mockups\Meine Tasks.png"/>
+                    <pic:cNvPicPr>
+                      <a:picLocks noChangeAspect="1" noChangeArrowheads="1"/>
+                    </pic:cNvPicPr>
+                  </pic:nvPicPr>
+                  <pic:blipFill>
+                    <a:blip r:embed="rId30">
+                      <a:extLst>
+                        <a:ext uri="{28A0092B-C50C-407E-A947-70E740481C1C}">
+                          <a14:useLocalDpi xmlns:a14="http://schemas.microsoft.com/office/drawing/2010/main" val="0"/>
+                        </a:ext>
+                      </a:extLst>
+                    </a:blip>
+                    <a:srcRect/>
+                    <a:stretch>
+                      <a:fillRect/>
+                    </a:stretch>
+                  </pic:blipFill>
+                  <pic:spPr bwMode="auto">
+                    <a:xfrm>
+                      <a:off x="0" y="0"/>
+                      <a:ext cx="5753100" cy="3246120"/>
+                    </a:xfrm>
+                    <a:prstGeom prst="rect">
+                      <a:avLst/>
+                    </a:prstGeom>
+                    <a:noFill/>
+                    <a:ln>
+                      <a:noFill/>
+                    </a:ln>
+                  </pic:spPr>
+                </pic:pic>
+              </a:graphicData>
+            </a:graphic>
+          </wp:inline>
+        </w:drawing>
+      </w:r>
+    </w:p>
+    <w:p>
+      <w:pPr>
+        <w:pStyle w:val="Beschriftung"/>
+      </w:pPr>
+      <w:r>
+        <w:t xml:space="preserve">Abbildung </w:t>
+      </w:r>
+      <w:fldSimple w:instr=" SEQ Abbildung \* ARABIC ">
+        <w:r>
+          <w:rPr>
+            <w:noProof/>
+          </w:rPr>
+          <w:t>14</w:t>
+        </w:r>
+      </w:fldSimple>
+      <w:r>
+        <w:t>: Mockup – Meine Tasks</w:t>
+      </w:r>
+    </w:p>
+    <w:p>
+      <w:pPr>
+        <w:keepNext/>
+      </w:pPr>
+      <w:r>
+        <w:t>Wenn er nun einen Task auf die Spalte mit den geschlossenen Tasks zieht, wird das ganze aktualisiert und der User erhält eine Benachrichtigung</w:t>
+      </w:r>
+      <w:r>
+        <w:t>, in Form einer Notification</w:t>
+      </w:r>
+      <w:r>
+        <w:t>:</w:t>
+      </w:r>
+      <w:r>
+        <w:br/>
+      </w:r>
+      <w:r>
+        <w:rPr>
+          <w:noProof/>
+          <w:lang w:eastAsia="de-CH"/>
+        </w:rPr>
+        <w:drawing>
+          <wp:inline distT="0" distB="0" distL="0" distR="0">
+            <wp:extent cx="5753100" cy="3246120"/>
+            <wp:effectExtent l="0" t="0" r="0" b="0"/>
+            <wp:docPr id="43" name="Grafik 43" descr="C:\Users\a610237\Desktop\IPA\IPA_Taskingboard\Bilder\Mockups\Meine Tasks - erfolgreich aktualisiert.png"/>
+            <wp:cNvGraphicFramePr>
+              <a:graphicFrameLocks xmlns:a="http://schemas.openxmlformats.org/drawingml/2006/main" noChangeAspect="1"/>
+            </wp:cNvGraphicFramePr>
+            <a:graphic xmlns:a="http://schemas.openxmlformats.org/drawingml/2006/main">
+              <a:graphicData uri="http://schemas.openxmlformats.org/drawingml/2006/picture">
+                <pic:pic xmlns:pic="http://schemas.openxmlformats.org/drawingml/2006/picture">
+                  <pic:nvPicPr>
+                    <pic:cNvPr id="0" name="Picture 25" descr="C:\Users\a610237\Desktop\IPA\IPA_Taskingboard\Bilder\Mockups\Meine Tasks - erfolgreich aktualisiert.png"/>
+                    <pic:cNvPicPr>
+                      <a:picLocks noChangeAspect="1" noChangeArrowheads="1"/>
+                    </pic:cNvPicPr>
+                  </pic:nvPicPr>
+                  <pic:blipFill>
+                    <a:blip r:embed="rId31">
+                      <a:extLst>
+                        <a:ext uri="{28A0092B-C50C-407E-A947-70E740481C1C}">
+                          <a14:useLocalDpi xmlns:a14="http://schemas.microsoft.com/office/drawing/2010/main" val="0"/>
+                        </a:ext>
+                      </a:extLst>
+                    </a:blip>
+                    <a:srcRect/>
+                    <a:stretch>
+                      <a:fillRect/>
+                    </a:stretch>
+                  </pic:blipFill>
+                  <pic:spPr bwMode="auto">
+                    <a:xfrm>
+                      <a:off x="0" y="0"/>
+                      <a:ext cx="5753100" cy="3246120"/>
+                    </a:xfrm>
+                    <a:prstGeom prst="rect">
+                      <a:avLst/>
+                    </a:prstGeom>
+                    <a:noFill/>
+                    <a:ln>
+                      <a:noFill/>
+                    </a:ln>
+                  </pic:spPr>
+                </pic:pic>
+              </a:graphicData>
+            </a:graphic>
+          </wp:inline>
+        </w:drawing>
+      </w:r>
+    </w:p>
+    <w:p>
+      <w:pPr>
+        <w:pStyle w:val="Beschriftung"/>
+      </w:pPr>
+      <w:r>
+        <w:t xml:space="preserve">Abbildung </w:t>
+      </w:r>
+      <w:fldSimple w:instr=" SEQ Abbildung \* ARABIC ">
+        <w:r>
+          <w:rPr>
+            <w:noProof/>
+          </w:rPr>
+          <w:t>15</w:t>
+        </w:r>
+      </w:fldSimple>
+      <w:r>
+        <w:t>: Mockup – Meine Tasks – Erfolgreich</w:t>
+      </w:r>
+    </w:p>
+    <w:p>
+      <w:pPr>
+        <w:pStyle w:val="berschrift4"/>
+      </w:pPr>
+      <w:r>
+        <w:t>Neuer Task</w:t>
+      </w:r>
+    </w:p>
+    <w:p>
+      <w:r>
+        <w:t>Wenn der User in der Navigationsleiste auf Neuer Task klickt, gelangt er zu einem Formular, in welchem er einen neuen Task erstellen kann. Hierzu gehören Titel, zugewiesene Person und Beschreibung. Mit einem Klick auf den Button Speichern, werden die Daten v</w:t>
+      </w:r>
+      <w:r>
+        <w:t>ia POST an den Server geschickt:</w:t>
+      </w:r>
+    </w:p>
+    <w:p>
+      <w:pPr>
+        <w:keepNext/>
+      </w:pPr>
+      <w:r>
+        <w:rPr>
+          <w:noProof/>
+          <w:lang w:eastAsia="de-CH"/>
+        </w:rPr>
+        <w:lastRenderedPageBreak/>
+        <w:drawing>
+          <wp:inline distT="0" distB="0" distL="0" distR="0">
+            <wp:extent cx="5753100" cy="3246120"/>
+            <wp:effectExtent l="0" t="0" r="0" b="0"/>
+            <wp:docPr id="44" name="Grafik 44" descr="C:\Users\a610237\Desktop\IPA\IPA_Taskingboard\Bilder\Mockups\Neuer Task.png"/>
+            <wp:cNvGraphicFramePr>
+              <a:graphicFrameLocks xmlns:a="http://schemas.openxmlformats.org/drawingml/2006/main" noChangeAspect="1"/>
+            </wp:cNvGraphicFramePr>
+            <a:graphic xmlns:a="http://schemas.openxmlformats.org/drawingml/2006/main">
+              <a:graphicData uri="http://schemas.openxmlformats.org/drawingml/2006/picture">
+                <pic:pic xmlns:pic="http://schemas.openxmlformats.org/drawingml/2006/picture">
+                  <pic:nvPicPr>
+                    <pic:cNvPr id="0" name="Picture 26" descr="C:\Users\a610237\Desktop\IPA\IPA_Taskingboard\Bilder\Mockups\Neuer Task.png"/>
+                    <pic:cNvPicPr>
+                      <a:picLocks noChangeAspect="1" noChangeArrowheads="1"/>
+                    </pic:cNvPicPr>
+                  </pic:nvPicPr>
+                  <pic:blipFill>
+                    <a:blip r:embed="rId32">
+                      <a:extLst>
+                        <a:ext uri="{28A0092B-C50C-407E-A947-70E740481C1C}">
+                          <a14:useLocalDpi xmlns:a14="http://schemas.microsoft.com/office/drawing/2010/main" val="0"/>
+                        </a:ext>
+                      </a:extLst>
+                    </a:blip>
+                    <a:srcRect/>
+                    <a:stretch>
+                      <a:fillRect/>
+                    </a:stretch>
+                  </pic:blipFill>
+                  <pic:spPr bwMode="auto">
+                    <a:xfrm>
+                      <a:off x="0" y="0"/>
+                      <a:ext cx="5753100" cy="3246120"/>
+                    </a:xfrm>
+                    <a:prstGeom prst="rect">
+                      <a:avLst/>
+                    </a:prstGeom>
+                    <a:noFill/>
+                    <a:ln>
+                      <a:noFill/>
+                    </a:ln>
+                  </pic:spPr>
+                </pic:pic>
+              </a:graphicData>
+            </a:graphic>
+          </wp:inline>
+        </w:drawing>
+      </w:r>
+    </w:p>
+    <w:p>
+      <w:pPr>
+        <w:pStyle w:val="Beschriftung"/>
+      </w:pPr>
+      <w:r>
+        <w:t xml:space="preserve">Abbildung </w:t>
+      </w:r>
+      <w:fldSimple w:instr=" SEQ Abbildung \* ARABIC ">
+        <w:r>
+          <w:rPr>
+            <w:noProof/>
+          </w:rPr>
+          <w:t>16</w:t>
+        </w:r>
+      </w:fldSimple>
+      <w:r>
+        <w:t>: Mockup – Neuer Task</w:t>
+      </w:r>
+    </w:p>
+    <w:p>
+      <w:pPr>
+        <w:pStyle w:val="berschrift3"/>
+      </w:pPr>
+      <w:bookmarkStart w:id="48" w:name="_Toc497294866"/>
+      <w:r>
+        <w:t>Testkonzept</w:t>
+      </w:r>
       <w:bookmarkEnd w:id="48"/>
-    </w:p>
-    <w:p>
-      <w:pPr>
-        <w:pStyle w:val="berschrift3"/>
-      </w:pPr>
-      <w:bookmarkStart w:id="49" w:name="_Toc497294866"/>
-      <w:r>
-        <w:t>Testkonzept</w:t>
-      </w:r>
-      <w:bookmarkEnd w:id="49"/>
     </w:p>
     <w:p>
       <w:r>
@@ -13900,7 +14432,7 @@
       <w:pPr>
         <w:pStyle w:val="Beschriftung"/>
       </w:pPr>
-      <w:bookmarkStart w:id="50" w:name="_Toc497392191"/>
+      <w:bookmarkStart w:id="49" w:name="_Toc497392191"/>
       <w:r>
         <w:t xml:space="preserve">Tabelle </w:t>
       </w:r>
@@ -13915,7 +14447,7 @@
       <w:r>
         <w:t>: Test | alle User-Tasks zurückerhalten</w:t>
       </w:r>
-      <w:bookmarkEnd w:id="50"/>
+      <w:bookmarkEnd w:id="49"/>
     </w:p>
     <w:p/>
     <w:p/>
@@ -13960,19 +14492,7 @@
               <w:rPr>
                 <w:b w:val="0"/>
               </w:rPr>
-              <w:t xml:space="preserve"> </w:t>
-            </w:r>
-            <w:r>
-              <w:rPr>
-                <w:b w:val="0"/>
-              </w:rPr>
-              <w:t>Task-Status bearbeiten</w:t>
-            </w:r>
-            <w:r>
-              <w:rPr>
-                <w:b w:val="0"/>
-              </w:rPr>
-              <w:t xml:space="preserve"> </w:t>
+              <w:t xml:space="preserve"> Task-Status bearbeiten </w:t>
             </w:r>
           </w:p>
         </w:tc>
@@ -14024,6 +14544,7 @@
               </w:rPr>
             </w:pPr>
             <w:r>
+              <w:lastRenderedPageBreak/>
               <w:t>Testmittel:</w:t>
             </w:r>
           </w:p>
@@ -14143,7 +14664,6 @@
                 </w:tcPr>
                 <w:p>
                   <w:r>
-                    <w:lastRenderedPageBreak/>
                     <w:t>2</w:t>
                   </w:r>
                 </w:p>
@@ -14212,7 +14732,6 @@
               </w:rPr>
             </w:pPr>
             <w:r>
-              <w:lastRenderedPageBreak/>
               <w:t>Erwartetes Resultat:</w:t>
             </w:r>
           </w:p>
@@ -14230,10 +14749,7 @@
               <w:t>http-Status OK: Task wurde aktualisiert</w:t>
             </w:r>
             <w:r>
-              <w:t xml:space="preserve">, </w:t>
-            </w:r>
-            <w:r>
-              <w:t>Task ist in der anderen Spalte, auch nach Neu laden der Seite</w:t>
+              <w:t>, Task ist in der anderen Spalte, auch nach Neu laden der Seite</w:t>
             </w:r>
           </w:p>
         </w:tc>
@@ -14243,7 +14759,7 @@
       <w:pPr>
         <w:pStyle w:val="Beschriftung"/>
       </w:pPr>
-      <w:bookmarkStart w:id="51" w:name="_Toc497392192"/>
+      <w:bookmarkStart w:id="50" w:name="_Toc497392192"/>
       <w:r>
         <w:t xml:space="preserve">Tabelle </w:t>
       </w:r>
@@ -14258,7 +14774,7 @@
       <w:r>
         <w:t>: Test | Task-Status bearbeiten</w:t>
       </w:r>
-      <w:bookmarkEnd w:id="51"/>
+      <w:bookmarkEnd w:id="50"/>
     </w:p>
     <w:tbl>
       <w:tblPr>
@@ -14300,19 +14816,7 @@
               <w:rPr>
                 <w:b w:val="0"/>
               </w:rPr>
-              <w:t xml:space="preserve"> </w:t>
-            </w:r>
-            <w:r>
-              <w:rPr>
-                <w:b w:val="0"/>
-              </w:rPr>
-              <w:t>Neuer Task erstellen</w:t>
-            </w:r>
-            <w:r>
-              <w:rPr>
-                <w:b w:val="0"/>
-              </w:rPr>
-              <w:t xml:space="preserve"> </w:t>
+              <w:t xml:space="preserve"> Neuer Task erstellen </w:t>
             </w:r>
           </w:p>
         </w:tc>
@@ -14656,7 +15160,7 @@
       <w:pPr>
         <w:pStyle w:val="Beschriftung"/>
       </w:pPr>
-      <w:bookmarkStart w:id="52" w:name="_Toc497392193"/>
+      <w:bookmarkStart w:id="51" w:name="_Toc497392193"/>
       <w:r>
         <w:t xml:space="preserve">Tabelle </w:t>
       </w:r>
@@ -14671,7 +15175,7 @@
       <w:r>
         <w:t>: Test | Neuer Task erstellen</w:t>
       </w:r>
-      <w:bookmarkEnd w:id="52"/>
+      <w:bookmarkEnd w:id="51"/>
     </w:p>
     <w:tbl>
       <w:tblPr>
@@ -15060,7 +15564,7 @@
       <w:pPr>
         <w:pStyle w:val="Beschriftung"/>
       </w:pPr>
-      <w:bookmarkStart w:id="53" w:name="_Toc497392194"/>
+      <w:bookmarkStart w:id="52" w:name="_Toc497392194"/>
       <w:r>
         <w:t xml:space="preserve">Tabelle </w:t>
       </w:r>
@@ -15075,7 +15579,7 @@
       <w:r>
         <w:t>: Test | User-Login</w:t>
       </w:r>
-      <w:bookmarkEnd w:id="53"/>
+      <w:bookmarkEnd w:id="52"/>
     </w:p>
     <w:p>
       <w:pPr>
@@ -15133,13 +15637,7 @@
               <w:rPr>
                 <w:b w:val="0"/>
               </w:rPr>
-              <w:t xml:space="preserve"> </w:t>
-            </w:r>
-            <w:r>
-              <w:rPr>
-                <w:b w:val="0"/>
-              </w:rPr>
-              <w:t>– falsches Passwort und / oder falscher Benutzername</w:t>
+              <w:t xml:space="preserve"> – falsches Passwort und / oder falscher Benutzername</w:t>
             </w:r>
           </w:p>
         </w:tc>
@@ -15454,7 +15952,7 @@
       <w:pPr>
         <w:pStyle w:val="Beschriftung"/>
       </w:pPr>
-      <w:bookmarkStart w:id="54" w:name="_Toc497392195"/>
+      <w:bookmarkStart w:id="53" w:name="_Toc497392195"/>
       <w:r>
         <w:t xml:space="preserve">Tabelle </w:t>
       </w:r>
@@ -15469,7 +15967,7 @@
       <w:r>
         <w:t>: Test |User-Login – falsches Passwort und / oder falscher Benutzername</w:t>
       </w:r>
-      <w:bookmarkEnd w:id="54"/>
+      <w:bookmarkEnd w:id="53"/>
     </w:p>
     <w:tbl>
       <w:tblPr>
@@ -15514,13 +16012,7 @@
               <w:rPr>
                 <w:b w:val="0"/>
               </w:rPr>
-              <w:t xml:space="preserve"> – </w:t>
-            </w:r>
-            <w:r>
-              <w:rPr>
-                <w:b w:val="0"/>
-              </w:rPr>
-              <w:t>leerer Username und / oder leeres Passwort</w:t>
+              <w:t xml:space="preserve"> – leerer Username und / oder leeres Passwort</w:t>
             </w:r>
           </w:p>
         </w:tc>
@@ -15809,7 +16301,7 @@
       <w:pPr>
         <w:pStyle w:val="Beschriftung"/>
       </w:pPr>
-      <w:bookmarkStart w:id="55" w:name="_Toc497392196"/>
+      <w:bookmarkStart w:id="54" w:name="_Toc497392196"/>
       <w:r>
         <w:t xml:space="preserve">Tabelle </w:t>
       </w:r>
@@ -15824,7 +16316,7 @@
       <w:r>
         <w:t>: Test | User-Login – leerer Username und / oder falscher Benutzername</w:t>
       </w:r>
-      <w:bookmarkEnd w:id="55"/>
+      <w:bookmarkEnd w:id="54"/>
     </w:p>
     <w:tbl>
       <w:tblPr>
@@ -15863,22 +16355,13 @@
               <w:t xml:space="preserve"> –</w:t>
             </w:r>
             <w:r>
-              <w:t xml:space="preserve"> </w:t>
-            </w:r>
-            <w:r>
-              <w:t>Neuer Task</w:t>
+              <w:t xml:space="preserve"> Neuer Task</w:t>
             </w:r>
             <w:r>
               <w:rPr>
                 <w:b w:val="0"/>
               </w:rPr>
-              <w:t xml:space="preserve"> – </w:t>
-            </w:r>
-            <w:r>
-              <w:rPr>
-                <w:b w:val="0"/>
-              </w:rPr>
-              <w:t>Kein zugewiesener User</w:t>
+              <w:t xml:space="preserve"> – Kein zugewiesener User</w:t>
             </w:r>
           </w:p>
         </w:tc>
@@ -16150,7 +16633,7 @@
       <w:pPr>
         <w:pStyle w:val="Beschriftung"/>
       </w:pPr>
-      <w:bookmarkStart w:id="56" w:name="_Toc497392197"/>
+      <w:bookmarkStart w:id="55" w:name="_Toc497392197"/>
       <w:r>
         <w:t xml:space="preserve">Tabelle </w:t>
       </w:r>
@@ -16165,7 +16648,7 @@
       <w:r>
         <w:t>: Test | Neuer Task – Kein zugewiesener User</w:t>
       </w:r>
-      <w:bookmarkEnd w:id="56"/>
+      <w:bookmarkEnd w:id="55"/>
     </w:p>
     <w:p>
       <w:pPr>
@@ -16498,7 +16981,7 @@
       <w:pPr>
         <w:pStyle w:val="Beschriftung"/>
       </w:pPr>
-      <w:bookmarkStart w:id="57" w:name="_Toc497392198"/>
+      <w:bookmarkStart w:id="56" w:name="_Toc497392198"/>
       <w:r>
         <w:t xml:space="preserve">Tabelle </w:t>
       </w:r>
@@ -16513,7 +16996,7 @@
       <w:r>
         <w:t>: Test | Neuer Task – Leere Daten</w:t>
       </w:r>
-      <w:bookmarkEnd w:id="57"/>
+      <w:bookmarkEnd w:id="56"/>
     </w:p>
     <w:tbl>
       <w:tblPr>
@@ -16552,22 +17035,13 @@
               <w:t xml:space="preserve"> –</w:t>
             </w:r>
             <w:r>
-              <w:t xml:space="preserve"> </w:t>
-            </w:r>
-            <w:r>
-              <w:t>alle User-Tasks</w:t>
+              <w:t xml:space="preserve"> alle User-Tasks</w:t>
             </w:r>
             <w:r>
               <w:rPr>
                 <w:b w:val="0"/>
               </w:rPr>
-              <w:t xml:space="preserve"> –</w:t>
-            </w:r>
-            <w:r>
-              <w:rPr>
-                <w:b w:val="0"/>
-              </w:rPr>
-              <w:t xml:space="preserve"> Keine vorhandenen Task</w:t>
+              <w:t xml:space="preserve"> – Keine vorhandenen Task</w:t>
             </w:r>
           </w:p>
         </w:tc>
@@ -16830,7 +17304,7 @@
       <w:pPr>
         <w:pStyle w:val="Beschriftung"/>
       </w:pPr>
-      <w:bookmarkStart w:id="58" w:name="_Toc497392199"/>
+      <w:bookmarkStart w:id="57" w:name="_Toc497392199"/>
       <w:r>
         <w:t xml:space="preserve">Tabelle </w:t>
       </w:r>
@@ -16845,7 +17319,7 @@
       <w:r>
         <w:t>: Test | alle User-Tasks – Keine vorhandenen Tasks</w:t>
       </w:r>
-      <w:bookmarkEnd w:id="58"/>
+      <w:bookmarkEnd w:id="57"/>
     </w:p>
     <w:tbl>
       <w:tblPr>
@@ -16890,10 +17364,7 @@
               <w:t xml:space="preserve"> –</w:t>
             </w:r>
             <w:r>
-              <w:t xml:space="preserve"> </w:t>
-            </w:r>
-            <w:r>
-              <w:t>URL-Aufruf – nicht eingeloggt</w:t>
+              <w:t xml:space="preserve"> URL-Aufruf – nicht eingeloggt</w:t>
             </w:r>
           </w:p>
         </w:tc>
@@ -17156,7 +17627,7 @@
       <w:pPr>
         <w:pStyle w:val="Beschriftung"/>
       </w:pPr>
-      <w:bookmarkStart w:id="59" w:name="_Toc497392200"/>
+      <w:bookmarkStart w:id="58" w:name="_Toc497392200"/>
       <w:r>
         <w:t xml:space="preserve">Tabelle </w:t>
       </w:r>
@@ -17171,7 +17642,7 @@
       <w:r>
         <w:t>: Test | URL-Aufruf – nicht eingeloggt</w:t>
       </w:r>
-      <w:bookmarkEnd w:id="59"/>
+      <w:bookmarkEnd w:id="58"/>
     </w:p>
     <w:p/>
     <w:p/>
@@ -17179,152 +17650,560 @@
       <w:pPr>
         <w:pStyle w:val="berschrift2"/>
       </w:pPr>
-      <w:bookmarkStart w:id="60" w:name="_Toc497294867"/>
+      <w:bookmarkStart w:id="59" w:name="_Toc497294867"/>
+      <w:r>
+        <w:t>Entscheiden</w:t>
+      </w:r>
+      <w:bookmarkEnd w:id="59"/>
+    </w:p>
+    <w:p>
+      <w:pPr>
+        <w:pStyle w:val="berschrift3"/>
+      </w:pPr>
+      <w:r>
+        <w:t>Entwicklungsumgebung</w:t>
+      </w:r>
+    </w:p>
+    <w:tbl>
+      <w:tblPr>
+        <w:tblStyle w:val="Gitternetztabelle4Akzent1"/>
+        <w:tblW w:w="0" w:type="auto"/>
+        <w:jc w:val="center"/>
+        <w:tblLook w:val="04A0" w:firstRow="1" w:lastRow="0" w:firstColumn="1" w:lastColumn="0" w:noHBand="0" w:noVBand="1"/>
+      </w:tblPr>
+      <w:tblGrid>
+        <w:gridCol w:w="1511"/>
+        <w:gridCol w:w="1511"/>
+        <w:gridCol w:w="1770"/>
+        <w:gridCol w:w="1979"/>
+        <w:gridCol w:w="1275"/>
+        <w:gridCol w:w="1241"/>
+      </w:tblGrid>
+      <w:tr>
+        <w:trPr>
+          <w:cnfStyle w:val="100000000000" w:firstRow="1" w:lastRow="0" w:firstColumn="0" w:lastColumn="0" w:oddVBand="0" w:evenVBand="0" w:oddHBand="0" w:evenHBand="0" w:firstRowFirstColumn="0" w:firstRowLastColumn="0" w:lastRowFirstColumn="0" w:lastRowLastColumn="0"/>
+          <w:jc w:val="center"/>
+        </w:trPr>
+        <w:tc>
+          <w:tcPr>
+            <w:cnfStyle w:val="001000000000" w:firstRow="0" w:lastRow="0" w:firstColumn="1" w:lastColumn="0" w:oddVBand="0" w:evenVBand="0" w:oddHBand="0" w:evenHBand="0" w:firstRowFirstColumn="0" w:firstRowLastColumn="0" w:lastRowFirstColumn="0" w:lastRowLastColumn="0"/>
+            <w:tcW w:w="1511" w:type="dxa"/>
+          </w:tcPr>
+          <w:p>
+            <w:r>
+              <w:t>Umgebung</w:t>
+            </w:r>
+          </w:p>
+        </w:tc>
+        <w:tc>
+          <w:tcPr>
+            <w:tcW w:w="1511" w:type="dxa"/>
+          </w:tcPr>
+          <w:p>
+            <w:pPr>
+              <w:cnfStyle w:val="100000000000" w:firstRow="1" w:lastRow="0" w:firstColumn="0" w:lastColumn="0" w:oddVBand="0" w:evenVBand="0" w:oddHBand="0" w:evenHBand="0" w:firstRowFirstColumn="0" w:firstRowLastColumn="0" w:lastRowFirstColumn="0" w:lastRowLastColumn="0"/>
+            </w:pPr>
+            <w:r>
+              <w:t>Kenntnisse</w:t>
+            </w:r>
+          </w:p>
+        </w:tc>
+        <w:tc>
+          <w:tcPr>
+            <w:tcW w:w="1770" w:type="dxa"/>
+          </w:tcPr>
+          <w:p>
+            <w:pPr>
+              <w:cnfStyle w:val="100000000000" w:firstRow="1" w:lastRow="0" w:firstColumn="0" w:lastColumn="0" w:oddVBand="0" w:evenVBand="0" w:oddHBand="0" w:evenHBand="0" w:firstRowFirstColumn="0" w:firstRowLastColumn="0" w:lastRowFirstColumn="0" w:lastRowLastColumn="0"/>
+            </w:pPr>
+            <w:r>
+              <w:t>Heruntergeladen</w:t>
+            </w:r>
+          </w:p>
+        </w:tc>
+        <w:tc>
+          <w:tcPr>
+            <w:tcW w:w="1979" w:type="dxa"/>
+          </w:tcPr>
+          <w:p>
+            <w:pPr>
+              <w:cnfStyle w:val="100000000000" w:firstRow="1" w:lastRow="0" w:firstColumn="0" w:lastColumn="0" w:oddVBand="0" w:evenVBand="0" w:oddHBand="0" w:evenHBand="0" w:firstRowFirstColumn="0" w:firstRowLastColumn="0" w:lastRowFirstColumn="0" w:lastRowLastColumn="0"/>
+            </w:pPr>
+            <w:r>
+              <w:t>Spring Integration</w:t>
+            </w:r>
+          </w:p>
+        </w:tc>
+        <w:tc>
+          <w:tcPr>
+            <w:tcW w:w="1275" w:type="dxa"/>
+          </w:tcPr>
+          <w:p>
+            <w:pPr>
+              <w:cnfStyle w:val="100000000000" w:firstRow="1" w:lastRow="0" w:firstColumn="0" w:lastColumn="0" w:oddVBand="0" w:evenVBand="0" w:oddHBand="0" w:evenHBand="0" w:firstRowFirstColumn="0" w:firstRowLastColumn="0" w:lastRowFirstColumn="0" w:lastRowLastColumn="0"/>
+            </w:pPr>
+            <w:r>
+              <w:t>Maven Integration</w:t>
+            </w:r>
+          </w:p>
+        </w:tc>
+        <w:tc>
+          <w:tcPr>
+            <w:tcW w:w="1241" w:type="dxa"/>
+          </w:tcPr>
+          <w:p>
+            <w:pPr>
+              <w:cnfStyle w:val="100000000000" w:firstRow="1" w:lastRow="0" w:firstColumn="0" w:lastColumn="0" w:oddVBand="0" w:evenVBand="0" w:oddHBand="0" w:evenHBand="0" w:firstRowFirstColumn="0" w:firstRowLastColumn="0" w:lastRowFirstColumn="0" w:lastRowLastColumn="0"/>
+            </w:pPr>
+            <w:r>
+              <w:t>Preis</w:t>
+            </w:r>
+          </w:p>
+        </w:tc>
+      </w:tr>
+      <w:tr>
+        <w:trPr>
+          <w:cnfStyle w:val="000000100000" w:firstRow="0" w:lastRow="0" w:firstColumn="0" w:lastColumn="0" w:oddVBand="0" w:evenVBand="0" w:oddHBand="1" w:evenHBand="0" w:firstRowFirstColumn="0" w:firstRowLastColumn="0" w:lastRowFirstColumn="0" w:lastRowLastColumn="0"/>
+          <w:jc w:val="center"/>
+        </w:trPr>
+        <w:tc>
+          <w:tcPr>
+            <w:cnfStyle w:val="001000000000" w:firstRow="0" w:lastRow="0" w:firstColumn="1" w:lastColumn="0" w:oddVBand="0" w:evenVBand="0" w:oddHBand="0" w:evenHBand="0" w:firstRowFirstColumn="0" w:firstRowLastColumn="0" w:lastRowFirstColumn="0" w:lastRowLastColumn="0"/>
+            <w:tcW w:w="1511" w:type="dxa"/>
+          </w:tcPr>
+          <w:p>
+            <w:pPr>
+              <w:jc w:val="center"/>
+            </w:pPr>
+            <w:r>
+              <w:t>Eclipse</w:t>
+            </w:r>
+          </w:p>
+        </w:tc>
+        <w:tc>
+          <w:tcPr>
+            <w:tcW w:w="1511" w:type="dxa"/>
+          </w:tcPr>
+          <w:p>
+            <w:pPr>
+              <w:jc w:val="center"/>
+              <w:cnfStyle w:val="000000100000" w:firstRow="0" w:lastRow="0" w:firstColumn="0" w:lastColumn="0" w:oddVBand="0" w:evenVBand="0" w:oddHBand="1" w:evenHBand="0" w:firstRowFirstColumn="0" w:firstRowLastColumn="0" w:lastRowFirstColumn="0" w:lastRowLastColumn="0"/>
+            </w:pPr>
+            <w:r>
+              <w:sym w:font="Wingdings" w:char="F0FE"/>
+            </w:r>
+          </w:p>
+        </w:tc>
+        <w:tc>
+          <w:tcPr>
+            <w:tcW w:w="1770" w:type="dxa"/>
+          </w:tcPr>
+          <w:p>
+            <w:pPr>
+              <w:jc w:val="center"/>
+              <w:cnfStyle w:val="000000100000" w:firstRow="0" w:lastRow="0" w:firstColumn="0" w:lastColumn="0" w:oddVBand="0" w:evenVBand="0" w:oddHBand="1" w:evenHBand="0" w:firstRowFirstColumn="0" w:firstRowLastColumn="0" w:lastRowFirstColumn="0" w:lastRowLastColumn="0"/>
+            </w:pPr>
+            <w:r>
+              <w:sym w:font="Wingdings" w:char="F0FE"/>
+            </w:r>
+          </w:p>
+        </w:tc>
+        <w:tc>
+          <w:tcPr>
+            <w:tcW w:w="1979" w:type="dxa"/>
+          </w:tcPr>
+          <w:p>
+            <w:pPr>
+              <w:jc w:val="center"/>
+              <w:cnfStyle w:val="000000100000" w:firstRow="0" w:lastRow="0" w:firstColumn="0" w:lastColumn="0" w:oddVBand="0" w:evenVBand="0" w:oddHBand="1" w:evenHBand="0" w:firstRowFirstColumn="0" w:firstRowLastColumn="0" w:lastRowFirstColumn="0" w:lastRowLastColumn="0"/>
+            </w:pPr>
+            <w:r>
+              <w:sym w:font="Wingdings" w:char="F0FE"/>
+            </w:r>
+          </w:p>
+        </w:tc>
+        <w:tc>
+          <w:tcPr>
+            <w:tcW w:w="1275" w:type="dxa"/>
+          </w:tcPr>
+          <w:p>
+            <w:pPr>
+              <w:jc w:val="center"/>
+              <w:cnfStyle w:val="000000100000" w:firstRow="0" w:lastRow="0" w:firstColumn="0" w:lastColumn="0" w:oddVBand="0" w:evenVBand="0" w:oddHBand="1" w:evenHBand="0" w:firstRowFirstColumn="0" w:firstRowLastColumn="0" w:lastRowFirstColumn="0" w:lastRowLastColumn="0"/>
+            </w:pPr>
+            <w:r>
+              <w:sym w:font="Wingdings" w:char="F0FE"/>
+            </w:r>
+          </w:p>
+        </w:tc>
+        <w:tc>
+          <w:tcPr>
+            <w:tcW w:w="1241" w:type="dxa"/>
+          </w:tcPr>
+          <w:p>
+            <w:pPr>
+              <w:jc w:val="center"/>
+              <w:cnfStyle w:val="000000100000" w:firstRow="0" w:lastRow="0" w:firstColumn="0" w:lastColumn="0" w:oddVBand="0" w:evenVBand="0" w:oddHBand="1" w:evenHBand="0" w:firstRowFirstColumn="0" w:firstRowLastColumn="0" w:lastRowFirstColumn="0" w:lastRowLastColumn="0"/>
+            </w:pPr>
+            <w:r>
+              <w:t>Gratis</w:t>
+            </w:r>
+          </w:p>
+        </w:tc>
+      </w:tr>
+      <w:tr>
+        <w:trPr>
+          <w:jc w:val="center"/>
+        </w:trPr>
+        <w:tc>
+          <w:tcPr>
+            <w:cnfStyle w:val="001000000000" w:firstRow="0" w:lastRow="0" w:firstColumn="1" w:lastColumn="0" w:oddVBand="0" w:evenVBand="0" w:oddHBand="0" w:evenHBand="0" w:firstRowFirstColumn="0" w:firstRowLastColumn="0" w:lastRowFirstColumn="0" w:lastRowLastColumn="0"/>
+            <w:tcW w:w="1511" w:type="dxa"/>
+          </w:tcPr>
+          <w:p>
+            <w:pPr>
+              <w:jc w:val="center"/>
+            </w:pPr>
+            <w:r>
+              <w:t>STS</w:t>
+            </w:r>
+          </w:p>
+        </w:tc>
+        <w:tc>
+          <w:tcPr>
+            <w:tcW w:w="1511" w:type="dxa"/>
+          </w:tcPr>
+          <w:p>
+            <w:pPr>
+              <w:jc w:val="center"/>
+              <w:cnfStyle w:val="000000000000" w:firstRow="0" w:lastRow="0" w:firstColumn="0" w:lastColumn="0" w:oddVBand="0" w:evenVBand="0" w:oddHBand="0" w:evenHBand="0" w:firstRowFirstColumn="0" w:firstRowLastColumn="0" w:lastRowFirstColumn="0" w:lastRowLastColumn="0"/>
+            </w:pPr>
+            <w:r>
+              <w:sym w:font="Wingdings" w:char="F0FD"/>
+            </w:r>
+          </w:p>
+        </w:tc>
+        <w:tc>
+          <w:tcPr>
+            <w:tcW w:w="1770" w:type="dxa"/>
+          </w:tcPr>
+          <w:p>
+            <w:pPr>
+              <w:jc w:val="center"/>
+              <w:cnfStyle w:val="000000000000" w:firstRow="0" w:lastRow="0" w:firstColumn="0" w:lastColumn="0" w:oddVBand="0" w:evenVBand="0" w:oddHBand="0" w:evenHBand="0" w:firstRowFirstColumn="0" w:firstRowLastColumn="0" w:lastRowFirstColumn="0" w:lastRowLastColumn="0"/>
+            </w:pPr>
+            <w:r>
+              <w:sym w:font="Wingdings" w:char="F0FD"/>
+            </w:r>
+          </w:p>
+        </w:tc>
+        <w:tc>
+          <w:tcPr>
+            <w:tcW w:w="1979" w:type="dxa"/>
+          </w:tcPr>
+          <w:p>
+            <w:pPr>
+              <w:jc w:val="center"/>
+              <w:cnfStyle w:val="000000000000" w:firstRow="0" w:lastRow="0" w:firstColumn="0" w:lastColumn="0" w:oddVBand="0" w:evenVBand="0" w:oddHBand="0" w:evenHBand="0" w:firstRowFirstColumn="0" w:firstRowLastColumn="0" w:lastRowFirstColumn="0" w:lastRowLastColumn="0"/>
+            </w:pPr>
+            <w:r>
+              <w:sym w:font="Wingdings" w:char="F0FE"/>
+            </w:r>
+          </w:p>
+        </w:tc>
+        <w:tc>
+          <w:tcPr>
+            <w:tcW w:w="1275" w:type="dxa"/>
+          </w:tcPr>
+          <w:p>
+            <w:pPr>
+              <w:jc w:val="center"/>
+              <w:cnfStyle w:val="000000000000" w:firstRow="0" w:lastRow="0" w:firstColumn="0" w:lastColumn="0" w:oddVBand="0" w:evenVBand="0" w:oddHBand="0" w:evenHBand="0" w:firstRowFirstColumn="0" w:firstRowLastColumn="0" w:lastRowFirstColumn="0" w:lastRowLastColumn="0"/>
+            </w:pPr>
+            <w:r>
+              <w:sym w:font="Wingdings" w:char="F0FE"/>
+            </w:r>
+          </w:p>
+        </w:tc>
+        <w:tc>
+          <w:tcPr>
+            <w:tcW w:w="1241" w:type="dxa"/>
+          </w:tcPr>
+          <w:p>
+            <w:pPr>
+              <w:jc w:val="center"/>
+              <w:cnfStyle w:val="000000000000" w:firstRow="0" w:lastRow="0" w:firstColumn="0" w:lastColumn="0" w:oddVBand="0" w:evenVBand="0" w:oddHBand="0" w:evenHBand="0" w:firstRowFirstColumn="0" w:firstRowLastColumn="0" w:lastRowFirstColumn="0" w:lastRowLastColumn="0"/>
+            </w:pPr>
+            <w:r>
+              <w:t>Gratis</w:t>
+            </w:r>
+          </w:p>
+        </w:tc>
+      </w:tr>
+      <w:tr>
+        <w:trPr>
+          <w:cnfStyle w:val="000000100000" w:firstRow="0" w:lastRow="0" w:firstColumn="0" w:lastColumn="0" w:oddVBand="0" w:evenVBand="0" w:oddHBand="1" w:evenHBand="0" w:firstRowFirstColumn="0" w:firstRowLastColumn="0" w:lastRowFirstColumn="0" w:lastRowLastColumn="0"/>
+          <w:jc w:val="center"/>
+        </w:trPr>
+        <w:tc>
+          <w:tcPr>
+            <w:cnfStyle w:val="001000000000" w:firstRow="0" w:lastRow="0" w:firstColumn="1" w:lastColumn="0" w:oddVBand="0" w:evenVBand="0" w:oddHBand="0" w:evenHBand="0" w:firstRowFirstColumn="0" w:firstRowLastColumn="0" w:lastRowFirstColumn="0" w:lastRowLastColumn="0"/>
+            <w:tcW w:w="1511" w:type="dxa"/>
+          </w:tcPr>
+          <w:p>
+            <w:pPr>
+              <w:jc w:val="center"/>
+            </w:pPr>
+            <w:r>
+              <w:t>IntelliJ</w:t>
+            </w:r>
+          </w:p>
+        </w:tc>
+        <w:tc>
+          <w:tcPr>
+            <w:tcW w:w="1511" w:type="dxa"/>
+          </w:tcPr>
+          <w:p>
+            <w:pPr>
+              <w:jc w:val="center"/>
+              <w:cnfStyle w:val="000000100000" w:firstRow="0" w:lastRow="0" w:firstColumn="0" w:lastColumn="0" w:oddVBand="0" w:evenVBand="0" w:oddHBand="1" w:evenHBand="0" w:firstRowFirstColumn="0" w:firstRowLastColumn="0" w:lastRowFirstColumn="0" w:lastRowLastColumn="0"/>
+            </w:pPr>
+            <w:r>
+              <w:sym w:font="Wingdings" w:char="F0FE"/>
+            </w:r>
+          </w:p>
+        </w:tc>
+        <w:tc>
+          <w:tcPr>
+            <w:tcW w:w="1770" w:type="dxa"/>
+          </w:tcPr>
+          <w:p>
+            <w:pPr>
+              <w:jc w:val="center"/>
+              <w:cnfStyle w:val="000000100000" w:firstRow="0" w:lastRow="0" w:firstColumn="0" w:lastColumn="0" w:oddVBand="0" w:evenVBand="0" w:oddHBand="1" w:evenHBand="0" w:firstRowFirstColumn="0" w:firstRowLastColumn="0" w:lastRowFirstColumn="0" w:lastRowLastColumn="0"/>
+            </w:pPr>
+            <w:r>
+              <w:sym w:font="Wingdings" w:char="F0FE"/>
+            </w:r>
+          </w:p>
+        </w:tc>
+        <w:tc>
+          <w:tcPr>
+            <w:tcW w:w="1979" w:type="dxa"/>
+          </w:tcPr>
+          <w:p>
+            <w:pPr>
+              <w:jc w:val="center"/>
+              <w:cnfStyle w:val="000000100000" w:firstRow="0" w:lastRow="0" w:firstColumn="0" w:lastColumn="0" w:oddVBand="0" w:evenVBand="0" w:oddHBand="1" w:evenHBand="0" w:firstRowFirstColumn="0" w:firstRowLastColumn="0" w:lastRowFirstColumn="0" w:lastRowLastColumn="0"/>
+            </w:pPr>
+            <w:r>
+              <w:sym w:font="Wingdings" w:char="F0FE"/>
+            </w:r>
+          </w:p>
+        </w:tc>
+        <w:tc>
+          <w:tcPr>
+            <w:tcW w:w="1275" w:type="dxa"/>
+          </w:tcPr>
+          <w:p>
+            <w:pPr>
+              <w:jc w:val="center"/>
+              <w:cnfStyle w:val="000000100000" w:firstRow="0" w:lastRow="0" w:firstColumn="0" w:lastColumn="0" w:oddVBand="0" w:evenVBand="0" w:oddHBand="1" w:evenHBand="0" w:firstRowFirstColumn="0" w:firstRowLastColumn="0" w:lastRowFirstColumn="0" w:lastRowLastColumn="0"/>
+            </w:pPr>
+            <w:r>
+              <w:sym w:font="Wingdings" w:char="F0FE"/>
+            </w:r>
+          </w:p>
+        </w:tc>
+        <w:tc>
+          <w:tcPr>
+            <w:tcW w:w="1241" w:type="dxa"/>
+          </w:tcPr>
+          <w:p>
+            <w:pPr>
+              <w:jc w:val="center"/>
+              <w:cnfStyle w:val="000000100000" w:firstRow="0" w:lastRow="0" w:firstColumn="0" w:lastColumn="0" w:oddVBand="0" w:evenVBand="0" w:oddHBand="1" w:evenHBand="0" w:firstRowFirstColumn="0" w:firstRowLastColumn="0" w:lastRowFirstColumn="0" w:lastRowLastColumn="0"/>
+            </w:pPr>
+            <w:r>
+              <w:t>Lizenziert</w:t>
+            </w:r>
+          </w:p>
+        </w:tc>
+      </w:tr>
+    </w:tbl>
+    <w:p>
+      <w:pPr>
+        <w:pStyle w:val="berschrift4"/>
+      </w:pPr>
       <w:r>
         <w:lastRenderedPageBreak/>
-        <w:t>Entscheiden</w:t>
-      </w:r>
+        <w:t>Entscheidung</w:t>
+      </w:r>
+    </w:p>
+    <w:p>
+      <w:r>
+        <w:t xml:space="preserve">Ich habe mich für die Entwicklungsumgebung Eclipse entschieden, da ich hier die meisten Kenntnisse besitze. </w:t>
+      </w:r>
+      <w:r>
+        <w:t xml:space="preserve">STS ist zwar gleich aufgebaut wie Eclipse und hat eine bessere Spring Integration (Ist extra für Spring gemacht), jedoch ist die Umgebung noch nicht heruntergeladen und ich habe diese auch noch nie wirklich benutzt. </w:t>
+      </w:r>
+      <w:r>
+        <w:t xml:space="preserve">Dies würde mich viel Zeit kosten. </w:t>
+      </w:r>
+      <w:r>
+        <w:t xml:space="preserve">In IntelliJ habe ich ein bisschen Kenntnisse sammeln können und hat gleich gute Integrationen wie Eclipse, jedoch habe ich die Spring Integration hier noch nie genutzt und zusätzlich ist IntelliJ lizenziert. Leider besitze ich keinen License-Key. </w:t>
+      </w:r>
+      <w:r>
+        <w:t>Durch die starken Kenntnisse, die gute Integration von Plug-Ins und durch den Preis habe ich mich für Eclipse entschieden.</w:t>
+      </w:r>
+    </w:p>
+    <w:p>
+      <w:pPr>
+        <w:pStyle w:val="berschrift4"/>
+      </w:pPr>
+      <w:r>
+        <w:t>Authentifikationskonzept</w:t>
+      </w:r>
+    </w:p>
+    <w:p>
+      <w:pPr>
+        <w:pStyle w:val="berschrift5"/>
+      </w:pPr>
+      <w:r>
+        <w:t>Authentifikationsart</w:t>
+      </w:r>
+    </w:p>
+    <w:p>
+      <w:r>
+        <w:t xml:space="preserve">In Spring gibt es mehrere Arten der Authentifizierung. Die erste ist die In-Memory-Authentifizierung, die zweite ist die Datenbank-Authentifizierung und die dritte ist die LDAP-Authentifizierung. </w:t>
+      </w:r>
+      <w:r>
+        <w:t xml:space="preserve">Ich habe mich für die In-Memory-Authentifizierung entschieden, da ich mit der bereits gearbeitet habe, sie schnell zu implementieren ist und perfekt passt für die vordefinierten User, welche ich immer angegeben habe. </w:t>
+      </w:r>
+      <w:r>
+        <w:t xml:space="preserve">Mit der LDAP-Authentifizierung habe ich auch schon gearbeitet, jedoch bräuchte man für dies erst einmal </w:t>
+      </w:r>
+      <w:r>
+        <w:t>ein Active</w:t>
+      </w:r>
+      <w:r>
+        <w:t xml:space="preserve"> Directory, was mir zu viel Zeit kosten würde. </w:t>
+      </w:r>
+      <w:r>
+        <w:t>Die Datenbank-Authentifizierung wäre eine andere Variante gegenüber der In-Memory-Authentifizierung gewesen. Da sich jedoch Benutzer nicht neu anmelden können, ist dies hier unnötig. Zusätzlich habe ich noch nie richtig mit dem gearbeitet und wäre mit Problemen konfrontiert, was mich wieder kostbare Zeit kosten würde.</w:t>
+      </w:r>
+      <w:bookmarkStart w:id="60" w:name="_GoBack"/>
       <w:bookmarkEnd w:id="60"/>
     </w:p>
     <w:p>
       <w:pPr>
+        <w:pStyle w:val="berschrift2"/>
+      </w:pPr>
+      <w:bookmarkStart w:id="61" w:name="_Toc497294871"/>
+      <w:r>
+        <w:t>Realisieren</w:t>
+      </w:r>
+      <w:bookmarkEnd w:id="61"/>
+    </w:p>
+    <w:p>
+      <w:pPr>
         <w:pStyle w:val="berschrift3"/>
       </w:pPr>
-      <w:bookmarkStart w:id="61" w:name="_Toc497294868"/>
+      <w:bookmarkStart w:id="62" w:name="_Toc497294872"/>
       <w:r>
         <w:t>Datenbank</w:t>
       </w:r>
-      <w:bookmarkEnd w:id="61"/>
+      <w:bookmarkEnd w:id="62"/>
     </w:p>
     <w:p>
       <w:pPr>
         <w:pStyle w:val="berschrift3"/>
       </w:pPr>
-      <w:bookmarkStart w:id="62" w:name="_Toc497294869"/>
+      <w:bookmarkStart w:id="63" w:name="_Toc497294873"/>
       <w:r>
         <w:t>Java-Backend</w:t>
       </w:r>
-      <w:bookmarkEnd w:id="62"/>
+      <w:bookmarkEnd w:id="63"/>
     </w:p>
     <w:p>
       <w:pPr>
         <w:pStyle w:val="berschrift3"/>
       </w:pPr>
-      <w:bookmarkStart w:id="63" w:name="_Toc497294870"/>
+      <w:bookmarkStart w:id="64" w:name="_Toc497294874"/>
       <w:r>
         <w:t>Web-Frontend</w:t>
       </w:r>
-      <w:bookmarkEnd w:id="63"/>
+      <w:bookmarkEnd w:id="64"/>
     </w:p>
     <w:p>
       <w:pPr>
         <w:pStyle w:val="berschrift2"/>
       </w:pPr>
-      <w:bookmarkStart w:id="64" w:name="_Toc497294871"/>
-      <w:r>
-        <w:t>Realisieren</w:t>
-      </w:r>
-      <w:bookmarkEnd w:id="64"/>
+      <w:bookmarkStart w:id="65" w:name="_Toc497294875"/>
+      <w:r>
+        <w:t>Kontrollieren</w:t>
+      </w:r>
+      <w:bookmarkEnd w:id="65"/>
     </w:p>
     <w:p>
       <w:pPr>
         <w:pStyle w:val="berschrift3"/>
       </w:pPr>
-      <w:bookmarkStart w:id="65" w:name="_Toc497294872"/>
-      <w:r>
-        <w:t>Datenbank</w:t>
-      </w:r>
-      <w:bookmarkEnd w:id="65"/>
+      <w:bookmarkStart w:id="66" w:name="_Toc497294876"/>
+      <w:r>
+        <w:t>Testing</w:t>
+      </w:r>
+      <w:bookmarkEnd w:id="66"/>
+    </w:p>
+    <w:p>
+      <w:pPr>
+        <w:pStyle w:val="berschrift2"/>
+      </w:pPr>
+      <w:bookmarkStart w:id="67" w:name="_Toc497294877"/>
+      <w:r>
+        <w:t>Auswerten</w:t>
+      </w:r>
+      <w:bookmarkEnd w:id="67"/>
     </w:p>
     <w:p>
       <w:pPr>
         <w:pStyle w:val="berschrift3"/>
       </w:pPr>
-      <w:bookmarkStart w:id="66" w:name="_Toc497294873"/>
-      <w:r>
-        <w:t>Java-Backend</w:t>
-      </w:r>
-      <w:bookmarkEnd w:id="66"/>
-    </w:p>
-    <w:p>
-      <w:pPr>
-        <w:pStyle w:val="berschrift3"/>
-      </w:pPr>
-      <w:bookmarkStart w:id="67" w:name="_Toc497294874"/>
-      <w:r>
-        <w:t>Web-Frontend</w:t>
-      </w:r>
-      <w:bookmarkEnd w:id="67"/>
+      <w:bookmarkStart w:id="68" w:name="_Toc497294878"/>
+      <w:r>
+        <w:t>Reflexion</w:t>
+      </w:r>
+      <w:bookmarkEnd w:id="68"/>
+    </w:p>
+    <w:p>
+      <w:pPr>
+        <w:pStyle w:val="berschrift1"/>
+      </w:pPr>
+      <w:bookmarkStart w:id="69" w:name="_Toc497294879"/>
+      <w:r>
+        <w:t>Anhang</w:t>
+      </w:r>
+      <w:bookmarkEnd w:id="69"/>
     </w:p>
     <w:p>
       <w:pPr>
         <w:pStyle w:val="berschrift2"/>
       </w:pPr>
-      <w:bookmarkStart w:id="68" w:name="_Toc497294875"/>
-      <w:r>
-        <w:t>Kontrollieren</w:t>
-      </w:r>
-      <w:bookmarkEnd w:id="68"/>
-    </w:p>
-    <w:p>
-      <w:pPr>
-        <w:pStyle w:val="berschrift3"/>
-      </w:pPr>
-      <w:bookmarkStart w:id="69" w:name="_Toc497294876"/>
-      <w:r>
-        <w:t>Testing</w:t>
-      </w:r>
-      <w:bookmarkEnd w:id="69"/>
+      <w:bookmarkStart w:id="70" w:name="_Toc497294880"/>
+      <w:r>
+        <w:t>Glossar</w:t>
+      </w:r>
+      <w:bookmarkEnd w:id="70"/>
     </w:p>
     <w:p>
       <w:pPr>
         <w:pStyle w:val="berschrift2"/>
       </w:pPr>
-      <w:bookmarkStart w:id="70" w:name="_Toc497294877"/>
-      <w:r>
-        <w:t>Auswerten</w:t>
-      </w:r>
-      <w:bookmarkEnd w:id="70"/>
-    </w:p>
-    <w:p>
-      <w:pPr>
-        <w:pStyle w:val="berschrift3"/>
-      </w:pPr>
-      <w:bookmarkStart w:id="71" w:name="_Toc497294878"/>
-      <w:r>
-        <w:t>Reflexion</w:t>
+      <w:bookmarkStart w:id="71" w:name="_Toc497294881"/>
+      <w:r>
+        <w:t>Abbildungsverzeichnis</w:t>
       </w:r>
       <w:bookmarkEnd w:id="71"/>
-    </w:p>
-    <w:p>
-      <w:pPr>
-        <w:pStyle w:val="berschrift1"/>
-      </w:pPr>
-      <w:bookmarkStart w:id="72" w:name="_Toc497294879"/>
-      <w:r>
-        <w:t>Anhang</w:t>
-      </w:r>
-      <w:bookmarkEnd w:id="72"/>
-    </w:p>
-    <w:p>
-      <w:pPr>
-        <w:pStyle w:val="berschrift2"/>
-      </w:pPr>
-      <w:bookmarkStart w:id="73" w:name="_Toc497294880"/>
-      <w:r>
-        <w:t>Glossar</w:t>
-      </w:r>
-      <w:bookmarkEnd w:id="73"/>
-    </w:p>
-    <w:p>
-      <w:pPr>
-        <w:pStyle w:val="berschrift2"/>
-      </w:pPr>
-      <w:bookmarkStart w:id="74" w:name="_Toc497294881"/>
-      <w:r>
-        <w:t>Abbildungsverzeichnis</w:t>
-      </w:r>
-      <w:bookmarkEnd w:id="74"/>
     </w:p>
     <w:p>
       <w:pPr>
@@ -17697,7 +18576,7 @@
           <w:lang w:eastAsia="de-CH"/>
         </w:rPr>
       </w:pPr>
-      <w:hyperlink r:id="rId27" w:anchor="_Toc497384936" w:history="1">
+      <w:hyperlink r:id="rId33" w:anchor="_Toc497384936" w:history="1">
         <w:r>
           <w:rPr>
             <w:rStyle w:val="Hyperlink"/>
@@ -17973,6 +18852,7 @@
           <w:noProof/>
           <w:lang w:val="de-DE"/>
         </w:rPr>
+        <w:lastRenderedPageBreak/>
         <w:fldChar w:fldCharType="end"/>
       </w:r>
     </w:p>
@@ -17980,11 +18860,11 @@
       <w:pPr>
         <w:pStyle w:val="berschrift2"/>
       </w:pPr>
-      <w:bookmarkStart w:id="75" w:name="_Toc497294882"/>
+      <w:bookmarkStart w:id="72" w:name="_Toc497294882"/>
       <w:r>
         <w:t>Tabellenverzeichnis</w:t>
       </w:r>
-      <w:bookmarkEnd w:id="75"/>
+      <w:bookmarkEnd w:id="72"/>
     </w:p>
     <w:p>
       <w:pPr>
@@ -19404,24 +20284,24 @@
       <w:pPr>
         <w:pStyle w:val="berschrift2"/>
       </w:pPr>
-      <w:bookmarkStart w:id="76" w:name="_Toc497294883"/>
+      <w:bookmarkStart w:id="73" w:name="_Toc497294883"/>
       <w:r>
         <w:t>Quellenverzeichnis</w:t>
       </w:r>
-      <w:bookmarkEnd w:id="76"/>
+      <w:bookmarkEnd w:id="73"/>
     </w:p>
     <w:p>
       <w:pPr>
         <w:pStyle w:val="berschrift2"/>
       </w:pPr>
-      <w:bookmarkStart w:id="77" w:name="_Toc497294884"/>
+      <w:bookmarkStart w:id="74" w:name="_Toc497294884"/>
       <w:r>
         <w:t>Programmcod</w:t>
       </w:r>
       <w:r>
         <w:t>e</w:t>
       </w:r>
-      <w:bookmarkEnd w:id="77"/>
+      <w:bookmarkEnd w:id="74"/>
     </w:p>
     <w:p/>
     <w:p/>
@@ -19513,7 +20393,7 @@
             <w:noProof/>
             <w:lang w:val="de-DE"/>
           </w:rPr>
-          <w:t>25</w:t>
+          <w:t>15</w:t>
         </w:r>
         <w:r>
           <w:fldChar w:fldCharType="end"/>
@@ -19646,6 +20526,64 @@
       </w:r>
       <w:r>
         <w:t>https://cdn1.iconfinder.com/data/icons/freeline/32/account_friend_human_man_member_person_profile_user_users-256.png</w:t>
+      </w:r>
+    </w:p>
+  </w:footnote>
+  <w:footnote w:id="5">
+    <w:p>
+      <w:pPr>
+        <w:pStyle w:val="Funotentext"/>
+        <w:rPr>
+          <w:lang w:val="en-US"/>
+        </w:rPr>
+      </w:pPr>
+      <w:r>
+        <w:rPr>
+          <w:rStyle w:val="Funotenzeichen"/>
+        </w:rPr>
+        <w:footnoteRef/>
+      </w:r>
+      <w:r>
+        <w:rPr>
+          <w:lang w:val="en-US"/>
+        </w:rPr>
+        <w:t xml:space="preserve"> Spring io Exception-Handling: </w:t>
+      </w:r>
+      <w:hyperlink r:id="rId1" w:history="1">
+        <w:r>
+          <w:rPr>
+            <w:rStyle w:val="Hyperlink"/>
+            <w:lang w:val="en-US"/>
+          </w:rPr>
+          <w:t>https://spring.io/blog/2013/11/01/exception-handling-in-spring-mvc</w:t>
+        </w:r>
+      </w:hyperlink>
+    </w:p>
+    <w:p>
+      <w:pPr>
+        <w:pStyle w:val="Funotentext"/>
+        <w:rPr>
+          <w:lang w:val="en-US"/>
+        </w:rPr>
+      </w:pPr>
+    </w:p>
+  </w:footnote>
+  <w:footnote w:id="6">
+    <w:p>
+      <w:pPr>
+        <w:pStyle w:val="Funotentext"/>
+      </w:pPr>
+      <w:r>
+        <w:rPr>
+          <w:rStyle w:val="Funotenzeichen"/>
+        </w:rPr>
+        <w:footnoteRef/>
+      </w:r>
+      <w:r>
+        <w:t xml:space="preserve"> Balsamiq Mockups: </w:t>
+      </w:r>
+      <w:r>
+        <w:t>https://balsamiq.com/</w:t>
       </w:r>
     </w:p>
   </w:footnote>
@@ -22332,7 +23270,7 @@
 </file>
 
 <file path=customXml/itemProps1.xml><?xml version="1.0" encoding="utf-8"?>
-<ds:datastoreItem xmlns:ds="http://schemas.openxmlformats.org/officeDocument/2006/customXml" ds:itemID="{46A39E8D-D5EB-4D73-8650-2406ADA074A0}">
+<ds:datastoreItem xmlns:ds="http://schemas.openxmlformats.org/officeDocument/2006/customXml" ds:itemID="{7EAE5BD0-725E-4780-AB21-CC254C65944A}">
   <ds:schemaRefs>
     <ds:schemaRef ds:uri="http://schemas.openxmlformats.org/officeDocument/2006/bibliography"/>
   </ds:schemaRefs>

</xml_diff>